<commit_message>
Analog Pins, ADC, Speaker Frequency with Potmeter Lab
</commit_message>
<xml_diff>
--- a/Documentation/Master of Rock Device and App Development Notes.docx
+++ b/Documentation/Master of Rock Device and App Development Notes.docx
@@ -31,13 +31,7 @@
         <w:ind w:left="360" w:hanging="360"/>
       </w:pPr>
       <w:r>
-        <w:t>1 | 26.09.2022 @ 15.32, Uni Project Idea:</w:t>
-      </w:r>
-      <w:r>
-        <w:t xml:space="preserve"> </w:t>
-      </w:r>
-      <w:r>
-        <w:t>Master of Rock Guitar Hero Device and App</w:t>
+        <w:t>1 | 26.09.2022 @ 15.32, Uni Project Idea: Master of Rock Guitar Hero Device and App</w:t>
       </w:r>
     </w:p>
     <w:p/>
@@ -63,6 +57,9 @@
         <w:softHyphen/>
       </w:r>
       <w:r>
+        <w:rPr>
+          <w:noProof/>
+        </w:rPr>
         <w:drawing>
           <wp:inline distT="0" distB="0" distL="0" distR="0" wp14:anchorId="022EFE16" wp14:editId="5FD649F6">
             <wp:extent cx="3125009" cy="1740746"/>
@@ -79,7 +76,7 @@
                     <pic:cNvPicPr/>
                   </pic:nvPicPr>
                   <pic:blipFill>
-                    <a:blip r:embed="rId5"/>
+                    <a:blip r:embed="rId6"/>
                     <a:stretch>
                       <a:fillRect/>
                     </a:stretch>
@@ -100,6 +97,9 @@
         </w:drawing>
       </w:r>
       <w:r>
+        <w:rPr>
+          <w:noProof/>
+        </w:rPr>
         <w:drawing>
           <wp:inline distT="0" distB="0" distL="0" distR="0" wp14:anchorId="3AE05682" wp14:editId="4B639889">
             <wp:extent cx="2289387" cy="1725335"/>
@@ -116,7 +116,7 @@
                     <pic:cNvPicPr/>
                   </pic:nvPicPr>
                   <pic:blipFill>
-                    <a:blip r:embed="rId6"/>
+                    <a:blip r:embed="rId7"/>
                     <a:stretch>
                       <a:fillRect/>
                     </a:stretch>
@@ -144,24 +144,14 @@
       <w:r>
         <w:t xml:space="preserve">Figure </w:t>
       </w:r>
-      <w:r>
-        <w:fldChar w:fldCharType="begin"/>
-      </w:r>
-      <w:r>
-        <w:instrText xml:space="preserve"> SEQ Figure \* ARABIC </w:instrText>
-      </w:r>
-      <w:r>
-        <w:fldChar w:fldCharType="separate"/>
-      </w:r>
-      <w:r>
-        <w:rPr>
-          <w:noProof/>
-        </w:rPr>
-        <w:t>21</w:t>
-      </w:r>
-      <w:r>
-        <w:fldChar w:fldCharType="end"/>
-      </w:r>
+      <w:fldSimple w:instr=" SEQ Figure \* ARABIC ">
+        <w:r>
+          <w:rPr>
+            <w:noProof/>
+          </w:rPr>
+          <w:t>1</w:t>
+        </w:r>
+      </w:fldSimple>
       <w:r>
         <w:t xml:space="preserve"> | Guitar Hero Standard Guitars</w:t>
       </w:r>
@@ -400,6 +390,115 @@
       </w:r>
     </w:p>
     <w:p/>
+    <w:p>
+      <w:pPr>
+        <w:rPr>
+          <w:b/>
+          <w:bCs/>
+        </w:rPr>
+      </w:pPr>
+      <w:r>
+        <w:rPr>
+          <w:b/>
+          <w:bCs/>
+        </w:rPr>
+        <w:t>Appendix</w:t>
+      </w:r>
+    </w:p>
+    <w:p>
+      <w:pPr>
+        <w:rPr>
+          <w:b/>
+          <w:bCs/>
+        </w:rPr>
+      </w:pPr>
+    </w:p>
+    <w:p>
+      <w:pPr>
+        <w:keepNext/>
+        <w:jc w:val="center"/>
+      </w:pPr>
+      <w:r>
+        <w:rPr>
+          <w:noProof/>
+        </w:rPr>
+        <w:lastRenderedPageBreak/>
+        <w:drawing>
+          <wp:inline distT="0" distB="0" distL="0" distR="0" wp14:anchorId="1789C778" wp14:editId="0ED78464">
+            <wp:extent cx="6646127" cy="9181754"/>
+            <wp:effectExtent l="0" t="0" r="2540" b="635"/>
+            <wp:docPr id="1" name="Picture 1" descr="tables of note names, frequencies, midi numbers and piano keys"/>
+            <wp:cNvGraphicFramePr>
+              <a:graphicFrameLocks xmlns:a="http://schemas.openxmlformats.org/drawingml/2006/main" noChangeAspect="1"/>
+            </wp:cNvGraphicFramePr>
+            <a:graphic xmlns:a="http://schemas.openxmlformats.org/drawingml/2006/main">
+              <a:graphicData uri="http://schemas.openxmlformats.org/drawingml/2006/picture">
+                <pic:pic xmlns:pic="http://schemas.openxmlformats.org/drawingml/2006/picture">
+                  <pic:nvPicPr>
+                    <pic:cNvPr id="0" name="Picture 1" descr="tables of note names, frequencies, midi numbers and piano keys"/>
+                    <pic:cNvPicPr>
+                      <a:picLocks noChangeAspect="1" noChangeArrowheads="1"/>
+                    </pic:cNvPicPr>
+                  </pic:nvPicPr>
+                  <pic:blipFill>
+                    <a:blip r:embed="rId8">
+                      <a:extLst>
+                        <a:ext uri="{28A0092B-C50C-407E-A947-70E740481C1C}">
+                          <a14:useLocalDpi xmlns:a14="http://schemas.microsoft.com/office/drawing/2010/main" val="0"/>
+                        </a:ext>
+                      </a:extLst>
+                    </a:blip>
+                    <a:srcRect/>
+                    <a:stretch>
+                      <a:fillRect/>
+                    </a:stretch>
+                  </pic:blipFill>
+                  <pic:spPr bwMode="auto">
+                    <a:xfrm>
+                      <a:off x="0" y="0"/>
+                      <a:ext cx="6655138" cy="9194203"/>
+                    </a:xfrm>
+                    <a:prstGeom prst="rect">
+                      <a:avLst/>
+                    </a:prstGeom>
+                    <a:noFill/>
+                    <a:ln>
+                      <a:noFill/>
+                    </a:ln>
+                  </pic:spPr>
+                </pic:pic>
+              </a:graphicData>
+            </a:graphic>
+          </wp:inline>
+        </w:drawing>
+      </w:r>
+    </w:p>
+    <w:p>
+      <w:pPr>
+        <w:pStyle w:val="Caption"/>
+        <w:rPr>
+          <w:b w:val="0"/>
+          <w:bCs/>
+        </w:rPr>
+      </w:pPr>
+      <w:r>
+        <w:t xml:space="preserve">Figure </w:t>
+      </w:r>
+      <w:fldSimple w:instr=" SEQ Figure \* ARABIC ">
+        <w:r>
+          <w:rPr>
+            <w:noProof/>
+          </w:rPr>
+          <w:t>2</w:t>
+        </w:r>
+      </w:fldSimple>
+      <w:r>
+        <w:t xml:space="preserve"> | </w:t>
+      </w:r>
+      <w:r>
+        <w:t>Notes and Frequencies</w:t>
+      </w:r>
+    </w:p>
     <w:sectPr>
       <w:pgSz w:w="11906" w:h="16838"/>
       <w:pgMar w:top="720" w:right="720" w:bottom="720" w:left="720" w:header="708" w:footer="708" w:gutter="0"/>
@@ -1498,4 +1597,16 @@
     </a:ext>
   </a:extLst>
 </a:theme>
+</file>
+
+<file path=customXml/item1.xml><?xml version="1.0" encoding="utf-8"?>
+<b:Sources xmlns:b="http://schemas.openxmlformats.org/officeDocument/2006/bibliography" xmlns="http://schemas.openxmlformats.org/officeDocument/2006/bibliography" SelectedStyle="\APASixthEditionOfficeOnline.xsl" StyleName="APA" Version="6"/>
+</file>
+
+<file path=customXml/itemProps1.xml><?xml version="1.0" encoding="utf-8"?>
+<ds:datastoreItem xmlns:ds="http://schemas.openxmlformats.org/officeDocument/2006/customXml" ds:itemID="{C36A828D-0DC9-416D-AC76-9A2C78E0EA9E}">
+  <ds:schemaRefs>
+    <ds:schemaRef ds:uri="http://schemas.openxmlformats.org/officeDocument/2006/bibliography"/>
+  </ds:schemaRefs>
+</ds:datastoreItem>
 </file>
</xml_diff>

<commit_message>
Specification Outlines and Start Terminology Section
</commit_message>
<xml_diff>
--- a/Documentation/Master of Rock Device and App Development Notes.docx
+++ b/Documentation/Master of Rock Device and App Development Notes.docx
@@ -41,6 +41,7 @@
         </w:rPr>
         <w:t xml:space="preserve">and Course </w:t>
       </w:r>
+      <w:proofErr w:type="gramStart"/>
       <w:r>
         <w:rPr>
           <w:sz w:val="22"/>
@@ -48,6 +49,7 @@
         </w:rPr>
         <w:t>Notes  -</w:t>
       </w:r>
+      <w:proofErr w:type="gramEnd"/>
     </w:p>
     <w:p/>
     <w:p/>
@@ -75,7 +77,15 @@
     <w:p/>
     <w:p>
       <w:r>
-        <w:t xml:space="preserve">What if there was a device similar to Guitar Hero, which represented the original instrument more accurately? Current devices have five or six buttons and one switch for the </w:t>
+        <w:t xml:space="preserve">What if there was a device </w:t>
+      </w:r>
+      <w:proofErr w:type="gramStart"/>
+      <w:r>
+        <w:t>similar to</w:t>
+      </w:r>
+      <w:proofErr w:type="gramEnd"/>
+      <w:r>
+        <w:t xml:space="preserve"> Guitar Hero, which represented the original instrument more accurately? Current devices have five or six buttons and one switch for the </w:t>
       </w:r>
       <w:r>
         <w:t>strummer bar</w:t>
@@ -251,7 +261,15 @@
         <w:pStyle w:val="NoSpacing"/>
       </w:pPr>
       <w:r>
-        <w:t xml:space="preserve">Guitar Hero offers an excellent opportunity for entertainment; however, it hardly contributes to its users' musical education apart from improving fine motor skills and rhythm sense due to its enormous layout difference compared to the original instrument. Nevertheless, with the proper set of 20 ( or 24) possible finger positions and six-string switches, it might be possible to turn this device into a multi-purpose </w:t>
+        <w:t xml:space="preserve">Guitar Hero offers an excellent opportunity for entertainment; however, it hardly contributes to its users' musical education apart from improving fine motor skills and rhythm sense due to its enormous layout difference compared to the original instrument. Nevertheless, with the proper set of 20 </w:t>
+      </w:r>
+      <w:proofErr w:type="gramStart"/>
+      <w:r>
+        <w:t>( or</w:t>
+      </w:r>
+      <w:proofErr w:type="gramEnd"/>
+      <w:r>
+        <w:t xml:space="preserve"> 24) possible finger positions and six-string switches, it might be possible to turn this device into a multi-purpose </w:t>
       </w:r>
       <w:r>
         <w:t xml:space="preserve">digital </w:t>
@@ -307,6 +325,21 @@
       </w:pPr>
       <w:r>
         <w:t>Play actual music,</w:t>
+      </w:r>
+    </w:p>
+    <w:p>
+      <w:pPr>
+        <w:pStyle w:val="NoSpacing"/>
+        <w:numPr>
+          <w:ilvl w:val="0"/>
+          <w:numId w:val="2"/>
+        </w:numPr>
+      </w:pPr>
+      <w:r>
+        <w:t>Learn</w:t>
+      </w:r>
+      <w:r>
+        <w:t xml:space="preserve"> the fundamental chords,</w:t>
       </w:r>
     </w:p>
     <w:p>
@@ -421,7 +454,15 @@
         <w:spacing w:after="160"/>
       </w:pPr>
       <w:r>
-        <w:t xml:space="preserve">Similar devices, apps and inventions: </w:t>
+        <w:t xml:space="preserve">Similar devices, </w:t>
+      </w:r>
+      <w:proofErr w:type="gramStart"/>
+      <w:r>
+        <w:t>apps</w:t>
+      </w:r>
+      <w:proofErr w:type="gramEnd"/>
+      <w:r>
+        <w:t xml:space="preserve"> and inventions: </w:t>
       </w:r>
     </w:p>
     <w:p>
@@ -475,75 +516,133 @@
         <w:rPr>
           <w:sz w:val="22"/>
         </w:rPr>
+        <w:t xml:space="preserve"> https://www.digitalmusicnews.com/2016/08/01/mi-guitar-easy-to-learn-or-cheating-your-way-to-a-guitar-experience/</w:t>
+      </w:r>
+    </w:p>
+    <w:p>
+      <w:pPr>
+        <w:pStyle w:val="ListParagraph"/>
+        <w:numPr>
+          <w:ilvl w:val="0"/>
+          <w:numId w:val="2"/>
+        </w:numPr>
+        <w:rPr>
+          <w:sz w:val="22"/>
+        </w:rPr>
+      </w:pPr>
+      <w:r>
+        <w:rPr>
+          <w:sz w:val="22"/>
+        </w:rPr>
+        <w:t>Frets Zealot Fretboard Guitar System,</w:t>
+      </w:r>
+    </w:p>
+    <w:p>
+      <w:pPr>
+        <w:pStyle w:val="ListParagraph"/>
+        <w:numPr>
+          <w:ilvl w:val="0"/>
+          <w:numId w:val="2"/>
+        </w:numPr>
+        <w:rPr>
+          <w:rFonts w:ascii="Times New Roman" w:hAnsi="Times New Roman"/>
+          <w:sz w:val="22"/>
+        </w:rPr>
+      </w:pPr>
+      <w:proofErr w:type="spellStart"/>
+      <w:r>
+        <w:rPr>
+          <w:rStyle w:val="a-size-large"/>
+          <w:sz w:val="22"/>
+        </w:rPr>
+        <w:t>Fanville</w:t>
+      </w:r>
+      <w:proofErr w:type="spellEnd"/>
+      <w:r>
+        <w:rPr>
+          <w:rStyle w:val="a-size-large"/>
+          <w:sz w:val="22"/>
+        </w:rPr>
+        <w:t xml:space="preserve"> Portable Wooden Pocket Guitar Practice Tool Chord Trainer Finger Exercise Gadget for Beginner Guitar Picks and Finger </w:t>
+      </w:r>
+      <w:proofErr w:type="spellStart"/>
+      <w:r>
+        <w:rPr>
+          <w:rStyle w:val="a-size-large"/>
+          <w:sz w:val="22"/>
+        </w:rPr>
+        <w:t>Strengthener</w:t>
+      </w:r>
+      <w:proofErr w:type="spellEnd"/>
+      <w:r>
+        <w:rPr>
+          <w:rStyle w:val="a-size-large"/>
+          <w:sz w:val="22"/>
+        </w:rPr>
+        <w:t xml:space="preserve"> Tool,</w:t>
+      </w:r>
+    </w:p>
+    <w:p>
+      <w:pPr>
+        <w:pStyle w:val="NoSpacing"/>
+        <w:numPr>
+          <w:ilvl w:val="0"/>
+          <w:numId w:val="2"/>
+        </w:numPr>
+      </w:pPr>
+      <w:r>
+        <w:t>Guitar Riff Pro App,</w:t>
+      </w:r>
+    </w:p>
+    <w:p>
+      <w:pPr>
+        <w:pStyle w:val="NoSpacing"/>
+        <w:numPr>
+          <w:ilvl w:val="0"/>
+          <w:numId w:val="2"/>
+        </w:numPr>
+      </w:pPr>
+      <w:proofErr w:type="spellStart"/>
+      <w:r>
+        <w:t>RockSmith</w:t>
+      </w:r>
+      <w:proofErr w:type="spellEnd"/>
+      <w:r>
         <w:t xml:space="preserve"> </w:t>
       </w:r>
       <w:r>
-        <w:rPr>
-          <w:sz w:val="22"/>
-        </w:rPr>
-        <w:t>https://www.digitalmusicnews.com/2016/08/01/mi-guitar-easy-to-learn-or-cheating-your-way-to-a-guitar-experience/</w:t>
-      </w:r>
-    </w:p>
-    <w:p>
-      <w:pPr>
-        <w:pStyle w:val="ListParagraph"/>
-        <w:numPr>
-          <w:ilvl w:val="0"/>
-          <w:numId w:val="2"/>
-        </w:numPr>
-        <w:rPr>
-          <w:sz w:val="22"/>
-        </w:rPr>
-      </w:pPr>
-      <w:r>
-        <w:rPr>
-          <w:sz w:val="22"/>
-        </w:rPr>
-        <w:t>Frets Zealot Fretboard Guitar System,</w:t>
-      </w:r>
-    </w:p>
-    <w:p>
-      <w:pPr>
-        <w:pStyle w:val="ListParagraph"/>
-        <w:numPr>
-          <w:ilvl w:val="0"/>
-          <w:numId w:val="2"/>
-        </w:numPr>
-        <w:rPr>
-          <w:rFonts w:ascii="Times New Roman" w:hAnsi="Times New Roman"/>
-          <w:sz w:val="22"/>
-        </w:rPr>
-      </w:pPr>
-      <w:r>
-        <w:rPr>
-          <w:rStyle w:val="a-size-large"/>
-          <w:sz w:val="22"/>
-        </w:rPr>
-        <w:t>Fanville Portable Wooden Pocket Guitar Practice Tool Chord Trainer Finger Exercise Gadget for Beginner Guitar Picks and Finger Strengthener Tool,</w:t>
-      </w:r>
-    </w:p>
-    <w:p>
-      <w:pPr>
-        <w:pStyle w:val="NoSpacing"/>
-        <w:numPr>
-          <w:ilvl w:val="0"/>
-          <w:numId w:val="2"/>
-        </w:numPr>
-      </w:pPr>
-      <w:r>
-        <w:t>Guitar Riff Pro App,</w:t>
-      </w:r>
-    </w:p>
-    <w:p>
-      <w:pPr>
-        <w:pStyle w:val="NoSpacing"/>
-        <w:numPr>
-          <w:ilvl w:val="0"/>
-          <w:numId w:val="2"/>
-        </w:numPr>
-      </w:pPr>
-      <w:r>
+        <w:t xml:space="preserve">2014 Edition </w:t>
+      </w:r>
+      <w:r>
+        <w:t>https://www.youtube.com/watch?v=mJ8-XzahW1E</w:t>
+      </w:r>
+      <w:r>
+        <w:t>,</w:t>
+      </w:r>
+    </w:p>
+    <w:p>
+      <w:pPr>
+        <w:pStyle w:val="NoSpacing"/>
+        <w:numPr>
+          <w:ilvl w:val="0"/>
+          <w:numId w:val="2"/>
+        </w:numPr>
+      </w:pPr>
+      <w:r>
+        <w:lastRenderedPageBreak/>
         <w:t>All available guitar tablature readers.</w:t>
+      </w:r>
+    </w:p>
+    <w:p>
+      <w:pPr>
+        <w:pStyle w:val="NoSpacing"/>
+        <w:numPr>
+          <w:ilvl w:val="0"/>
+          <w:numId w:val="2"/>
+        </w:numPr>
+      </w:pPr>
+      <w:r>
+        <w:t>Guitar tuners (hardware and software)</w:t>
       </w:r>
     </w:p>
     <w:p>
@@ -561,7 +660,6 @@
         <w:rPr>
           <w:noProof/>
         </w:rPr>
-        <w:lastRenderedPageBreak/>
         <w:drawing>
           <wp:inline distT="0" distB="0" distL="0" distR="0" wp14:anchorId="241B0D00" wp14:editId="7137C444">
             <wp:extent cx="4389120" cy="2341339"/>
@@ -681,6 +779,87 @@
     <w:p/>
     <w:p>
       <w:pPr>
+        <w:keepNext/>
+        <w:jc w:val="center"/>
+      </w:pPr>
+      <w:r>
+        <w:drawing>
+          <wp:inline distT="0" distB="0" distL="0" distR="0" wp14:anchorId="279B88F2" wp14:editId="6705F332">
+            <wp:extent cx="4917525" cy="2604888"/>
+            <wp:effectExtent l="0" t="0" r="0" b="5080"/>
+            <wp:docPr id="4" name="Picture 4"/>
+            <wp:cNvGraphicFramePr>
+              <a:graphicFrameLocks xmlns:a="http://schemas.openxmlformats.org/drawingml/2006/main" noChangeAspect="1"/>
+            </wp:cNvGraphicFramePr>
+            <a:graphic xmlns:a="http://schemas.openxmlformats.org/drawingml/2006/main">
+              <a:graphicData uri="http://schemas.openxmlformats.org/drawingml/2006/picture">
+                <pic:pic xmlns:pic="http://schemas.openxmlformats.org/drawingml/2006/picture">
+                  <pic:nvPicPr>
+                    <pic:cNvPr id="1" name=""/>
+                    <pic:cNvPicPr/>
+                  </pic:nvPicPr>
+                  <pic:blipFill>
+                    <a:blip r:embed="rId9"/>
+                    <a:stretch>
+                      <a:fillRect/>
+                    </a:stretch>
+                  </pic:blipFill>
+                  <pic:spPr>
+                    <a:xfrm>
+                      <a:off x="0" y="0"/>
+                      <a:ext cx="4947499" cy="2620766"/>
+                    </a:xfrm>
+                    <a:prstGeom prst="rect">
+                      <a:avLst/>
+                    </a:prstGeom>
+                  </pic:spPr>
+                </pic:pic>
+              </a:graphicData>
+            </a:graphic>
+          </wp:inline>
+        </w:drawing>
+      </w:r>
+    </w:p>
+    <w:p>
+      <w:pPr>
+        <w:pStyle w:val="Caption"/>
+      </w:pPr>
+      <w:r>
+        <w:t xml:space="preserve">Figure </w:t>
+      </w:r>
+      <w:r>
+        <w:fldChar w:fldCharType="begin"/>
+      </w:r>
+      <w:r>
+        <w:instrText xml:space="preserve"> SEQ Figure \* ARABIC </w:instrText>
+      </w:r>
+      <w:r>
+        <w:fldChar w:fldCharType="separate"/>
+      </w:r>
+      <w:r>
+        <w:rPr>
+          <w:noProof/>
+        </w:rPr>
+        <w:t>3</w:t>
+      </w:r>
+      <w:r>
+        <w:fldChar w:fldCharType="end"/>
+      </w:r>
+      <w:r>
+        <w:t xml:space="preserve"> | </w:t>
+      </w:r>
+      <w:proofErr w:type="spellStart"/>
+      <w:r>
+        <w:t>RockSmith</w:t>
+      </w:r>
+      <w:proofErr w:type="spellEnd"/>
+      <w:r>
+        <w:t xml:space="preserve"> Screenshot</w:t>
+      </w:r>
+    </w:p>
+    <w:p/>
+    <w:p>
+      <w:pPr>
         <w:pStyle w:val="NoSpacing"/>
       </w:pPr>
       <w:r>
@@ -691,7 +870,15 @@
         <w:t>Challenges</w:t>
       </w:r>
       <w:r>
-        <w:t>: writing an application that listens to a device's input is not the most significant challenge. However, creating an instrument that handles 20 fret switches and six pieces of strings switches, a USB or Wifi connection that sends user actions to the PC is. Moreover, the device should not only resemble an actual guitar but must be comfortable enough to use. Finally, given the resources and the timeframe, our device and the application would instead serve as proof of concept.</w:t>
+        <w:t xml:space="preserve">: writing an application that listens to a device's input is not the most significant challenge. However, creating an instrument that handles 20 fret switches and six pieces of strings switches, a USB or </w:t>
+      </w:r>
+      <w:proofErr w:type="spellStart"/>
+      <w:r>
+        <w:t>Wifi</w:t>
+      </w:r>
+      <w:proofErr w:type="spellEnd"/>
+      <w:r>
+        <w:t xml:space="preserve"> connection that sends user actions to the PC is. Moreover, the device should not only resemble an actual guitar but must be comfortable enough to use. Finally, given the resources and the timeframe, our device and the application would instead serve as proof of concept.</w:t>
       </w:r>
     </w:p>
     <w:p/>
@@ -978,6 +1165,7 @@
         <w:rPr>
           <w:sz w:val="22"/>
         </w:rPr>
+        <w:lastRenderedPageBreak/>
         <w:t>Marketability</w:t>
       </w:r>
       <w:r>
@@ -1097,6 +1285,7 @@
           <w:sz w:val="22"/>
         </w:rPr>
       </w:pPr>
+      <w:proofErr w:type="gramStart"/>
       <w:r>
         <w:rPr>
           <w:sz w:val="22"/>
@@ -1109,6 +1298,7 @@
         </w:rPr>
         <w:t>(</w:t>
       </w:r>
+      <w:proofErr w:type="gramEnd"/>
       <w:r>
         <w:rPr>
           <w:sz w:val="22"/>
@@ -1235,6 +1425,7 @@
         </w:rPr>
         <w:t xml:space="preserve"> (use </w:t>
       </w:r>
+      <w:proofErr w:type="spellStart"/>
       <w:r>
         <w:rPr>
           <w:sz w:val="22"/>
@@ -1251,7 +1442,28 @@
         <w:rPr>
           <w:sz w:val="22"/>
         </w:rPr>
-        <w:t>Libre free GantChart project application</w:t>
+        <w:t>Libre</w:t>
+      </w:r>
+      <w:proofErr w:type="spellEnd"/>
+      <w:r>
+        <w:rPr>
+          <w:sz w:val="22"/>
+        </w:rPr>
+        <w:t xml:space="preserve"> free </w:t>
+      </w:r>
+      <w:proofErr w:type="spellStart"/>
+      <w:r>
+        <w:rPr>
+          <w:sz w:val="22"/>
+        </w:rPr>
+        <w:t>GantChart</w:t>
+      </w:r>
+      <w:proofErr w:type="spellEnd"/>
+      <w:r>
+        <w:rPr>
+          <w:sz w:val="22"/>
+        </w:rPr>
+        <w:t xml:space="preserve"> project application</w:t>
       </w:r>
       <w:r>
         <w:rPr>
@@ -1304,15 +1516,7 @@
           <w:sz w:val="22"/>
           <w:szCs w:val="22"/>
         </w:rPr>
-        <w:lastRenderedPageBreak/>
-        <w:t>2</w:t>
-      </w:r>
-      <w:r>
-        <w:rPr>
-          <w:sz w:val="22"/>
-          <w:szCs w:val="22"/>
-        </w:rPr>
-        <w:t xml:space="preserve"> | </w:t>
+        <w:t xml:space="preserve">2 | </w:t>
       </w:r>
       <w:r>
         <w:rPr>
@@ -1355,7 +1559,7 @@
                     <pic:cNvPicPr/>
                   </pic:nvPicPr>
                   <pic:blipFill>
-                    <a:blip r:embed="rId9">
+                    <a:blip r:embed="rId10">
                       <a:extLst>
                         <a:ext uri="{28A0092B-C50C-407E-A947-70E740481C1C}">
                           <a14:useLocalDpi xmlns:a14="http://schemas.microsoft.com/office/drawing/2010/main" val="0"/>
@@ -1424,7 +1628,7 @@
           <w:sz w:val="22"/>
           <w:szCs w:val="22"/>
         </w:rPr>
-        <w:t>3</w:t>
+        <w:t>4</w:t>
       </w:r>
       <w:r>
         <w:rPr>
@@ -1462,11 +1666,16 @@
         <w:t xml:space="preserve"> of the project</w:t>
       </w:r>
       <w:r>
-        <w:t>, namely, Digital and Guitar? DiGita</w:t>
+        <w:t xml:space="preserve">, namely, Digital and Guitar? </w:t>
+      </w:r>
+      <w:proofErr w:type="spellStart"/>
+      <w:r>
+        <w:t>DiGita</w:t>
       </w:r>
       <w:r>
         <w:t>r</w:t>
       </w:r>
+      <w:proofErr w:type="spellEnd"/>
       <w:r>
         <w:t>.</w:t>
       </w:r>
@@ -1630,7 +1839,16 @@
     <w:p/>
     <w:p>
       <w:r>
-        <w:t>Even though humans are not the only species communicating by creating sounds, we invented a way of self-expression that conveyed broader spectrums of emotional range beyond spoken words; music. And from as early as 40000 years ago, music has played an essential part in our everyday life. Our humans' innate musicality drove us to experiment with new ranges of sounds, inventing the primary types of instruments. Ideophones (clapping and bells), membranophones (drums), aerophones (flute), and most importantly, chordophones (harp).</w:t>
+        <w:lastRenderedPageBreak/>
+        <w:t xml:space="preserve">Even though humans are not the only species communicating by creating sounds, we invented a way of self-expression that conveyed broader spectrums of emotional range beyond spoken </w:t>
+      </w:r>
+      <w:proofErr w:type="gramStart"/>
+      <w:r>
+        <w:t>words;</w:t>
+      </w:r>
+      <w:proofErr w:type="gramEnd"/>
+      <w:r>
+        <w:t xml:space="preserve"> music. And from as early as 40000 years ago, music has played an essential part in our everyday life. Our humans' innate musicality drove us to experiment with new ranges of sounds, inventing the primary types of instruments. Ideophones (clapping and bells), membranophones (drums), aerophones (flute), and most importantly, chordophones (harp).</w:t>
       </w:r>
     </w:p>
     <w:p/>
@@ -1638,20 +1856,37 @@
       <w:r>
         <w:t xml:space="preserve">Although the exact origin of the modern guitar is debated, the instrument is already mentioned in the Bible, and it can be traced back to the Greek kithara </w:t>
       </w:r>
+      <w:proofErr w:type="spellStart"/>
       <w:r>
         <w:rPr>
           <w:b/>
           <w:bCs/>
         </w:rPr>
-        <w:t>κιθάρα</w:t>
-      </w:r>
-      <w:r>
-        <w:t xml:space="preserve"> or Arabic qitharah </w:t>
-      </w:r>
+        <w:t>κιθάρ</w:t>
+      </w:r>
+      <w:proofErr w:type="spellEnd"/>
       <w:r>
         <w:rPr>
           <w:b/>
           <w:bCs/>
+        </w:rPr>
+        <w:t>α</w:t>
+      </w:r>
+      <w:r>
+        <w:t xml:space="preserve"> or Arabic </w:t>
+      </w:r>
+      <w:proofErr w:type="spellStart"/>
+      <w:r>
+        <w:t>qitharah</w:t>
+      </w:r>
+      <w:proofErr w:type="spellEnd"/>
+      <w:r>
+        <w:t xml:space="preserve"> </w:t>
+      </w:r>
+      <w:r>
+        <w:rPr>
+          <w:b/>
+          <w:bCs/>
           <w:rtl/>
         </w:rPr>
         <w:t>قيثارة</w:t>
@@ -1666,7 +1901,15 @@
         <w:t>th</w:t>
       </w:r>
       <w:r>
-        <w:t xml:space="preserve"> century, it became popular among amateurs; and with the advent of the jazz age, the electric guitar had elevated to the instrument of the virtuosos and rock stars. However, this is not the final step for the guitar on the evolutional ladder. The modern digital era opens opportunities to combine the latest technology with musical skills. This project will attempt to bring digital technology, entertainment, art and education under the same roof.</w:t>
+        <w:t xml:space="preserve"> century, it became popular among amateurs; and with the advent of the jazz age, the electric guitar had elevated to the instrument of the virtuosos and rock stars. However, this is not the final step for the guitar on the evolutional ladder. The modern digital era opens opportunities to combine the latest technology with musical skills. This project will attempt to bring digital technology, entertainment, </w:t>
+      </w:r>
+      <w:proofErr w:type="gramStart"/>
+      <w:r>
+        <w:t>art</w:t>
+      </w:r>
+      <w:proofErr w:type="gramEnd"/>
+      <w:r>
+        <w:t xml:space="preserve"> and education under the same roof.</w:t>
       </w:r>
     </w:p>
     <w:p>
@@ -1691,6 +1934,85 @@
           <w:b/>
           <w:bCs/>
         </w:rPr>
+        <w:t>Inspiration</w:t>
+      </w:r>
+    </w:p>
+    <w:p>
+      <w:pPr>
+        <w:suppressAutoHyphens w:val="0"/>
+        <w:spacing w:after="160"/>
+        <w:jc w:val="left"/>
+        <w:rPr>
+          <w:b/>
+          <w:bCs/>
+        </w:rPr>
+      </w:pPr>
+    </w:p>
+    <w:p>
+      <w:r>
+        <w:t xml:space="preserve">I hold in my hand my old buddy, Gabriel's Guitar Hero. Again, I am ready for the next round; this time determined to overdo his performance. Little did I suspect that years of sketchy guitar practices on my side would not score against a seasoned hero like him. After several failed attempts to show off my talent, he concluded that even though </w:t>
+      </w:r>
+      <w:proofErr w:type="gramStart"/>
+      <w:r>
+        <w:t>I  had</w:t>
+      </w:r>
+      <w:proofErr w:type="gramEnd"/>
+      <w:r>
+        <w:t xml:space="preserve"> guitar experience, rhythm sense and some music theory in my pocket, my chances of winning against him were astronomical as a first-timer.</w:t>
+      </w:r>
+    </w:p>
+    <w:p/>
+    <w:p>
+      <w:r>
+        <w:t xml:space="preserve">How about him, I asked myself, what type of guitarist would he make, with all those hours of playing the virtual guitar console? The answer came weeks later when he visited me, and I handed him my electric guitar and taught him the intro of a song I knew he liked. Soon enough, he could play a simple piece surprisingly well, though. So, I asked him. </w:t>
+      </w:r>
+    </w:p>
+    <w:p>
+      <w:r>
+        <w:t>- Why do you waste your time practising an imaginary instrument? You'd become a great guitarist by this time.</w:t>
+      </w:r>
+    </w:p>
+    <w:p>
+      <w:r>
+        <w:t>- You'll see me playing when they invent guitars for the console. – He answered with a smirk on his face.</w:t>
+      </w:r>
+    </w:p>
+    <w:p/>
+    <w:p>
+      <w:r>
+        <w:t xml:space="preserve">Since then, I have been thinking about the wasted talent playing on five plastic buttons and a strum bar. If I could create a lightweight device that resembles an actual guitar, I would be able to develop an online interface that is free, available for everyone, vendor-independent, and educational. I am confident it would be at least as attractive an entertainment option as playing Guitar Hero. Well, the time has come, </w:t>
+      </w:r>
+      <w:proofErr w:type="spellStart"/>
+      <w:r>
+        <w:t>Gabrel</w:t>
+      </w:r>
+      <w:proofErr w:type="spellEnd"/>
+      <w:r>
+        <w:t>, to wipe off your smirk from your face; you will be the first to play.</w:t>
+      </w:r>
+    </w:p>
+    <w:p>
+      <w:pPr>
+        <w:suppressAutoHyphens w:val="0"/>
+        <w:spacing w:after="160"/>
+        <w:jc w:val="left"/>
+      </w:pPr>
+    </w:p>
+    <w:p>
+      <w:pPr>
+        <w:suppressAutoHyphens w:val="0"/>
+        <w:spacing w:after="160"/>
+        <w:jc w:val="left"/>
+        <w:rPr>
+          <w:b/>
+          <w:bCs/>
+        </w:rPr>
+      </w:pPr>
+      <w:r>
+        <w:rPr>
+          <w:b/>
+          <w:bCs/>
+        </w:rPr>
         <w:t>Audio vs Sound (Terminology)</w:t>
       </w:r>
     </w:p>
@@ -1708,71 +2030,25 @@
           <w:b w:val="0"/>
           <w:bCs w:val="0"/>
         </w:rPr>
-        <w:t>The key difference between sound and audio is their form of energy. Sound is mechanical wave energy (longitudinal sound waves) that propagate</w:t>
-      </w:r>
+        <w:t xml:space="preserve">The key difference between sound and audio is their form of energy. Sound is mechanical wave energy (longitudinal sound waves) that propagates through a </w:t>
+      </w:r>
+      <w:proofErr w:type="gramStart"/>
       <w:r>
         <w:rPr>
           <w:rStyle w:val="Strong"/>
           <w:b w:val="0"/>
           <w:bCs w:val="0"/>
         </w:rPr>
-        <w:t>s</w:t>
-      </w:r>
+        <w:t>medium causing variations</w:t>
+      </w:r>
+      <w:proofErr w:type="gramEnd"/>
       <w:r>
         <w:rPr>
           <w:rStyle w:val="Strong"/>
           <w:b w:val="0"/>
           <w:bCs w:val="0"/>
         </w:rPr>
-        <w:t xml:space="preserve"> through a medium causing variations in pressure within the medium. </w:t>
-      </w:r>
-      <w:r>
-        <w:rPr>
-          <w:rStyle w:val="Strong"/>
-          <w:b w:val="0"/>
-          <w:bCs w:val="0"/>
-        </w:rPr>
-        <w:t>On the other hand, a</w:t>
-      </w:r>
-      <w:r>
-        <w:rPr>
-          <w:rStyle w:val="Strong"/>
-          <w:b w:val="0"/>
-          <w:bCs w:val="0"/>
-        </w:rPr>
-        <w:t>udio is made of electrical energy (analog</w:t>
-      </w:r>
-      <w:r>
-        <w:rPr>
-          <w:rStyle w:val="Strong"/>
-          <w:b w:val="0"/>
-          <w:bCs w:val="0"/>
-        </w:rPr>
-        <w:t>ue</w:t>
-      </w:r>
-      <w:r>
-        <w:rPr>
-          <w:rStyle w:val="Strong"/>
-          <w:b w:val="0"/>
-          <w:bCs w:val="0"/>
-        </w:rPr>
-        <w:t xml:space="preserve"> or digital signals) that represent</w:t>
-      </w:r>
-      <w:r>
-        <w:rPr>
-          <w:rStyle w:val="Strong"/>
-          <w:b w:val="0"/>
-          <w:bCs w:val="0"/>
-        </w:rPr>
-        <w:t>s</w:t>
-      </w:r>
-      <w:r>
-        <w:rPr>
-          <w:rStyle w:val="Strong"/>
-          <w:b w:val="0"/>
-          <w:bCs w:val="0"/>
-        </w:rPr>
-        <w:t xml:space="preserve"> sound electrically.</w:t>
+        <w:t xml:space="preserve"> in pressure within the medium. On the other hand, audio is made of electrical energy (analogue or digital signals) that represents sound electrically.</w:t>
       </w:r>
       <w:r>
         <w:rPr>
@@ -1819,7 +2095,7 @@
                     </pic:cNvPicPr>
                   </pic:nvPicPr>
                   <pic:blipFill>
-                    <a:blip r:embed="rId10" cstate="print">
+                    <a:blip r:embed="rId11" cstate="print">
                       <a:extLst>
                         <a:ext uri="{28A0092B-C50C-407E-A947-70E740481C1C}">
                           <a14:useLocalDpi xmlns:a14="http://schemas.microsoft.com/office/drawing/2010/main" val="0"/>
@@ -1895,7 +2171,7 @@
           <w:sz w:val="22"/>
           <w:szCs w:val="22"/>
         </w:rPr>
-        <w:t>4</w:t>
+        <w:t>5</w:t>
       </w:r>
       <w:r>
         <w:rPr>
@@ -1934,8 +2210,89 @@
           <w:b/>
           <w:bCs/>
         </w:rPr>
+        <w:lastRenderedPageBreak/>
         <w:t>Chord (Terminology)</w:t>
       </w:r>
+    </w:p>
+    <w:p>
+      <w:pPr>
+        <w:rPr>
+          <w:rStyle w:val="markedcontent"/>
+          <w:rFonts w:cstheme="majorHAnsi"/>
+        </w:rPr>
+      </w:pPr>
+      <w:r>
+        <w:rPr>
+          <w:rStyle w:val="markedcontent"/>
+          <w:rFonts w:cstheme="majorHAnsi"/>
+        </w:rPr>
+        <w:t>"</w:t>
+      </w:r>
+      <w:r>
+        <w:rPr>
+          <w:rStyle w:val="markedcontent"/>
+          <w:rFonts w:cstheme="majorHAnsi"/>
+          <w:i/>
+          <w:iCs/>
+        </w:rPr>
+        <w:t xml:space="preserve">A chord is three or more notes sounding simultaneously. It can be played </w:t>
+      </w:r>
+      <w:proofErr w:type="gramStart"/>
+      <w:r>
+        <w:rPr>
+          <w:rStyle w:val="markedcontent"/>
+          <w:rFonts w:cstheme="majorHAnsi"/>
+          <w:i/>
+          <w:iCs/>
+        </w:rPr>
+        <w:t>on  one</w:t>
+      </w:r>
+      <w:proofErr w:type="gramEnd"/>
+      <w:r>
+        <w:rPr>
+          <w:rStyle w:val="markedcontent"/>
+          <w:rFonts w:cstheme="majorHAnsi"/>
+          <w:i/>
+          <w:iCs/>
+        </w:rPr>
+        <w:t xml:space="preserve"> instrument, like a guitar, or by many instruments at once, like a </w:t>
+      </w:r>
+      <w:proofErr w:type="spellStart"/>
+      <w:r>
+        <w:rPr>
+          <w:rStyle w:val="markedcontent"/>
+          <w:rFonts w:cstheme="majorHAnsi"/>
+          <w:i/>
+          <w:iCs/>
+        </w:rPr>
+        <w:t>brassquartet</w:t>
+      </w:r>
+      <w:proofErr w:type="spellEnd"/>
+      <w:r>
+        <w:rPr>
+          <w:rStyle w:val="markedcontent"/>
+          <w:rFonts w:cstheme="majorHAnsi"/>
+          <w:i/>
+          <w:iCs/>
+        </w:rPr>
+        <w:t xml:space="preserve"> or a choir</w:t>
+      </w:r>
+      <w:r>
+        <w:rPr>
+          <w:rStyle w:val="markedcontent"/>
+          <w:rFonts w:cstheme="majorHAnsi"/>
+        </w:rPr>
+        <w:t>" (Ericsson, 2016)</w:t>
+      </w:r>
+    </w:p>
+    <w:p>
+      <w:pPr>
+        <w:rPr>
+          <w:rFonts w:cstheme="majorHAnsi"/>
+          <w:b/>
+          <w:bCs/>
+        </w:rPr>
+      </w:pPr>
     </w:p>
     <w:p>
       <w:pPr>
@@ -1959,26 +2316,208 @@
       <w:pPr>
         <w:suppressAutoHyphens w:val="0"/>
         <w:spacing w:after="160"/>
+      </w:pPr>
+      <w:r>
+        <w:t>The riff</w:t>
+      </w:r>
+      <w:r>
+        <w:t>'</w:t>
+      </w:r>
+      <w:r>
+        <w:t xml:space="preserve">s etymology is </w:t>
+      </w:r>
+      <w:r>
+        <w:t xml:space="preserve">unclear; however, it was first used in </w:t>
+      </w:r>
+      <w:r>
+        <w:t xml:space="preserve">the </w:t>
+      </w:r>
+      <w:r>
+        <w:t>1930-s, probably to shorten the refrain.</w:t>
+      </w:r>
+      <w:r>
+        <w:t xml:space="preserve"> </w:t>
+      </w:r>
+      <w:r>
+        <w:t>After that, t</w:t>
+      </w:r>
+      <w:r>
+        <w:t>he term stayed in pop music</w:t>
+      </w:r>
+      <w:r>
+        <w:t xml:space="preserve"> and</w:t>
+      </w:r>
+      <w:r>
+        <w:t xml:space="preserve"> now</w:t>
+      </w:r>
+      <w:r>
+        <w:t>, it</w:t>
+      </w:r>
+      <w:r>
+        <w:t xml:space="preserve"> </w:t>
+      </w:r>
+      <w:r>
+        <w:t xml:space="preserve">refers to </w:t>
+      </w:r>
+      <w:proofErr w:type="gramStart"/>
+      <w:r>
+        <w:t>short repeated</w:t>
+      </w:r>
+      <w:proofErr w:type="gramEnd"/>
+      <w:r>
+        <w:t xml:space="preserve"> melody patterns.</w:t>
+      </w:r>
+      <w:r>
+        <w:t xml:space="preserve"> </w:t>
+      </w:r>
+      <w:proofErr w:type="gramStart"/>
+      <w:r>
+        <w:t>Similarly</w:t>
+      </w:r>
+      <w:proofErr w:type="gramEnd"/>
+      <w:r>
+        <w:t xml:space="preserve"> to other literature, </w:t>
+      </w:r>
+      <w:r>
+        <w:t>this project and the application will reference these patterns as riffs.</w:t>
+      </w:r>
+    </w:p>
+    <w:p>
+      <w:pPr>
+        <w:suppressAutoHyphens w:val="0"/>
+        <w:spacing w:after="160"/>
+      </w:pPr>
+    </w:p>
+    <w:p>
+      <w:pPr>
+        <w:suppressAutoHyphens w:val="0"/>
+        <w:spacing w:after="160"/>
         <w:jc w:val="left"/>
         <w:rPr>
           <w:b/>
           <w:bCs/>
         </w:rPr>
       </w:pPr>
-    </w:p>
-    <w:p>
-      <w:pPr>
+      <w:r>
         <w:rPr>
           <w:b/>
           <w:bCs/>
         </w:rPr>
-      </w:pPr>
-      <w:r>
+        <w:t>Monophony (Terminology)</w:t>
+      </w:r>
+    </w:p>
+    <w:p>
+      <w:pPr>
+        <w:suppressAutoHyphens w:val="0"/>
+        <w:spacing w:after="160"/>
+      </w:pPr>
+      <w:r>
+        <w:t>We ad</w:t>
+      </w:r>
+      <w:r>
+        <w:t xml:space="preserve">dress monophony because some of the </w:t>
+      </w:r>
+      <w:r>
+        <w:t>matrix keyboards are wired</w:t>
+      </w:r>
+      <w:r>
+        <w:t>, so</w:t>
+      </w:r>
+      <w:r>
+        <w:t xml:space="preserve"> only one keypress can be recognised </w:t>
+      </w:r>
+      <w:r>
+        <w:t>at a given time. This</w:t>
+      </w:r>
+      <w:r>
+        <w:t xml:space="preserve"> limitation</w:t>
+      </w:r>
+      <w:r>
+        <w:t xml:space="preserve"> would result in a monophonic instrument. However</w:t>
+      </w:r>
+      <w:r>
+        <w:t>,</w:t>
+      </w:r>
+      <w:r>
+        <w:t xml:space="preserve"> </w:t>
+      </w:r>
+      <w:r>
+        <w:t xml:space="preserve">the </w:t>
+      </w:r>
+      <w:r>
+        <w:t xml:space="preserve">guitar is </w:t>
+      </w:r>
+      <w:r>
+        <w:t>a polyphonic instrument</w:t>
+      </w:r>
+      <w:r>
+        <w:t>,</w:t>
+      </w:r>
+      <w:r>
+        <w:t xml:space="preserve"> and </w:t>
+      </w:r>
+      <w:r>
+        <w:t>strings can be strummed simultaneously.</w:t>
+      </w:r>
+      <w:r>
+        <w:t xml:space="preserve"> </w:t>
+      </w:r>
+      <w:r>
+        <w:t>T</w:t>
+      </w:r>
+      <w:r>
+        <w:t>herefore, t</w:t>
+      </w:r>
+      <w:r>
+        <w:t xml:space="preserve">o </w:t>
+      </w:r>
+      <w:r>
+        <w:t>create a complete experience, we need to make the input device polyphonic.</w:t>
+      </w:r>
+    </w:p>
+    <w:p>
+      <w:pPr>
+        <w:suppressAutoHyphens w:val="0"/>
+        <w:spacing w:after="160"/>
+      </w:pPr>
+    </w:p>
+    <w:p>
+      <w:pPr>
+        <w:suppressAutoHyphens w:val="0"/>
+        <w:spacing w:after="160"/>
+        <w:jc w:val="left"/>
         <w:rPr>
           <w:b/>
           <w:bCs/>
         </w:rPr>
-        <w:t>Clarify with Supervisor:</w:t>
+      </w:pPr>
+      <w:r>
+        <w:rPr>
+          <w:b/>
+          <w:bCs/>
+        </w:rPr>
+        <w:t>Market</w:t>
+      </w:r>
+      <w:r>
+        <w:rPr>
+          <w:b/>
+          <w:bCs/>
+        </w:rPr>
+        <w:t>a</w:t>
+      </w:r>
+      <w:r>
+        <w:rPr>
+          <w:b/>
+          <w:bCs/>
+        </w:rPr>
+        <w:t>bility</w:t>
+      </w:r>
+      <w:r>
+        <w:rPr>
+          <w:b/>
+          <w:bCs/>
+        </w:rPr>
+        <w:t xml:space="preserve"> (Introduction)</w:t>
       </w:r>
     </w:p>
     <w:p>
@@ -1988,15 +2527,48 @@
           <w:ilvl w:val="0"/>
           <w:numId w:val="2"/>
         </w:numPr>
-        <w:rPr>
-          <w:sz w:val="22"/>
-        </w:rPr>
-      </w:pPr>
-      <w:r>
-        <w:rPr>
-          <w:sz w:val="22"/>
-        </w:rPr>
-        <w:t>Do cover quotes and images require references?</w:t>
+        <w:suppressAutoHyphens w:val="0"/>
+        <w:spacing w:after="160"/>
+        <w:jc w:val="left"/>
+        <w:rPr>
+          <w:sz w:val="22"/>
+        </w:rPr>
+      </w:pPr>
+      <w:r>
+        <w:rPr>
+          <w:sz w:val="22"/>
+        </w:rPr>
+        <w:t xml:space="preserve">Statistics on </w:t>
+      </w:r>
+      <w:r>
+        <w:rPr>
+          <w:sz w:val="22"/>
+        </w:rPr>
+        <w:t xml:space="preserve">current trends in </w:t>
+      </w:r>
+      <w:r>
+        <w:rPr>
+          <w:sz w:val="22"/>
+        </w:rPr>
+        <w:t>music</w:t>
+      </w:r>
+      <w:r>
+        <w:rPr>
+          <w:sz w:val="22"/>
+        </w:rPr>
+        <w:t>-</w:t>
+      </w:r>
+      <w:r>
+        <w:rPr>
+          <w:sz w:val="22"/>
+        </w:rPr>
+        <w:t xml:space="preserve">themed games and </w:t>
+      </w:r>
+      <w:r>
+        <w:rPr>
+          <w:sz w:val="22"/>
+        </w:rPr>
+        <w:t>applications ()</w:t>
       </w:r>
     </w:p>
     <w:p>
@@ -2006,15 +2578,32 @@
           <w:ilvl w:val="0"/>
           <w:numId w:val="2"/>
         </w:numPr>
-        <w:rPr>
-          <w:sz w:val="22"/>
-        </w:rPr>
-      </w:pPr>
-      <w:r>
-        <w:rPr>
-          <w:sz w:val="22"/>
-        </w:rPr>
-        <w:t>Is the tools section in the Introduction?</w:t>
+        <w:suppressAutoHyphens w:val="0"/>
+        <w:spacing w:after="160"/>
+        <w:jc w:val="left"/>
+        <w:rPr>
+          <w:sz w:val="22"/>
+        </w:rPr>
+      </w:pPr>
+      <w:r>
+        <w:rPr>
+          <w:sz w:val="22"/>
+        </w:rPr>
+        <w:t xml:space="preserve">Examine gamers who </w:t>
+      </w:r>
+      <w:proofErr w:type="gramStart"/>
+      <w:r>
+        <w:rPr>
+          <w:sz w:val="22"/>
+        </w:rPr>
+        <w:t>actually would</w:t>
+      </w:r>
+      <w:proofErr w:type="gramEnd"/>
+      <w:r>
+        <w:rPr>
+          <w:sz w:val="22"/>
+        </w:rPr>
+        <w:t xml:space="preserve"> play an instrument</w:t>
       </w:r>
     </w:p>
     <w:p>
@@ -2024,15 +2613,24 @@
           <w:ilvl w:val="0"/>
           <w:numId w:val="2"/>
         </w:numPr>
-        <w:rPr>
-          <w:sz w:val="22"/>
-        </w:rPr>
-      </w:pPr>
-      <w:r>
-        <w:rPr>
-          <w:sz w:val="22"/>
-        </w:rPr>
-        <w:t>What is the correct term for academic supervisor?</w:t>
+        <w:suppressAutoHyphens w:val="0"/>
+        <w:spacing w:after="160"/>
+        <w:jc w:val="left"/>
+        <w:rPr>
+          <w:sz w:val="22"/>
+        </w:rPr>
+      </w:pPr>
+      <w:r>
+        <w:rPr>
+          <w:sz w:val="22"/>
+        </w:rPr>
+        <w:t xml:space="preserve">Examine players who might need a silent device or practice </w:t>
+      </w:r>
+      <w:r>
+        <w:rPr>
+          <w:sz w:val="22"/>
+        </w:rPr>
+        <w:t>instrument</w:t>
       </w:r>
     </w:p>
     <w:p>
@@ -2042,28 +2640,586 @@
           <w:ilvl w:val="0"/>
           <w:numId w:val="2"/>
         </w:numPr>
-        <w:rPr>
-          <w:sz w:val="22"/>
-        </w:rPr>
-      </w:pPr>
-      <w:r>
-        <w:rPr>
-          <w:sz w:val="22"/>
-        </w:rPr>
-        <w:t>What is the word limit on a bachelor's final year dissertation project?</w:t>
-      </w:r>
-    </w:p>
-    <w:p>
-      <w:pPr>
-        <w:pStyle w:val="NoSpacing"/>
-        <w:numPr>
-          <w:ilvl w:val="0"/>
-          <w:numId w:val="2"/>
-        </w:numPr>
-      </w:pPr>
-      <w:r>
-        <w:t>Do I need to reference the bibliography?</w:t>
-      </w:r>
+        <w:suppressAutoHyphens w:val="0"/>
+        <w:spacing w:after="160"/>
+        <w:jc w:val="left"/>
+        <w:rPr>
+          <w:sz w:val="22"/>
+        </w:rPr>
+      </w:pPr>
+      <w:r>
+        <w:rPr>
+          <w:sz w:val="22"/>
+        </w:rPr>
+        <w:t xml:space="preserve">Examine composers who might find </w:t>
+      </w:r>
+      <w:r>
+        <w:rPr>
+          <w:sz w:val="22"/>
+        </w:rPr>
+        <w:t>th</w:t>
+      </w:r>
+      <w:r>
+        <w:rPr>
+          <w:sz w:val="22"/>
+        </w:rPr>
+        <w:t>is</w:t>
+      </w:r>
+      <w:r>
+        <w:rPr>
+          <w:sz w:val="22"/>
+        </w:rPr>
+        <w:t xml:space="preserve"> </w:t>
+      </w:r>
+      <w:r>
+        <w:rPr>
+          <w:sz w:val="22"/>
+        </w:rPr>
+        <w:t xml:space="preserve">device useful (people with </w:t>
+      </w:r>
+      <w:r>
+        <w:rPr>
+          <w:sz w:val="22"/>
+        </w:rPr>
+        <w:t>a</w:t>
+      </w:r>
+      <w:r>
+        <w:rPr>
+          <w:sz w:val="22"/>
+        </w:rPr>
+        <w:t xml:space="preserve"> lack of knowledge in tablature or </w:t>
+      </w:r>
+      <w:r>
+        <w:rPr>
+          <w:sz w:val="22"/>
+        </w:rPr>
+        <w:t>notation</w:t>
+      </w:r>
+      <w:r>
+        <w:rPr>
+          <w:sz w:val="22"/>
+        </w:rPr>
+        <w:t>)</w:t>
+      </w:r>
+    </w:p>
+    <w:p>
+      <w:pPr>
+        <w:pStyle w:val="NoSpacing"/>
+      </w:pPr>
+    </w:p>
+    <w:p>
+      <w:pPr>
+        <w:pStyle w:val="NoSpacing"/>
+      </w:pPr>
+    </w:p>
+    <w:p>
+      <w:pPr>
+        <w:pStyle w:val="NoSpacing"/>
+        <w:rPr>
+          <w:b/>
+          <w:bCs/>
+        </w:rPr>
+      </w:pPr>
+      <w:r>
+        <w:rPr>
+          <w:b/>
+          <w:bCs/>
+        </w:rPr>
+        <w:t>Specification list:</w:t>
+      </w:r>
+    </w:p>
+    <w:p>
+      <w:pPr>
+        <w:pStyle w:val="NoSpacing"/>
+        <w:rPr>
+          <w:b/>
+          <w:bCs/>
+        </w:rPr>
+      </w:pPr>
+    </w:p>
+    <w:p>
+      <w:pPr>
+        <w:pStyle w:val="NoSpacing"/>
+        <w:rPr>
+          <w:b/>
+          <w:bCs/>
+        </w:rPr>
+      </w:pPr>
+      <w:r>
+        <w:rPr>
+          <w:b/>
+          <w:bCs/>
+        </w:rPr>
+        <w:t xml:space="preserve">Input </w:t>
+      </w:r>
+      <w:r>
+        <w:rPr>
+          <w:b/>
+          <w:bCs/>
+        </w:rPr>
+        <w:t>Device:</w:t>
+      </w:r>
+    </w:p>
+    <w:p>
+      <w:pPr>
+        <w:pStyle w:val="NoSpacing"/>
+        <w:numPr>
+          <w:ilvl w:val="0"/>
+          <w:numId w:val="2"/>
+        </w:numPr>
+      </w:pPr>
+      <w:r>
+        <w:t xml:space="preserve">Has </w:t>
+      </w:r>
+      <w:r>
+        <w:t>the</w:t>
+      </w:r>
+      <w:r>
+        <w:t xml:space="preserve"> look </w:t>
+      </w:r>
+      <w:r>
+        <w:t xml:space="preserve">and feel </w:t>
+      </w:r>
+      <w:r>
+        <w:t xml:space="preserve">of </w:t>
+      </w:r>
+      <w:r>
+        <w:t>a</w:t>
+      </w:r>
+      <w:r>
+        <w:t xml:space="preserve"> real instrument,</w:t>
+      </w:r>
+      <w:r>
+        <w:t xml:space="preserve"> only </w:t>
+      </w:r>
+      <w:r>
+        <w:t xml:space="preserve">instead </w:t>
+      </w:r>
+      <w:r>
+        <w:t xml:space="preserve">of </w:t>
+      </w:r>
+      <w:r>
+        <w:t>strings</w:t>
+      </w:r>
+      <w:r>
+        <w:t>,</w:t>
+      </w:r>
+      <w:r>
+        <w:t xml:space="preserve"> it has </w:t>
+      </w:r>
+      <w:r>
+        <w:t>momentary press switches</w:t>
+      </w:r>
+      <w:r>
+        <w:t xml:space="preserve"> and a plastic body</w:t>
+      </w:r>
+      <w:r>
+        <w:t>,</w:t>
+      </w:r>
+    </w:p>
+    <w:p>
+      <w:pPr>
+        <w:pStyle w:val="NoSpacing"/>
+        <w:numPr>
+          <w:ilvl w:val="0"/>
+          <w:numId w:val="2"/>
+        </w:numPr>
+      </w:pPr>
+      <w:r>
+        <w:t>Lightweight, preferably plastic solution,</w:t>
+      </w:r>
+    </w:p>
+    <w:p>
+      <w:pPr>
+        <w:pStyle w:val="NoSpacing"/>
+        <w:numPr>
+          <w:ilvl w:val="0"/>
+          <w:numId w:val="2"/>
+        </w:numPr>
+      </w:pPr>
+      <w:r>
+        <w:t>Switch on</w:t>
+      </w:r>
+      <w:r>
+        <w:t>/off</w:t>
+      </w:r>
+      <w:r>
+        <w:t xml:space="preserve"> and </w:t>
+      </w:r>
+      <w:r>
+        <w:t>LED,</w:t>
+      </w:r>
+    </w:p>
+    <w:p>
+      <w:pPr>
+        <w:pStyle w:val="NoSpacing"/>
+        <w:numPr>
+          <w:ilvl w:val="0"/>
+          <w:numId w:val="2"/>
+        </w:numPr>
+      </w:pPr>
+      <w:r>
+        <w:t>Has six rows of 20 buttons</w:t>
+      </w:r>
+      <w:r>
+        <w:t xml:space="preserve"> emulating the traditional guitar note layout,</w:t>
+      </w:r>
+    </w:p>
+    <w:p>
+      <w:pPr>
+        <w:pStyle w:val="NoSpacing"/>
+        <w:numPr>
+          <w:ilvl w:val="0"/>
+          <w:numId w:val="2"/>
+        </w:numPr>
+      </w:pPr>
+      <w:r>
+        <w:t xml:space="preserve">Has six strum </w:t>
+      </w:r>
+      <w:r>
+        <w:t>bars</w:t>
+      </w:r>
+      <w:r>
+        <w:t xml:space="preserve"> that can detect upward and downward strums</w:t>
+      </w:r>
+      <w:r>
+        <w:t>,</w:t>
+      </w:r>
+    </w:p>
+    <w:p>
+      <w:pPr>
+        <w:pStyle w:val="NoSpacing"/>
+        <w:numPr>
+          <w:ilvl w:val="0"/>
+          <w:numId w:val="2"/>
+        </w:numPr>
+      </w:pPr>
+      <w:r>
+        <w:t xml:space="preserve">Allow multiple </w:t>
+      </w:r>
+      <w:proofErr w:type="gramStart"/>
+      <w:r>
+        <w:t>button</w:t>
+      </w:r>
+      <w:proofErr w:type="gramEnd"/>
+      <w:r>
+        <w:t xml:space="preserve"> presses simultaneously</w:t>
+      </w:r>
+      <w:r>
+        <w:t xml:space="preserve"> on different string rows and the strums</w:t>
+      </w:r>
+      <w:r>
+        <w:t>,</w:t>
+      </w:r>
+    </w:p>
+    <w:p>
+      <w:pPr>
+        <w:pStyle w:val="NoSpacing"/>
+        <w:numPr>
+          <w:ilvl w:val="0"/>
+          <w:numId w:val="2"/>
+        </w:numPr>
+      </w:pPr>
+      <w:r>
+        <w:t>When the strum</w:t>
+      </w:r>
+      <w:r>
+        <w:t xml:space="preserve"> </w:t>
+      </w:r>
+      <w:r>
+        <w:t xml:space="preserve">bar is activated, it reads the corresponding </w:t>
+      </w:r>
+      <w:r>
+        <w:t>string row to determine the notes being played</w:t>
+      </w:r>
+      <w:r>
+        <w:t>,</w:t>
+      </w:r>
+    </w:p>
+    <w:p>
+      <w:pPr>
+        <w:pStyle w:val="NoSpacing"/>
+        <w:numPr>
+          <w:ilvl w:val="0"/>
+          <w:numId w:val="2"/>
+        </w:numPr>
+      </w:pPr>
+      <w:r>
+        <w:t>The d</w:t>
+      </w:r>
+      <w:r>
+        <w:t>e</w:t>
+      </w:r>
+      <w:r>
+        <w:t xml:space="preserve">vice </w:t>
+      </w:r>
+      <w:r>
+        <w:t>is</w:t>
+      </w:r>
+      <w:r>
+        <w:t xml:space="preserve"> compatible with USB ports</w:t>
+      </w:r>
+      <w:r>
+        <w:t xml:space="preserve">. The output is </w:t>
+      </w:r>
+      <w:r>
+        <w:t xml:space="preserve">easily adaptable; other developers may write applications around </w:t>
+      </w:r>
+      <w:r>
+        <w:t>it.</w:t>
+      </w:r>
+    </w:p>
+    <w:p>
+      <w:pPr>
+        <w:pStyle w:val="NoSpacing"/>
+        <w:numPr>
+          <w:ilvl w:val="0"/>
+          <w:numId w:val="2"/>
+        </w:numPr>
+      </w:pPr>
+      <w:r>
+        <w:t>The device must be able to communicate with the computer</w:t>
+      </w:r>
+      <w:r>
+        <w:t xml:space="preserve"> so that it does not interfere with </w:t>
+      </w:r>
+      <w:r>
+        <w:t xml:space="preserve">the </w:t>
+      </w:r>
+      <w:r>
+        <w:t>laptop</w:t>
+      </w:r>
+      <w:r>
+        <w:t>'s</w:t>
+      </w:r>
+      <w:r>
+        <w:t xml:space="preserve"> built-in </w:t>
+      </w:r>
+      <w:r>
+        <w:t>keyboard.</w:t>
+      </w:r>
+    </w:p>
+    <w:p>
+      <w:pPr>
+        <w:pStyle w:val="NoSpacing"/>
+        <w:ind w:left="720"/>
+      </w:pPr>
+    </w:p>
+    <w:p>
+      <w:pPr>
+        <w:pStyle w:val="NoSpacing"/>
+        <w:rPr>
+          <w:b/>
+          <w:bCs/>
+        </w:rPr>
+      </w:pPr>
+      <w:r>
+        <w:rPr>
+          <w:b/>
+          <w:bCs/>
+        </w:rPr>
+        <w:t>Software:</w:t>
+      </w:r>
+    </w:p>
+    <w:p>
+      <w:pPr>
+        <w:pStyle w:val="NoSpacing"/>
+        <w:numPr>
+          <w:ilvl w:val="0"/>
+          <w:numId w:val="2"/>
+        </w:numPr>
+      </w:pPr>
+      <w:r>
+        <w:t xml:space="preserve">The application </w:t>
+      </w:r>
+      <w:r>
+        <w:t>can</w:t>
+      </w:r>
+      <w:r>
+        <w:t xml:space="preserve"> listen to events on the input</w:t>
+      </w:r>
+      <w:r>
+        <w:t>, such as strum and button press actions,</w:t>
+      </w:r>
+    </w:p>
+    <w:p>
+      <w:pPr>
+        <w:pStyle w:val="NoSpacing"/>
+        <w:numPr>
+          <w:ilvl w:val="0"/>
+          <w:numId w:val="2"/>
+        </w:numPr>
+      </w:pPr>
+      <w:r>
+        <w:t>The applications</w:t>
+      </w:r>
+      <w:r>
+        <w:t xml:space="preserve"> can display tablature notations in a user</w:t>
+      </w:r>
+      <w:r>
+        <w:t>-</w:t>
+      </w:r>
+      <w:r>
+        <w:t xml:space="preserve">friendly </w:t>
+      </w:r>
+      <w:r>
+        <w:t>way,</w:t>
+      </w:r>
+    </w:p>
+    <w:p>
+      <w:pPr>
+        <w:pStyle w:val="NoSpacing"/>
+        <w:numPr>
+          <w:ilvl w:val="0"/>
+          <w:numId w:val="2"/>
+        </w:numPr>
+      </w:pPr>
+      <w:r>
+        <w:t xml:space="preserve">Jam option: the user can play the device and listen to </w:t>
+      </w:r>
+      <w:r>
+        <w:t xml:space="preserve">the generated </w:t>
+      </w:r>
+      <w:r>
+        <w:t>music,</w:t>
+      </w:r>
+    </w:p>
+    <w:p>
+      <w:pPr>
+        <w:pStyle w:val="NoSpacing"/>
+        <w:numPr>
+          <w:ilvl w:val="0"/>
+          <w:numId w:val="2"/>
+        </w:numPr>
+      </w:pPr>
+      <w:r>
+        <w:t>Compose option: the user can record</w:t>
+      </w:r>
+      <w:r>
+        <w:t xml:space="preserve"> the device, </w:t>
+      </w:r>
+      <w:r>
+        <w:t xml:space="preserve">and </w:t>
+      </w:r>
+      <w:r>
+        <w:t>the produced music is translated into tablature notation</w:t>
+      </w:r>
+      <w:r>
+        <w:t xml:space="preserve">, which can be manually edited, </w:t>
+      </w:r>
+      <w:proofErr w:type="gramStart"/>
+      <w:r>
+        <w:t>saved</w:t>
+      </w:r>
+      <w:proofErr w:type="gramEnd"/>
+      <w:r>
+        <w:t xml:space="preserve"> </w:t>
+      </w:r>
+      <w:r>
+        <w:t>or deleted.</w:t>
+      </w:r>
+    </w:p>
+    <w:p>
+      <w:pPr>
+        <w:pStyle w:val="NoSpacing"/>
+        <w:numPr>
+          <w:ilvl w:val="0"/>
+          <w:numId w:val="2"/>
+        </w:numPr>
+      </w:pPr>
+      <w:r>
+        <w:t xml:space="preserve">Practice Option: </w:t>
+      </w:r>
+      <w:r>
+        <w:t xml:space="preserve">the user </w:t>
+      </w:r>
+      <w:r>
+        <w:t>can load a tablature, play along with a song,</w:t>
+      </w:r>
+      <w:r>
+        <w:t xml:space="preserve"> and practice at different speeds.</w:t>
+      </w:r>
+      <w:r>
+        <w:t xml:space="preserve"> Different sections </w:t>
+      </w:r>
+      <w:r>
+        <w:t>of the music may be selected for repeated practice.</w:t>
+      </w:r>
+    </w:p>
+    <w:p>
+      <w:pPr>
+        <w:pStyle w:val="NoSpacing"/>
+        <w:numPr>
+          <w:ilvl w:val="0"/>
+          <w:numId w:val="2"/>
+        </w:numPr>
+      </w:pPr>
+      <w:r>
+        <w:t>Play Option: the user can play a</w:t>
+      </w:r>
+      <w:r>
+        <w:t xml:space="preserve"> piece of</w:t>
+      </w:r>
+      <w:r>
+        <w:t xml:space="preserve"> selected music</w:t>
+      </w:r>
+      <w:r>
+        <w:t>,</w:t>
+      </w:r>
+      <w:r>
+        <w:t xml:space="preserve"> and </w:t>
+      </w:r>
+      <w:r>
+        <w:t>the application will score the performance according to</w:t>
+      </w:r>
+      <w:r>
+        <w:t xml:space="preserve"> the number of mistakes the player made.</w:t>
+      </w:r>
+    </w:p>
+    <w:p>
+      <w:pPr>
+        <w:pStyle w:val="NoSpacing"/>
+        <w:numPr>
+          <w:ilvl w:val="0"/>
+          <w:numId w:val="2"/>
+        </w:numPr>
+      </w:pPr>
+      <w:r>
+        <w:lastRenderedPageBreak/>
+        <w:t>Chords</w:t>
+      </w:r>
+      <w:r>
+        <w:t xml:space="preserve"> Cheat sheet</w:t>
+      </w:r>
+      <w:r>
+        <w:t xml:space="preserve">: </w:t>
+      </w:r>
+      <w:r>
+        <w:t>chords will be clickable throughout the application. W</w:t>
+      </w:r>
+      <w:r>
+        <w:t>h</w:t>
+      </w:r>
+      <w:r>
+        <w:t>en pausing a running session</w:t>
+      </w:r>
+      <w:r>
+        <w:t>, the player</w:t>
+      </w:r>
+      <w:r>
+        <w:t xml:space="preserve"> </w:t>
+      </w:r>
+      <w:r>
+        <w:t xml:space="preserve">may </w:t>
+      </w:r>
+      <w:r>
+        <w:t>check chords,</w:t>
+      </w:r>
+    </w:p>
+    <w:p>
+      <w:pPr>
+        <w:pStyle w:val="NoSpacing"/>
+      </w:pPr>
     </w:p>
     <w:p>
       <w:pPr>
@@ -2194,6 +3350,81 @@
       <w:r>
         <w:t>https://www.goshen.edu/academics/music/mary-k-oyer-african-music-archive/instrument-classification/</w:t>
       </w:r>
+    </w:p>
+    <w:p>
+      <w:pPr>
+        <w:pStyle w:val="ListParagraph"/>
+        <w:numPr>
+          <w:ilvl w:val="0"/>
+          <w:numId w:val="2"/>
+        </w:numPr>
+        <w:suppressAutoHyphens w:val="0"/>
+        <w:spacing w:after="0"/>
+        <w:jc w:val="left"/>
+        <w:rPr>
+          <w:rFonts w:eastAsia="Times New Roman" w:cstheme="majorHAnsi"/>
+          <w:sz w:val="22"/>
+          <w:lang w:eastAsia="en-GB"/>
+        </w:rPr>
+      </w:pPr>
+      <w:r>
+        <w:rPr>
+          <w:rFonts w:eastAsia="Times New Roman" w:cstheme="majorHAnsi"/>
+          <w:b/>
+          <w:bCs/>
+          <w:sz w:val="22"/>
+          <w:lang w:eastAsia="en-GB"/>
+        </w:rPr>
+        <w:t>Eriksson</w:t>
+      </w:r>
+      <w:r>
+        <w:rPr>
+          <w:rFonts w:eastAsia="Times New Roman" w:cstheme="majorHAnsi"/>
+          <w:sz w:val="22"/>
+          <w:lang w:eastAsia="en-GB"/>
+        </w:rPr>
+        <w:t>, J., 2016. Chord and modality analysis.</w:t>
+      </w:r>
+      <w:r>
+        <w:rPr>
+          <w:rFonts w:eastAsia="Times New Roman" w:cstheme="majorHAnsi"/>
+          <w:sz w:val="22"/>
+          <w:lang w:eastAsia="en-GB"/>
+        </w:rPr>
+        <w:t xml:space="preserve"> </w:t>
+      </w:r>
+      <w:r>
+        <w:rPr>
+          <w:rStyle w:val="organisation"/>
+          <w:sz w:val="22"/>
+        </w:rPr>
+        <w:t xml:space="preserve">KTH, School of Computer Science and Communication (CSC), Speech, </w:t>
+      </w:r>
+      <w:proofErr w:type="gramStart"/>
+      <w:r>
+        <w:rPr>
+          <w:rStyle w:val="organisation"/>
+          <w:sz w:val="22"/>
+        </w:rPr>
+        <w:t>Music</w:t>
+      </w:r>
+      <w:proofErr w:type="gramEnd"/>
+      <w:r>
+        <w:rPr>
+          <w:rStyle w:val="organisation"/>
+          <w:sz w:val="22"/>
+        </w:rPr>
+        <w:t xml:space="preserve"> and Hearing, TMH, Speech Communication and Technology.</w:t>
+      </w:r>
+    </w:p>
+    <w:p>
+      <w:pPr>
+        <w:pStyle w:val="NoSpacing"/>
+        <w:numPr>
+          <w:ilvl w:val="0"/>
+          <w:numId w:val="2"/>
+        </w:numPr>
+      </w:pPr>
     </w:p>
     <w:p>
       <w:pPr>
@@ -2263,7 +3494,7 @@
                     </pic:cNvPicPr>
                   </pic:nvPicPr>
                   <pic:blipFill>
-                    <a:blip r:embed="rId11">
+                    <a:blip r:embed="rId12">
                       <a:extLst>
                         <a:ext uri="{28A0092B-C50C-407E-A947-70E740481C1C}">
                           <a14:useLocalDpi xmlns:a14="http://schemas.microsoft.com/office/drawing/2010/main" val="0"/>
@@ -2337,7 +3568,7 @@
           <w:sz w:val="22"/>
           <w:szCs w:val="22"/>
         </w:rPr>
-        <w:t>5</w:t>
+        <w:t>6</w:t>
       </w:r>
       <w:r>
         <w:rPr>
@@ -2373,6 +3604,7 @@
       </w:pPr>
       <w:r>
         <w:rPr>
+          <w:noProof/>
           <w:sz w:val="22"/>
           <w:szCs w:val="22"/>
         </w:rPr>
@@ -2393,7 +3625,7 @@
                     <pic:cNvPicPr/>
                   </pic:nvPicPr>
                   <pic:blipFill>
-                    <a:blip r:embed="rId12"/>
+                    <a:blip r:embed="rId13"/>
                     <a:stretch>
                       <a:fillRect/>
                     </a:stretch>
@@ -2447,7 +3679,7 @@
           <w:sz w:val="22"/>
           <w:szCs w:val="22"/>
         </w:rPr>
-        <w:t>6</w:t>
+        <w:t>7</w:t>
       </w:r>
       <w:r>
         <w:rPr>
@@ -2476,7 +3708,17 @@
         <w:t>https://www.istockphoto.com/vector/music-notes-and-symbols-set-stock-vector-illustration-gm1291815513-386828576</w:t>
       </w:r>
     </w:p>
-    <w:p/>
+    <w:p>
+      <w:pPr>
+        <w:keepNext/>
+        <w:jc w:val="center"/>
+        <w:rPr>
+          <w:i/>
+          <w:iCs/>
+          <w:noProof/>
+        </w:rPr>
+      </w:pPr>
+    </w:p>
     <w:p>
       <w:pPr>
         <w:keepNext/>
@@ -2504,7 +3746,7 @@
                     <pic:cNvPicPr/>
                   </pic:nvPicPr>
                   <pic:blipFill>
-                    <a:blip r:embed="rId13">
+                    <a:blip r:embed="rId14">
                       <a:extLst>
                         <a:ext uri="{28A0092B-C50C-407E-A947-70E740481C1C}">
                           <a14:useLocalDpi xmlns:a14="http://schemas.microsoft.com/office/drawing/2010/main" val="0"/>
@@ -2573,7 +3815,7 @@
           <w:sz w:val="22"/>
           <w:szCs w:val="22"/>
         </w:rPr>
-        <w:t>7</w:t>
+        <w:t>8</w:t>
       </w:r>
       <w:r>
         <w:rPr>
@@ -2597,6 +3839,135 @@
       </w:r>
     </w:p>
     <w:p/>
+    <w:p>
+      <w:pPr>
+        <w:rPr>
+          <w:b/>
+          <w:bCs/>
+        </w:rPr>
+      </w:pPr>
+      <w:r>
+        <w:rPr>
+          <w:b/>
+          <w:bCs/>
+        </w:rPr>
+        <w:t>Clarify with Supervisor:</w:t>
+      </w:r>
+    </w:p>
+    <w:p>
+      <w:pPr>
+        <w:pStyle w:val="ListParagraph"/>
+        <w:numPr>
+          <w:ilvl w:val="0"/>
+          <w:numId w:val="2"/>
+        </w:numPr>
+        <w:rPr>
+          <w:sz w:val="22"/>
+        </w:rPr>
+      </w:pPr>
+      <w:r>
+        <w:rPr>
+          <w:sz w:val="22"/>
+        </w:rPr>
+        <w:t>Do cover quotes and images require references?</w:t>
+      </w:r>
+    </w:p>
+    <w:p>
+      <w:pPr>
+        <w:pStyle w:val="ListParagraph"/>
+        <w:numPr>
+          <w:ilvl w:val="0"/>
+          <w:numId w:val="2"/>
+        </w:numPr>
+        <w:rPr>
+          <w:sz w:val="22"/>
+        </w:rPr>
+      </w:pPr>
+      <w:r>
+        <w:rPr>
+          <w:sz w:val="22"/>
+        </w:rPr>
+        <w:t>Is the tools section in the Introduction?</w:t>
+      </w:r>
+    </w:p>
+    <w:p>
+      <w:pPr>
+        <w:pStyle w:val="NoSpacing"/>
+        <w:numPr>
+          <w:ilvl w:val="0"/>
+          <w:numId w:val="2"/>
+        </w:numPr>
+      </w:pPr>
+      <w:r>
+        <w:t xml:space="preserve">Where does </w:t>
+      </w:r>
+      <w:r>
+        <w:t xml:space="preserve">the </w:t>
+      </w:r>
+      <w:r>
+        <w:t>Terminology section go?</w:t>
+      </w:r>
+    </w:p>
+    <w:p>
+      <w:pPr>
+        <w:pStyle w:val="ListParagraph"/>
+        <w:numPr>
+          <w:ilvl w:val="0"/>
+          <w:numId w:val="2"/>
+        </w:numPr>
+        <w:rPr>
+          <w:sz w:val="22"/>
+        </w:rPr>
+      </w:pPr>
+      <w:r>
+        <w:rPr>
+          <w:sz w:val="22"/>
+        </w:rPr>
+        <w:t>What is the correct term for academic supervisor?</w:t>
+      </w:r>
+    </w:p>
+    <w:p>
+      <w:pPr>
+        <w:pStyle w:val="ListParagraph"/>
+        <w:numPr>
+          <w:ilvl w:val="0"/>
+          <w:numId w:val="2"/>
+        </w:numPr>
+        <w:rPr>
+          <w:sz w:val="22"/>
+        </w:rPr>
+      </w:pPr>
+      <w:r>
+        <w:rPr>
+          <w:sz w:val="22"/>
+        </w:rPr>
+        <w:t>What is the word limit on a bachelor's final year dissertation project?</w:t>
+      </w:r>
+    </w:p>
+    <w:p>
+      <w:pPr>
+        <w:pStyle w:val="NoSpacing"/>
+        <w:numPr>
+          <w:ilvl w:val="0"/>
+          <w:numId w:val="2"/>
+        </w:numPr>
+      </w:pPr>
+      <w:r>
+        <w:t>Do I need to reference the bibliography?</w:t>
+      </w:r>
+    </w:p>
+    <w:p>
+      <w:pPr>
+        <w:pStyle w:val="NoSpacing"/>
+        <w:numPr>
+          <w:ilvl w:val="0"/>
+          <w:numId w:val="2"/>
+        </w:numPr>
+      </w:pPr>
+      <w:r>
+        <w:t>Where to put existing technologies? Introduction to define our clear objectives or literature review?</w:t>
+      </w:r>
+    </w:p>
     <w:p/>
     <w:sectPr>
       <w:pgSz w:w="11906" w:h="16838"/>
@@ -3434,6 +4805,16 @@
       <w:bCs/>
     </w:rPr>
   </w:style>
+  <w:style w:type="character" w:customStyle="1" w:styleId="markedcontent">
+    <w:name w:val="markedcontent"/>
+    <w:basedOn w:val="DefaultParagraphFont"/>
+    <w:rsid w:val="00044953"/>
+  </w:style>
+  <w:style w:type="character" w:customStyle="1" w:styleId="organisation">
+    <w:name w:val="organisation"/>
+    <w:basedOn w:val="DefaultParagraphFont"/>
+    <w:rsid w:val="00E310DB"/>
+  </w:style>
 </w:styles>
 </file>
 

</xml_diff>

<commit_message>
Project Aim and Objectives 1st Sketch
</commit_message>
<xml_diff>
--- a/Documentation/Master of Rock Device and App Development Notes.docx
+++ b/Documentation/Master of Rock Device and App Development Notes.docx
@@ -41,7 +41,6 @@
         </w:rPr>
         <w:t xml:space="preserve">and Course </w:t>
       </w:r>
-      <w:proofErr w:type="gramStart"/>
       <w:r>
         <w:rPr>
           <w:sz w:val="22"/>
@@ -49,7 +48,6 @@
         </w:rPr>
         <w:t>Notes  -</w:t>
       </w:r>
-      <w:proofErr w:type="gramEnd"/>
     </w:p>
     <w:p/>
     <w:p/>
@@ -77,15 +75,7 @@
     <w:p/>
     <w:p>
       <w:r>
-        <w:t xml:space="preserve">What if there was a device </w:t>
-      </w:r>
-      <w:proofErr w:type="gramStart"/>
-      <w:r>
-        <w:t>similar to</w:t>
-      </w:r>
-      <w:proofErr w:type="gramEnd"/>
-      <w:r>
-        <w:t xml:space="preserve"> Guitar Hero, which represented the original instrument more accurately? Current devices have five or six buttons and one switch for the </w:t>
+        <w:t xml:space="preserve">What if there was a device similar to Guitar Hero, which represented the original instrument more accurately? Current devices have five or six buttons and one switch for the </w:t>
       </w:r>
       <w:r>
         <w:t>strummer bar</w:t>
@@ -220,15 +210,7 @@
         <w:pStyle w:val="NoSpacing"/>
       </w:pPr>
       <w:r>
-        <w:t xml:space="preserve">Guitar Hero offers an excellent opportunity for entertainment; however, it hardly contributes to its users' musical education apart from improving fine motor skills and rhythm sense due to its enormous layout difference compared to the original instrument. Nevertheless, with the proper set of 20 </w:t>
-      </w:r>
-      <w:proofErr w:type="gramStart"/>
-      <w:r>
-        <w:t>( or</w:t>
-      </w:r>
-      <w:proofErr w:type="gramEnd"/>
-      <w:r>
-        <w:t xml:space="preserve"> 24) possible finger positions and six-string switches, it might be possible to turn this device into a multi-purpose </w:t>
+        <w:t xml:space="preserve">Guitar Hero offers an excellent opportunity for entertainment; however, it hardly contributes to its users' musical education apart from improving fine motor skills and rhythm sense due to its enormous layout difference compared to the original instrument. Nevertheless, with the proper set of 20 ( or 24) possible finger positions and six-string switches, it might be possible to turn this device into a multi-purpose </w:t>
       </w:r>
       <w:r>
         <w:t xml:space="preserve">digital </w:t>
@@ -419,15 +401,7 @@
         <w:spacing w:after="160"/>
       </w:pPr>
       <w:r>
-        <w:t xml:space="preserve">Similar devices, </w:t>
-      </w:r>
-      <w:proofErr w:type="gramStart"/>
-      <w:r>
-        <w:t>apps</w:t>
-      </w:r>
-      <w:proofErr w:type="gramEnd"/>
-      <w:r>
-        <w:t xml:space="preserve"> and inventions: </w:t>
+        <w:t xml:space="preserve">Similar devices, apps and inventions: </w:t>
       </w:r>
     </w:p>
     <w:p>
@@ -514,37 +488,12 @@
           <w:sz w:val="22"/>
         </w:rPr>
       </w:pPr>
-      <w:proofErr w:type="spellStart"/>
       <w:r>
         <w:rPr>
           <w:rStyle w:val="a-size-large"/>
           <w:sz w:val="22"/>
         </w:rPr>
-        <w:t>Fanville</w:t>
-      </w:r>
-      <w:proofErr w:type="spellEnd"/>
-      <w:r>
-        <w:rPr>
-          <w:rStyle w:val="a-size-large"/>
-          <w:sz w:val="22"/>
-        </w:rPr>
-        <w:t xml:space="preserve"> Portable Wooden Pocket Guitar Practice Tool Chord Trainer Finger Exercise Gadget for Beginner Guitar Picks and Finger </w:t>
-      </w:r>
-      <w:proofErr w:type="spellStart"/>
-      <w:r>
-        <w:rPr>
-          <w:rStyle w:val="a-size-large"/>
-          <w:sz w:val="22"/>
-        </w:rPr>
-        <w:t>Strengthener</w:t>
-      </w:r>
-      <w:proofErr w:type="spellEnd"/>
-      <w:r>
-        <w:rPr>
-          <w:rStyle w:val="a-size-large"/>
-          <w:sz w:val="22"/>
-        </w:rPr>
-        <w:t xml:space="preserve"> Tool,</w:t>
+        <w:t>Fanville Portable Wooden Pocket Guitar Practice Tool Chord Trainer Finger Exercise Gadget for Beginner Guitar Picks and Finger Strengthener Tool,</w:t>
       </w:r>
     </w:p>
     <w:p>
@@ -567,13 +516,8 @@
           <w:numId w:val="2"/>
         </w:numPr>
       </w:pPr>
-      <w:proofErr w:type="spellStart"/>
-      <w:r>
-        <w:t>RockSmith</w:t>
-      </w:r>
-      <w:proofErr w:type="spellEnd"/>
-      <w:r>
-        <w:t xml:space="preserve"> </w:t>
+      <w:r>
+        <w:t xml:space="preserve">RockSmith </w:t>
       </w:r>
       <w:r>
         <w:t xml:space="preserve">2014 Edition </w:t>
@@ -762,13 +706,8 @@
       <w:r>
         <w:t xml:space="preserve"> | </w:t>
       </w:r>
-      <w:proofErr w:type="spellStart"/>
-      <w:r>
-        <w:t>RockSmith</w:t>
-      </w:r>
-      <w:proofErr w:type="spellEnd"/>
-      <w:r>
-        <w:t xml:space="preserve"> Screenshot</w:t>
+      <w:r>
+        <w:t>RockSmith Screenshot</w:t>
       </w:r>
     </w:p>
     <w:p/>
@@ -784,15 +723,7 @@
         <w:t>Challenges</w:t>
       </w:r>
       <w:r>
-        <w:t xml:space="preserve">: writing an application that listens to a device's input is not the most significant challenge. However, creating an instrument that handles 20 fret switches and six pieces of strings switches, a USB or </w:t>
-      </w:r>
-      <w:proofErr w:type="spellStart"/>
-      <w:r>
-        <w:t>Wifi</w:t>
-      </w:r>
-      <w:proofErr w:type="spellEnd"/>
-      <w:r>
-        <w:t xml:space="preserve"> connection that sends user actions to the PC is. Moreover, the device should not only resemble an actual guitar but must be comfortable enough to use. Finally, given the resources and the timeframe, our device and the application would instead serve as proof of concept.</w:t>
+        <w:t>: writing an application that listens to a device's input is not the most significant challenge. However, creating an instrument that handles 20 fret switches and six pieces of strings switches, a USB or Wifi connection that sends user actions to the PC is. Moreover, the device should not only resemble an actual guitar but must be comfortable enough to use. Finally, given the resources and the timeframe, our device and the application would instead serve as proof of concept.</w:t>
       </w:r>
     </w:p>
     <w:p/>
@@ -1199,7 +1130,6 @@
           <w:sz w:val="22"/>
         </w:rPr>
       </w:pPr>
-      <w:proofErr w:type="gramStart"/>
       <w:r>
         <w:rPr>
           <w:sz w:val="22"/>
@@ -1212,7 +1142,6 @@
         </w:rPr>
         <w:t>(</w:t>
       </w:r>
-      <w:proofErr w:type="gramEnd"/>
       <w:r>
         <w:rPr>
           <w:sz w:val="22"/>
@@ -1339,7 +1268,6 @@
         </w:rPr>
         <w:t xml:space="preserve"> (use </w:t>
       </w:r>
-      <w:proofErr w:type="spellStart"/>
       <w:r>
         <w:rPr>
           <w:sz w:val="22"/>
@@ -1356,28 +1284,7 @@
         <w:rPr>
           <w:sz w:val="22"/>
         </w:rPr>
-        <w:t>Libre</w:t>
-      </w:r>
-      <w:proofErr w:type="spellEnd"/>
-      <w:r>
-        <w:rPr>
-          <w:sz w:val="22"/>
-        </w:rPr>
-        <w:t xml:space="preserve"> free </w:t>
-      </w:r>
-      <w:proofErr w:type="spellStart"/>
-      <w:r>
-        <w:rPr>
-          <w:sz w:val="22"/>
-        </w:rPr>
-        <w:t>GantChart</w:t>
-      </w:r>
-      <w:proofErr w:type="spellEnd"/>
-      <w:r>
-        <w:rPr>
-          <w:sz w:val="22"/>
-        </w:rPr>
-        <w:t xml:space="preserve"> project application</w:t>
+        <w:t>Libre free GantChart project application</w:t>
       </w:r>
       <w:r>
         <w:rPr>
@@ -1540,16 +1447,11 @@
         <w:t xml:space="preserve"> of the project</w:t>
       </w:r>
       <w:r>
-        <w:t xml:space="preserve">, namely, Digital and Guitar? </w:t>
-      </w:r>
-      <w:proofErr w:type="spellStart"/>
-      <w:r>
-        <w:t>DiGita</w:t>
+        <w:t>, namely, Digital and Guitar? DiGita</w:t>
       </w:r>
       <w:r>
         <w:t>r</w:t>
       </w:r>
-      <w:proofErr w:type="spellEnd"/>
       <w:r>
         <w:t>.</w:t>
       </w:r>
@@ -1714,15 +1616,7 @@
     <w:p>
       <w:r>
         <w:lastRenderedPageBreak/>
-        <w:t xml:space="preserve">Even though humans are not the only species communicating by creating sounds, we invented a way of self-expression that conveyed broader spectrums of emotional range beyond spoken </w:t>
-      </w:r>
-      <w:proofErr w:type="gramStart"/>
-      <w:r>
-        <w:t>words;</w:t>
-      </w:r>
-      <w:proofErr w:type="gramEnd"/>
-      <w:r>
-        <w:t xml:space="preserve"> music. And from as early as 40000 years ago, music has played an essential part in our everyday life. Our humans' innate musicality drove us to experiment with new ranges of sounds, inventing the primary types of instruments. Ideophones (clapping and bells), membranophones (drums), aerophones (flute), and most importantly, chordophones (harp).</w:t>
+        <w:t>Even though humans are not the only species communicating by creating sounds, we invented a way of self-expression that conveyed broader spectrums of emotional range beyond spoken words; music. And from as early as 40000 years ago, music has played an essential part in our everyday life. Our humans' innate musicality drove us to experiment with new ranges of sounds, inventing the primary types of instruments. Ideophones (clapping and bells), membranophones (drums), aerophones (flute), and most importantly, chordophones (harp).</w:t>
       </w:r>
     </w:p>
     <w:p/>
@@ -1730,32 +1624,15 @@
       <w:r>
         <w:t xml:space="preserve">Although the exact origin of the modern guitar is debated, the instrument is already mentioned in the Bible, and it can be traced back to the Greek kithara </w:t>
       </w:r>
-      <w:proofErr w:type="spellStart"/>
-      <w:r>
-        <w:rPr>
-          <w:b/>
-          <w:bCs/>
-        </w:rPr>
-        <w:t>κιθάρ</w:t>
-      </w:r>
-      <w:proofErr w:type="spellEnd"/>
-      <w:r>
-        <w:rPr>
-          <w:b/>
-          <w:bCs/>
-        </w:rPr>
-        <w:t>α</w:t>
-      </w:r>
-      <w:r>
-        <w:t xml:space="preserve"> or Arabic </w:t>
-      </w:r>
-      <w:proofErr w:type="spellStart"/>
-      <w:r>
-        <w:t>qitharah</w:t>
-      </w:r>
-      <w:proofErr w:type="spellEnd"/>
-      <w:r>
-        <w:t xml:space="preserve"> </w:t>
+      <w:r>
+        <w:rPr>
+          <w:b/>
+          <w:bCs/>
+        </w:rPr>
+        <w:t>κιθάρα</w:t>
+      </w:r>
+      <w:r>
+        <w:t xml:space="preserve"> or Arabic qitharah </w:t>
       </w:r>
       <w:r>
         <w:rPr>
@@ -1775,15 +1652,7 @@
         <w:t>th</w:t>
       </w:r>
       <w:r>
-        <w:t xml:space="preserve"> century, it became popular among amateurs; and with the advent of the jazz age, the electric guitar had elevated to the instrument of the virtuosos and rock stars. However, this is not the final step for the guitar on the evolutional ladder. The modern digital era opens opportunities to combine the latest technology with musical skills. This project will attempt to bring digital technology, entertainment, </w:t>
-      </w:r>
-      <w:proofErr w:type="gramStart"/>
-      <w:r>
-        <w:t>art</w:t>
-      </w:r>
-      <w:proofErr w:type="gramEnd"/>
-      <w:r>
-        <w:t xml:space="preserve"> and education under the same roof.</w:t>
+        <w:t xml:space="preserve"> century, it became popular among amateurs; and with the advent of the jazz age, the electric guitar had elevated to the instrument of the virtuosos and rock stars. However, this is not the final step for the guitar on the evolutional ladder. The modern digital era opens opportunities to combine the latest technology with musical skills. This project will attempt to bring digital technology, entertainment, art and education under the same roof.</w:t>
       </w:r>
     </w:p>
     <w:p>
@@ -1824,15 +1693,7 @@
     </w:p>
     <w:p>
       <w:r>
-        <w:t xml:space="preserve">I hold in my hand my old buddy, Gabriel's Guitar Hero. Again, I am ready for the next round; this time determined to overdo his performance. Little did I suspect that years of sketchy guitar practices on my side would not score against a seasoned hero like him. After several failed attempts to show off my talent, he concluded that even though </w:t>
-      </w:r>
-      <w:proofErr w:type="gramStart"/>
-      <w:r>
-        <w:t>I  had</w:t>
-      </w:r>
-      <w:proofErr w:type="gramEnd"/>
-      <w:r>
-        <w:t xml:space="preserve"> guitar experience, rhythm sense and some music theory in my pocket, my chances of winning against him were astronomical as a first-timer.</w:t>
+        <w:t>I hold in my hand my old buddy, Gabriel's Guitar Hero. Again, I am ready for the next round; this time determined to overdo his performance. Little did I suspect that years of sketchy guitar practices on my side would not score against a seasoned hero like him. After several failed attempts to show off my talent, he concluded that even though I  had guitar experience, rhythm sense and some music theory in my pocket, my chances of winning against him were astronomical as a first-timer.</w:t>
       </w:r>
     </w:p>
     <w:p/>
@@ -1854,15 +1715,7 @@
     <w:p/>
     <w:p>
       <w:r>
-        <w:t xml:space="preserve">Since then, I have been thinking about the wasted talent playing on five plastic buttons and a strum bar. If I could create a lightweight device that resembles an actual guitar, I would be able to develop an online interface that is free, available for everyone, vendor-independent, and educational. I am confident it would be at least as attractive an entertainment option as playing Guitar Hero. Well, the time has come, </w:t>
-      </w:r>
-      <w:proofErr w:type="spellStart"/>
-      <w:r>
-        <w:t>Gabrel</w:t>
-      </w:r>
-      <w:proofErr w:type="spellEnd"/>
-      <w:r>
-        <w:t>, to wipe off your smirk from your face; you will be the first to play.</w:t>
+        <w:t>Since then, I have been thinking about the wasted talent playing on five plastic buttons and a strum bar. If I could create a lightweight device that resembles an actual guitar, I would be able to develop an online interface that is free, available for everyone, vendor-independent, and educational. I am confident it would be at least as attractive an entertainment option as playing Guitar Hero. Well, the time has come, Gabrel, to wipe off your smirk from your face; you will be the first to play.</w:t>
       </w:r>
     </w:p>
     <w:p>
@@ -1904,25 +1757,7 @@
           <w:b w:val="0"/>
           <w:bCs w:val="0"/>
         </w:rPr>
-        <w:t xml:space="preserve">The key difference between sound and audio is their form of energy. Sound is mechanical wave energy (longitudinal sound waves) that propagates through a </w:t>
-      </w:r>
-      <w:proofErr w:type="gramStart"/>
-      <w:r>
-        <w:rPr>
-          <w:rStyle w:val="Strong"/>
-          <w:b w:val="0"/>
-          <w:bCs w:val="0"/>
-        </w:rPr>
-        <w:t>medium causing variations</w:t>
-      </w:r>
-      <w:proofErr w:type="gramEnd"/>
-      <w:r>
-        <w:rPr>
-          <w:rStyle w:val="Strong"/>
-          <w:b w:val="0"/>
-          <w:bCs w:val="0"/>
-        </w:rPr>
-        <w:t xml:space="preserve"> in pressure within the medium. On the other hand, audio is made of electrical energy (analogue or digital signals) that represents sound electrically.</w:t>
+        <w:t>The key difference between sound and audio is their form of energy. Sound is mechanical wave energy (longitudinal sound waves) that propagates through a medium causing variations in pressure within the medium. On the other hand, audio is made of electrical energy (analogue or digital signals) that represents sound electrically.</w:t>
       </w:r>
       <w:r>
         <w:rPr>
@@ -2046,23 +1881,7 @@
           <w:bCs/>
         </w:rPr>
         <w:lastRenderedPageBreak/>
-        <w:t xml:space="preserve">Parts of the Guitar, a Guitar </w:t>
-      </w:r>
-      <w:proofErr w:type="gramStart"/>
-      <w:r>
-        <w:rPr>
-          <w:b/>
-          <w:bCs/>
-        </w:rPr>
-        <w:t>Hero</w:t>
-      </w:r>
-      <w:proofErr w:type="gramEnd"/>
-      <w:r>
-        <w:rPr>
-          <w:b/>
-          <w:bCs/>
-        </w:rPr>
-        <w:t xml:space="preserve"> and Master of Rock</w:t>
+        <w:t>Parts of the Guitar, a Guitar Hero and Master of Rock</w:t>
       </w:r>
       <w:r>
         <w:rPr>
@@ -2122,60 +1941,20 @@
           <w:i/>
           <w:iCs/>
         </w:rPr>
-        <w:t xml:space="preserve">A chord is three or more notes sounding simultaneously. It can be played </w:t>
-      </w:r>
-      <w:proofErr w:type="gramStart"/>
+        <w:t>A chord is three or more notes sounding simultaneously. It can be played on  one instrument, like a guitar, or by many instruments at once, like a brassquartet or a choir</w:t>
+      </w:r>
       <w:r>
         <w:rPr>
           <w:rStyle w:val="markedcontent"/>
           <w:rFonts w:cstheme="majorHAnsi"/>
-          <w:i/>
-          <w:iCs/>
-        </w:rPr>
-        <w:t>on  one</w:t>
-      </w:r>
-      <w:proofErr w:type="gramEnd"/>
-      <w:r>
-        <w:rPr>
-          <w:rStyle w:val="markedcontent"/>
+        </w:rPr>
+        <w:t>" (Ericsson, 2016)</w:t>
+      </w:r>
+    </w:p>
+    <w:p>
+      <w:pPr>
+        <w:rPr>
           <w:rFonts w:cstheme="majorHAnsi"/>
-          <w:i/>
-          <w:iCs/>
-        </w:rPr>
-        <w:t xml:space="preserve"> instrument, like a guitar, or by many instruments at once, like a </w:t>
-      </w:r>
-      <w:proofErr w:type="spellStart"/>
-      <w:r>
-        <w:rPr>
-          <w:rStyle w:val="markedcontent"/>
-          <w:rFonts w:cstheme="majorHAnsi"/>
-          <w:i/>
-          <w:iCs/>
-        </w:rPr>
-        <w:t>brassquartet</w:t>
-      </w:r>
-      <w:proofErr w:type="spellEnd"/>
-      <w:r>
-        <w:rPr>
-          <w:rStyle w:val="markedcontent"/>
-          <w:rFonts w:cstheme="majorHAnsi"/>
-          <w:i/>
-          <w:iCs/>
-        </w:rPr>
-        <w:t xml:space="preserve"> or a choir</w:t>
-      </w:r>
-      <w:r>
-        <w:rPr>
-          <w:rStyle w:val="markedcontent"/>
-          <w:rFonts w:cstheme="majorHAnsi"/>
-        </w:rPr>
-        <w:t>" (Ericsson, 2016)</w:t>
-      </w:r>
-    </w:p>
-    <w:p>
-      <w:pPr>
-        <w:rPr>
-          <w:rFonts w:cstheme="majorHAnsi"/>
           <w:b/>
           <w:bCs/>
         </w:rPr>
@@ -2244,29 +2023,136 @@
         <w:t xml:space="preserve"> </w:t>
       </w:r>
       <w:r>
-        <w:t xml:space="preserve">refers to </w:t>
-      </w:r>
-      <w:proofErr w:type="gramStart"/>
-      <w:r>
-        <w:t>short repeated</w:t>
-      </w:r>
-      <w:proofErr w:type="gramEnd"/>
-      <w:r>
-        <w:t xml:space="preserve"> melody patterns.</w:t>
+        <w:t>refers to short repeated melody patterns.</w:t>
+      </w:r>
+      <w:r>
+        <w:t xml:space="preserve"> Similarly to other literature, </w:t>
+      </w:r>
+      <w:r>
+        <w:t>this project and the application will reference these patterns as riffs.</w:t>
+      </w:r>
+    </w:p>
+    <w:p>
+      <w:pPr>
+        <w:suppressAutoHyphens w:val="0"/>
+        <w:spacing w:after="160"/>
+      </w:pPr>
+    </w:p>
+    <w:p>
+      <w:pPr>
+        <w:suppressAutoHyphens w:val="0"/>
+        <w:spacing w:after="160"/>
+        <w:jc w:val="left"/>
+        <w:rPr>
+          <w:b/>
+          <w:bCs/>
+        </w:rPr>
+      </w:pPr>
+      <w:r>
+        <w:rPr>
+          <w:b/>
+          <w:bCs/>
+        </w:rPr>
+        <w:t>Monophony (Terminology)</w:t>
+      </w:r>
+    </w:p>
+    <w:p>
+      <w:pPr>
+        <w:suppressAutoHyphens w:val="0"/>
+        <w:spacing w:after="160"/>
+      </w:pPr>
+      <w:r>
+        <w:t>We ad</w:t>
+      </w:r>
+      <w:r>
+        <w:t xml:space="preserve">dress monophony because some of the </w:t>
+      </w:r>
+      <w:r>
+        <w:t>matrix keyboards are wired</w:t>
+      </w:r>
+      <w:r>
+        <w:t>, so</w:t>
+      </w:r>
+      <w:r>
+        <w:t xml:space="preserve"> only one keypress can be recognised </w:t>
+      </w:r>
+      <w:r>
+        <w:t>at a given time. This</w:t>
+      </w:r>
+      <w:r>
+        <w:t xml:space="preserve"> limitation</w:t>
+      </w:r>
+      <w:r>
+        <w:t xml:space="preserve"> would result in a monophonic instrument. However</w:t>
+      </w:r>
+      <w:r>
+        <w:t>,</w:t>
       </w:r>
       <w:r>
         <w:t xml:space="preserve"> </w:t>
       </w:r>
-      <w:proofErr w:type="gramStart"/>
-      <w:r>
-        <w:t>Similarly</w:t>
-      </w:r>
-      <w:proofErr w:type="gramEnd"/>
-      <w:r>
-        <w:t xml:space="preserve"> to other literature, </w:t>
-      </w:r>
-      <w:r>
-        <w:t>this project and the application will reference these patterns as riffs.</w:t>
+      <w:r>
+        <w:t xml:space="preserve">the </w:t>
+      </w:r>
+      <w:r>
+        <w:t xml:space="preserve">guitar is </w:t>
+      </w:r>
+      <w:r>
+        <w:t>a polyphonic instrument</w:t>
+      </w:r>
+      <w:r>
+        <w:t>,</w:t>
+      </w:r>
+      <w:r>
+        <w:t xml:space="preserve"> and </w:t>
+      </w:r>
+      <w:r>
+        <w:t>strings can be strummed simultaneously.</w:t>
+      </w:r>
+      <w:r>
+        <w:t xml:space="preserve"> </w:t>
+      </w:r>
+      <w:r>
+        <w:t>T</w:t>
+      </w:r>
+      <w:r>
+        <w:t>herefore, t</w:t>
+      </w:r>
+      <w:r>
+        <w:t xml:space="preserve">o </w:t>
+      </w:r>
+      <w:r>
+        <w:t>create a complete experience, we need to make the input device polyphonic.</w:t>
+      </w:r>
+    </w:p>
+    <w:p>
+      <w:pPr>
+        <w:suppressAutoHyphens w:val="0"/>
+        <w:spacing w:after="160"/>
+      </w:pPr>
+    </w:p>
+    <w:p>
+      <w:pPr>
+        <w:suppressAutoHyphens w:val="0"/>
+        <w:spacing w:after="160"/>
+        <w:rPr>
+          <w:b/>
+          <w:bCs/>
+        </w:rPr>
+      </w:pPr>
+      <w:r>
+        <w:rPr>
+          <w:b/>
+          <w:bCs/>
+        </w:rPr>
+        <w:t>HOPO</w:t>
+      </w:r>
+      <w:r>
+        <w:rPr>
+          <w:b/>
+          <w:bCs/>
+        </w:rPr>
+        <w:t xml:space="preserve"> (Hammer-on / Pull-off)</w:t>
       </w:r>
     </w:p>
     <w:p>
@@ -2290,891 +2176,817 @@
           <w:b/>
           <w:bCs/>
         </w:rPr>
-        <w:t>Monophony (Terminology)</w:t>
-      </w:r>
-    </w:p>
-    <w:p>
-      <w:pPr>
-        <w:suppressAutoHyphens w:val="0"/>
-        <w:spacing w:after="160"/>
-      </w:pPr>
-      <w:r>
-        <w:t>We ad</w:t>
-      </w:r>
-      <w:r>
-        <w:t xml:space="preserve">dress monophony because some of the </w:t>
-      </w:r>
-      <w:r>
-        <w:t>matrix keyboards are wired</w:t>
-      </w:r>
-      <w:r>
-        <w:t>, so</w:t>
-      </w:r>
-      <w:r>
-        <w:t xml:space="preserve"> only one keypress can be recognised </w:t>
-      </w:r>
-      <w:r>
-        <w:t>at a given time. This</w:t>
-      </w:r>
-      <w:r>
-        <w:t xml:space="preserve"> limitation</w:t>
-      </w:r>
-      <w:r>
-        <w:t xml:space="preserve"> would result in a monophonic instrument. However</w:t>
+        <w:t>Market</w:t>
+      </w:r>
+      <w:r>
+        <w:rPr>
+          <w:b/>
+          <w:bCs/>
+        </w:rPr>
+        <w:t>a</w:t>
+      </w:r>
+      <w:r>
+        <w:rPr>
+          <w:b/>
+          <w:bCs/>
+        </w:rPr>
+        <w:t>bility</w:t>
+      </w:r>
+      <w:r>
+        <w:rPr>
+          <w:b/>
+          <w:bCs/>
+        </w:rPr>
+        <w:t xml:space="preserve"> (Introduction)</w:t>
+      </w:r>
+    </w:p>
+    <w:p>
+      <w:pPr>
+        <w:pStyle w:val="ListParagraph"/>
+        <w:numPr>
+          <w:ilvl w:val="0"/>
+          <w:numId w:val="2"/>
+        </w:numPr>
+        <w:suppressAutoHyphens w:val="0"/>
+        <w:spacing w:after="160"/>
+        <w:jc w:val="left"/>
+        <w:rPr>
+          <w:sz w:val="22"/>
+        </w:rPr>
+      </w:pPr>
+      <w:r>
+        <w:rPr>
+          <w:sz w:val="22"/>
+        </w:rPr>
+        <w:t xml:space="preserve">Statistics on </w:t>
+      </w:r>
+      <w:r>
+        <w:rPr>
+          <w:sz w:val="22"/>
+        </w:rPr>
+        <w:t xml:space="preserve">current trends in </w:t>
+      </w:r>
+      <w:r>
+        <w:rPr>
+          <w:sz w:val="22"/>
+        </w:rPr>
+        <w:t>music</w:t>
+      </w:r>
+      <w:r>
+        <w:rPr>
+          <w:sz w:val="22"/>
+        </w:rPr>
+        <w:t>-</w:t>
+      </w:r>
+      <w:r>
+        <w:rPr>
+          <w:sz w:val="22"/>
+        </w:rPr>
+        <w:t xml:space="preserve">themed games and </w:t>
+      </w:r>
+      <w:r>
+        <w:rPr>
+          <w:sz w:val="22"/>
+        </w:rPr>
+        <w:t>applications ()</w:t>
+      </w:r>
+    </w:p>
+    <w:p>
+      <w:pPr>
+        <w:pStyle w:val="ListParagraph"/>
+        <w:numPr>
+          <w:ilvl w:val="0"/>
+          <w:numId w:val="2"/>
+        </w:numPr>
+        <w:suppressAutoHyphens w:val="0"/>
+        <w:spacing w:after="160"/>
+        <w:jc w:val="left"/>
+        <w:rPr>
+          <w:sz w:val="22"/>
+        </w:rPr>
+      </w:pPr>
+      <w:r>
+        <w:rPr>
+          <w:sz w:val="22"/>
+        </w:rPr>
+        <w:t>Examine gamers who actually would play an instrument</w:t>
+      </w:r>
+    </w:p>
+    <w:p>
+      <w:pPr>
+        <w:pStyle w:val="ListParagraph"/>
+        <w:numPr>
+          <w:ilvl w:val="0"/>
+          <w:numId w:val="2"/>
+        </w:numPr>
+        <w:suppressAutoHyphens w:val="0"/>
+        <w:spacing w:after="160"/>
+        <w:jc w:val="left"/>
+        <w:rPr>
+          <w:sz w:val="22"/>
+        </w:rPr>
+      </w:pPr>
+      <w:r>
+        <w:rPr>
+          <w:sz w:val="22"/>
+        </w:rPr>
+        <w:t xml:space="preserve">Examine players who might need a silent device or practice </w:t>
+      </w:r>
+      <w:r>
+        <w:rPr>
+          <w:sz w:val="22"/>
+        </w:rPr>
+        <w:t>instrument</w:t>
+      </w:r>
+    </w:p>
+    <w:p>
+      <w:pPr>
+        <w:pStyle w:val="ListParagraph"/>
+        <w:numPr>
+          <w:ilvl w:val="0"/>
+          <w:numId w:val="2"/>
+        </w:numPr>
+        <w:suppressAutoHyphens w:val="0"/>
+        <w:spacing w:after="160"/>
+        <w:jc w:val="left"/>
+        <w:rPr>
+          <w:sz w:val="22"/>
+        </w:rPr>
+      </w:pPr>
+      <w:r>
+        <w:rPr>
+          <w:sz w:val="22"/>
+        </w:rPr>
+        <w:t xml:space="preserve">Examine composers who might find </w:t>
+      </w:r>
+      <w:r>
+        <w:rPr>
+          <w:sz w:val="22"/>
+        </w:rPr>
+        <w:t>th</w:t>
+      </w:r>
+      <w:r>
+        <w:rPr>
+          <w:sz w:val="22"/>
+        </w:rPr>
+        <w:t>is</w:t>
+      </w:r>
+      <w:r>
+        <w:rPr>
+          <w:sz w:val="22"/>
+        </w:rPr>
+        <w:t xml:space="preserve"> </w:t>
+      </w:r>
+      <w:r>
+        <w:rPr>
+          <w:sz w:val="22"/>
+        </w:rPr>
+        <w:t xml:space="preserve">device useful (people with </w:t>
+      </w:r>
+      <w:r>
+        <w:rPr>
+          <w:sz w:val="22"/>
+        </w:rPr>
+        <w:t>a</w:t>
+      </w:r>
+      <w:r>
+        <w:rPr>
+          <w:sz w:val="22"/>
+        </w:rPr>
+        <w:t xml:space="preserve"> lack of knowledge in tablature or </w:t>
+      </w:r>
+      <w:r>
+        <w:rPr>
+          <w:sz w:val="22"/>
+        </w:rPr>
+        <w:t>notation</w:t>
+      </w:r>
+      <w:r>
+        <w:rPr>
+          <w:sz w:val="22"/>
+        </w:rPr>
+        <w:t>)</w:t>
+      </w:r>
+    </w:p>
+    <w:p>
+      <w:pPr>
+        <w:pStyle w:val="NoSpacing"/>
+      </w:pPr>
+    </w:p>
+    <w:p>
+      <w:pPr>
+        <w:pStyle w:val="NoSpacing"/>
+      </w:pPr>
+    </w:p>
+    <w:p>
+      <w:pPr>
+        <w:pStyle w:val="NoSpacing"/>
+        <w:rPr>
+          <w:b/>
+          <w:bCs/>
+        </w:rPr>
+      </w:pPr>
+      <w:r>
+        <w:rPr>
+          <w:b/>
+          <w:bCs/>
+        </w:rPr>
+        <w:t>Specification list:</w:t>
+      </w:r>
+    </w:p>
+    <w:p>
+      <w:pPr>
+        <w:pStyle w:val="NoSpacing"/>
+        <w:rPr>
+          <w:b/>
+          <w:bCs/>
+        </w:rPr>
+      </w:pPr>
+    </w:p>
+    <w:p>
+      <w:pPr>
+        <w:pStyle w:val="NoSpacing"/>
+        <w:rPr>
+          <w:b/>
+          <w:bCs/>
+        </w:rPr>
+      </w:pPr>
+      <w:r>
+        <w:rPr>
+          <w:b/>
+          <w:bCs/>
+        </w:rPr>
+        <w:t xml:space="preserve">Input </w:t>
+      </w:r>
+      <w:r>
+        <w:rPr>
+          <w:b/>
+          <w:bCs/>
+        </w:rPr>
+        <w:t>Device:</w:t>
+      </w:r>
+    </w:p>
+    <w:p>
+      <w:pPr>
+        <w:pStyle w:val="NoSpacing"/>
+        <w:numPr>
+          <w:ilvl w:val="0"/>
+          <w:numId w:val="2"/>
+        </w:numPr>
+      </w:pPr>
+      <w:r>
+        <w:t xml:space="preserve">Has </w:t>
+      </w:r>
+      <w:r>
+        <w:t>the</w:t>
+      </w:r>
+      <w:r>
+        <w:t xml:space="preserve"> look </w:t>
+      </w:r>
+      <w:r>
+        <w:t xml:space="preserve">and feel </w:t>
+      </w:r>
+      <w:r>
+        <w:t xml:space="preserve">of </w:t>
+      </w:r>
+      <w:r>
+        <w:t>a</w:t>
+      </w:r>
+      <w:r>
+        <w:t xml:space="preserve"> real instrument,</w:t>
+      </w:r>
+      <w:r>
+        <w:t xml:space="preserve"> only </w:t>
+      </w:r>
+      <w:r>
+        <w:t xml:space="preserve">instead </w:t>
+      </w:r>
+      <w:r>
+        <w:t xml:space="preserve">of </w:t>
+      </w:r>
+      <w:r>
+        <w:t>strings</w:t>
       </w:r>
       <w:r>
         <w:t>,</w:t>
       </w:r>
       <w:r>
+        <w:t xml:space="preserve"> it has </w:t>
+      </w:r>
+      <w:r>
+        <w:t>momentary press switches</w:t>
+      </w:r>
+      <w:r>
+        <w:t xml:space="preserve"> and a plastic body</w:t>
+      </w:r>
+      <w:r>
+        <w:t>,</w:t>
+      </w:r>
+    </w:p>
+    <w:p>
+      <w:pPr>
+        <w:pStyle w:val="NoSpacing"/>
+        <w:numPr>
+          <w:ilvl w:val="0"/>
+          <w:numId w:val="2"/>
+        </w:numPr>
+      </w:pPr>
+      <w:r>
+        <w:t>Lightweight, preferably plastic solution,</w:t>
+      </w:r>
+    </w:p>
+    <w:p>
+      <w:pPr>
+        <w:pStyle w:val="NoSpacing"/>
+        <w:numPr>
+          <w:ilvl w:val="0"/>
+          <w:numId w:val="2"/>
+        </w:numPr>
+      </w:pPr>
+      <w:r>
+        <w:t>Switch on</w:t>
+      </w:r>
+      <w:r>
+        <w:t>/off</w:t>
+      </w:r>
+      <w:r>
+        <w:t xml:space="preserve"> and </w:t>
+      </w:r>
+      <w:r>
+        <w:t>LED,</w:t>
+      </w:r>
+    </w:p>
+    <w:p>
+      <w:pPr>
+        <w:pStyle w:val="NoSpacing"/>
+        <w:numPr>
+          <w:ilvl w:val="0"/>
+          <w:numId w:val="2"/>
+        </w:numPr>
+      </w:pPr>
+      <w:r>
+        <w:t>Has six rows of 20</w:t>
+      </w:r>
+      <w:r>
+        <w:t>-</w:t>
+      </w:r>
+      <w:r>
+        <w:t xml:space="preserve">fret </w:t>
+      </w:r>
+      <w:r>
+        <w:t>buttons</w:t>
+      </w:r>
+      <w:r>
+        <w:t xml:space="preserve"> emulating the traditional guitar </w:t>
+      </w:r>
+      <w:r>
+        <w:t>neck</w:t>
+      </w:r>
+      <w:r>
+        <w:t>'</w:t>
+      </w:r>
+      <w:r>
+        <w:t>s</w:t>
+      </w:r>
+      <w:r>
+        <w:t xml:space="preserve"> layout,</w:t>
+      </w:r>
+    </w:p>
+    <w:p>
+      <w:pPr>
+        <w:pStyle w:val="NoSpacing"/>
+        <w:numPr>
+          <w:ilvl w:val="0"/>
+          <w:numId w:val="2"/>
+        </w:numPr>
+      </w:pPr>
+      <w:r>
+        <w:t xml:space="preserve">Has six strum </w:t>
+      </w:r>
+      <w:r>
+        <w:t>bars</w:t>
+      </w:r>
+      <w:r>
+        <w:t xml:space="preserve"> that can detect upward and downward strums</w:t>
+      </w:r>
+      <w:r>
+        <w:t>,</w:t>
+      </w:r>
+    </w:p>
+    <w:p>
+      <w:pPr>
+        <w:pStyle w:val="NoSpacing"/>
+        <w:numPr>
+          <w:ilvl w:val="0"/>
+          <w:numId w:val="2"/>
+        </w:numPr>
+      </w:pPr>
+      <w:r>
+        <w:t>Allow multiple</w:t>
+      </w:r>
+      <w:r>
+        <w:t xml:space="preserve"> fret</w:t>
+      </w:r>
+      <w:r>
+        <w:t xml:space="preserve"> button presses simultaneously</w:t>
+      </w:r>
+      <w:r>
+        <w:t xml:space="preserve"> on different string rows and the strums</w:t>
+      </w:r>
+      <w:r>
+        <w:t>,</w:t>
+      </w:r>
+    </w:p>
+    <w:p>
+      <w:pPr>
+        <w:pStyle w:val="NoSpacing"/>
+        <w:numPr>
+          <w:ilvl w:val="0"/>
+          <w:numId w:val="2"/>
+        </w:numPr>
+      </w:pPr>
+      <w:r>
+        <w:t>When the strum</w:t>
+      </w:r>
+      <w:r>
         <w:t xml:space="preserve"> </w:t>
       </w:r>
       <w:r>
-        <w:t xml:space="preserve">the </w:t>
-      </w:r>
-      <w:r>
-        <w:t xml:space="preserve">guitar is </w:t>
-      </w:r>
-      <w:r>
-        <w:t>a polyphonic instrument</w:t>
+        <w:t xml:space="preserve">bar is activated, it reads the corresponding </w:t>
+      </w:r>
+      <w:r>
+        <w:t>string row to determine the notes being played</w:t>
       </w:r>
       <w:r>
         <w:t>,</w:t>
       </w:r>
-      <w:r>
-        <w:t xml:space="preserve"> and </w:t>
-      </w:r>
-      <w:r>
-        <w:t>strings can be strummed simultaneously.</w:t>
+    </w:p>
+    <w:p>
+      <w:pPr>
+        <w:pStyle w:val="NoSpacing"/>
+        <w:numPr>
+          <w:ilvl w:val="0"/>
+          <w:numId w:val="2"/>
+        </w:numPr>
+      </w:pPr>
+      <w:r>
+        <w:t>The d</w:t>
+      </w:r>
+      <w:r>
+        <w:t>e</w:t>
+      </w:r>
+      <w:r>
+        <w:t xml:space="preserve">vice </w:t>
+      </w:r>
+      <w:r>
+        <w:t>is</w:t>
+      </w:r>
+      <w:r>
+        <w:t xml:space="preserve"> compatible with USB ports</w:t>
+      </w:r>
+      <w:r>
+        <w:t xml:space="preserve">. The output is </w:t>
+      </w:r>
+      <w:r>
+        <w:t xml:space="preserve">easily adaptable; other developers may write applications around </w:t>
+      </w:r>
+      <w:r>
+        <w:t>it.</w:t>
+      </w:r>
+    </w:p>
+    <w:p>
+      <w:pPr>
+        <w:pStyle w:val="NoSpacing"/>
+        <w:numPr>
+          <w:ilvl w:val="0"/>
+          <w:numId w:val="2"/>
+        </w:numPr>
+      </w:pPr>
+      <w:r>
+        <w:t>The device must be able to communicate with the computer</w:t>
+      </w:r>
+      <w:r>
+        <w:t xml:space="preserve"> so that it does not interfere with </w:t>
+      </w:r>
+      <w:r>
+        <w:t>the laptop</w:t>
+      </w:r>
+      <w:r>
+        <w:t>'s</w:t>
+      </w:r>
+      <w:r>
+        <w:t xml:space="preserve"> built-in </w:t>
+      </w:r>
+      <w:r>
+        <w:t>keyboard</w:t>
+      </w:r>
+      <w:r>
+        <w:t>,</w:t>
+      </w:r>
+    </w:p>
+    <w:p>
+      <w:pPr>
+        <w:pStyle w:val="NoSpacing"/>
+        <w:numPr>
+          <w:ilvl w:val="0"/>
+          <w:numId w:val="2"/>
+        </w:numPr>
+      </w:pPr>
+      <w:r>
+        <w:t xml:space="preserve">The hardware must be safe to use and must be in accordance </w:t>
+      </w:r>
+      <w:r>
+        <w:t>with</w:t>
       </w:r>
       <w:r>
         <w:t xml:space="preserve"> </w:t>
       </w:r>
       <w:r>
-        <w:t>T</w:t>
-      </w:r>
-      <w:r>
-        <w:t>herefore, t</w:t>
-      </w:r>
-      <w:r>
-        <w:t xml:space="preserve">o </w:t>
-      </w:r>
-      <w:r>
-        <w:t>create a complete experience, we need to make the input device polyphonic.</w:t>
-      </w:r>
-    </w:p>
-    <w:p>
-      <w:pPr>
-        <w:suppressAutoHyphens w:val="0"/>
-        <w:spacing w:after="160"/>
-      </w:pPr>
-    </w:p>
-    <w:p>
-      <w:pPr>
-        <w:suppressAutoHyphens w:val="0"/>
-        <w:spacing w:after="160"/>
-        <w:rPr>
-          <w:b/>
-          <w:bCs/>
-        </w:rPr>
-      </w:pPr>
-      <w:r>
-        <w:rPr>
-          <w:b/>
-          <w:bCs/>
-        </w:rPr>
-        <w:t>HOPO</w:t>
-      </w:r>
-      <w:r>
-        <w:rPr>
-          <w:b/>
-          <w:bCs/>
-        </w:rPr>
-        <w:t xml:space="preserve"> (Hammer-on / Pull-off)</w:t>
-      </w:r>
-    </w:p>
-    <w:p>
-      <w:pPr>
-        <w:suppressAutoHyphens w:val="0"/>
-        <w:spacing w:after="160"/>
-      </w:pPr>
-    </w:p>
-    <w:p>
-      <w:pPr>
-        <w:suppressAutoHyphens w:val="0"/>
-        <w:spacing w:after="160"/>
-        <w:jc w:val="left"/>
-        <w:rPr>
-          <w:b/>
-          <w:bCs/>
-        </w:rPr>
-      </w:pPr>
-      <w:r>
-        <w:rPr>
-          <w:b/>
-          <w:bCs/>
-        </w:rPr>
-        <w:t>Market</w:t>
-      </w:r>
-      <w:r>
-        <w:rPr>
-          <w:b/>
-          <w:bCs/>
-        </w:rPr>
-        <w:t>a</w:t>
-      </w:r>
-      <w:r>
-        <w:rPr>
-          <w:b/>
-          <w:bCs/>
-        </w:rPr>
-        <w:t>bility</w:t>
-      </w:r>
-      <w:r>
-        <w:rPr>
-          <w:b/>
-          <w:bCs/>
-        </w:rPr>
-        <w:t xml:space="preserve"> (Introduction)</w:t>
-      </w:r>
-    </w:p>
-    <w:p>
-      <w:pPr>
-        <w:pStyle w:val="ListParagraph"/>
-        <w:numPr>
-          <w:ilvl w:val="0"/>
-          <w:numId w:val="2"/>
-        </w:numPr>
-        <w:suppressAutoHyphens w:val="0"/>
-        <w:spacing w:after="160"/>
-        <w:jc w:val="left"/>
-        <w:rPr>
-          <w:sz w:val="22"/>
-        </w:rPr>
-      </w:pPr>
-      <w:r>
-        <w:rPr>
-          <w:sz w:val="22"/>
-        </w:rPr>
-        <w:t xml:space="preserve">Statistics on </w:t>
-      </w:r>
-      <w:r>
-        <w:rPr>
-          <w:sz w:val="22"/>
-        </w:rPr>
-        <w:t xml:space="preserve">current trends in </w:t>
-      </w:r>
-      <w:r>
-        <w:rPr>
-          <w:sz w:val="22"/>
-        </w:rPr>
-        <w:t>music</w:t>
-      </w:r>
-      <w:r>
-        <w:rPr>
-          <w:sz w:val="22"/>
-        </w:rPr>
+        <w:t>safety regulations.</w:t>
+      </w:r>
+    </w:p>
+    <w:p>
+      <w:pPr>
+        <w:pStyle w:val="NoSpacing"/>
+        <w:ind w:left="720"/>
+      </w:pPr>
+    </w:p>
+    <w:p>
+      <w:pPr>
+        <w:pStyle w:val="NoSpacing"/>
+        <w:rPr>
+          <w:b/>
+          <w:bCs/>
+        </w:rPr>
+      </w:pPr>
+      <w:r>
+        <w:rPr>
+          <w:b/>
+          <w:bCs/>
+        </w:rPr>
+        <w:t>Software:</w:t>
+      </w:r>
+    </w:p>
+    <w:p>
+      <w:pPr>
+        <w:pStyle w:val="NoSpacing"/>
+        <w:numPr>
+          <w:ilvl w:val="0"/>
+          <w:numId w:val="2"/>
+        </w:numPr>
+      </w:pPr>
+      <w:r>
+        <w:t xml:space="preserve">The application </w:t>
+      </w:r>
+      <w:r>
+        <w:t>can</w:t>
+      </w:r>
+      <w:r>
+        <w:t xml:space="preserve"> listen to events on the input</w:t>
+      </w:r>
+      <w:r>
+        <w:t>, such as strum and button press actions,</w:t>
+      </w:r>
+    </w:p>
+    <w:p>
+      <w:pPr>
+        <w:pStyle w:val="NoSpacing"/>
+        <w:numPr>
+          <w:ilvl w:val="0"/>
+          <w:numId w:val="2"/>
+        </w:numPr>
+      </w:pPr>
+      <w:r>
+        <w:t>The applications</w:t>
+      </w:r>
+      <w:r>
+        <w:t xml:space="preserve"> can display tablature notations in a user</w:t>
+      </w:r>
+      <w:r>
         <w:t>-</w:t>
       </w:r>
       <w:r>
-        <w:rPr>
-          <w:sz w:val="22"/>
-        </w:rPr>
-        <w:t xml:space="preserve">themed games and </w:t>
-      </w:r>
-      <w:r>
-        <w:rPr>
-          <w:sz w:val="22"/>
-        </w:rPr>
-        <w:t>applications ()</w:t>
-      </w:r>
-    </w:p>
-    <w:p>
-      <w:pPr>
-        <w:pStyle w:val="ListParagraph"/>
-        <w:numPr>
-          <w:ilvl w:val="0"/>
-          <w:numId w:val="2"/>
-        </w:numPr>
-        <w:suppressAutoHyphens w:val="0"/>
-        <w:spacing w:after="160"/>
-        <w:jc w:val="left"/>
-        <w:rPr>
-          <w:sz w:val="22"/>
-        </w:rPr>
-      </w:pPr>
-      <w:r>
-        <w:rPr>
-          <w:sz w:val="22"/>
-        </w:rPr>
-        <w:t xml:space="preserve">Examine gamers who </w:t>
-      </w:r>
-      <w:proofErr w:type="gramStart"/>
-      <w:r>
-        <w:rPr>
-          <w:sz w:val="22"/>
-        </w:rPr>
-        <w:t>actually would</w:t>
-      </w:r>
-      <w:proofErr w:type="gramEnd"/>
-      <w:r>
-        <w:rPr>
-          <w:sz w:val="22"/>
-        </w:rPr>
-        <w:t xml:space="preserve"> play an instrument</w:t>
-      </w:r>
-    </w:p>
-    <w:p>
-      <w:pPr>
-        <w:pStyle w:val="ListParagraph"/>
-        <w:numPr>
-          <w:ilvl w:val="0"/>
-          <w:numId w:val="2"/>
-        </w:numPr>
-        <w:suppressAutoHyphens w:val="0"/>
-        <w:spacing w:after="160"/>
-        <w:jc w:val="left"/>
-        <w:rPr>
-          <w:sz w:val="22"/>
-        </w:rPr>
-      </w:pPr>
-      <w:r>
-        <w:rPr>
-          <w:sz w:val="22"/>
-        </w:rPr>
-        <w:t xml:space="preserve">Examine players who might need a silent device or practice </w:t>
-      </w:r>
-      <w:r>
-        <w:rPr>
-          <w:sz w:val="22"/>
-        </w:rPr>
-        <w:t>instrument</w:t>
-      </w:r>
-    </w:p>
-    <w:p>
-      <w:pPr>
-        <w:pStyle w:val="ListParagraph"/>
-        <w:numPr>
-          <w:ilvl w:val="0"/>
-          <w:numId w:val="2"/>
-        </w:numPr>
-        <w:suppressAutoHyphens w:val="0"/>
-        <w:spacing w:after="160"/>
-        <w:jc w:val="left"/>
-        <w:rPr>
-          <w:sz w:val="22"/>
-        </w:rPr>
-      </w:pPr>
-      <w:r>
-        <w:rPr>
-          <w:sz w:val="22"/>
-        </w:rPr>
-        <w:t xml:space="preserve">Examine composers who might find </w:t>
-      </w:r>
-      <w:r>
-        <w:rPr>
-          <w:sz w:val="22"/>
-        </w:rPr>
-        <w:t>th</w:t>
-      </w:r>
-      <w:r>
-        <w:rPr>
-          <w:sz w:val="22"/>
-        </w:rPr>
-        <w:t>is</w:t>
-      </w:r>
-      <w:r>
-        <w:rPr>
-          <w:sz w:val="22"/>
-        </w:rPr>
+        <w:t xml:space="preserve">friendly </w:t>
+      </w:r>
+      <w:r>
+        <w:t>way,</w:t>
+      </w:r>
+    </w:p>
+    <w:p>
+      <w:pPr>
+        <w:pStyle w:val="NoSpacing"/>
+        <w:numPr>
+          <w:ilvl w:val="0"/>
+          <w:numId w:val="2"/>
+        </w:numPr>
+      </w:pPr>
+      <w:r>
+        <w:lastRenderedPageBreak/>
+        <w:t xml:space="preserve">Jam option: the user can play the device and listen to </w:t>
+      </w:r>
+      <w:r>
+        <w:t xml:space="preserve">the generated </w:t>
+      </w:r>
+      <w:r>
+        <w:t>music,</w:t>
+      </w:r>
+    </w:p>
+    <w:p>
+      <w:pPr>
+        <w:pStyle w:val="NoSpacing"/>
+        <w:numPr>
+          <w:ilvl w:val="0"/>
+          <w:numId w:val="2"/>
+        </w:numPr>
+      </w:pPr>
+      <w:r>
+        <w:t>Compose option: the user can record</w:t>
+      </w:r>
+      <w:r>
+        <w:t xml:space="preserve"> the device, </w:t>
+      </w:r>
+      <w:r>
+        <w:t xml:space="preserve">and </w:t>
+      </w:r>
+      <w:r>
+        <w:t>the produced music is translated into tablature notation</w:t>
+      </w:r>
+      <w:r>
+        <w:t>, which can be manually edited, saved</w:t>
+      </w:r>
+      <w:r>
+        <w:t>,</w:t>
+      </w:r>
+      <w:r>
         <w:t xml:space="preserve"> </w:t>
       </w:r>
       <w:r>
-        <w:rPr>
-          <w:sz w:val="22"/>
-        </w:rPr>
-        <w:t xml:space="preserve">device useful (people with </w:t>
-      </w:r>
-      <w:r>
-        <w:rPr>
-          <w:sz w:val="22"/>
-        </w:rPr>
-        <w:t>a</w:t>
-      </w:r>
-      <w:r>
-        <w:rPr>
-          <w:sz w:val="22"/>
-        </w:rPr>
-        <w:t xml:space="preserve"> lack of knowledge in tablature or </w:t>
-      </w:r>
-      <w:r>
-        <w:rPr>
-          <w:sz w:val="22"/>
-        </w:rPr>
-        <w:t>notation</w:t>
-      </w:r>
-      <w:r>
-        <w:rPr>
-          <w:sz w:val="22"/>
-        </w:rPr>
-        <w:t>)</w:t>
-      </w:r>
-    </w:p>
-    <w:p>
-      <w:pPr>
-        <w:pStyle w:val="NoSpacing"/>
-      </w:pPr>
-    </w:p>
-    <w:p>
-      <w:pPr>
-        <w:pStyle w:val="NoSpacing"/>
-      </w:pPr>
-    </w:p>
-    <w:p>
-      <w:pPr>
-        <w:pStyle w:val="NoSpacing"/>
-        <w:rPr>
-          <w:b/>
-          <w:bCs/>
-        </w:rPr>
-      </w:pPr>
-      <w:r>
-        <w:rPr>
-          <w:b/>
-          <w:bCs/>
-        </w:rPr>
-        <w:t>Specification list:</w:t>
-      </w:r>
-    </w:p>
-    <w:p>
-      <w:pPr>
-        <w:pStyle w:val="NoSpacing"/>
-        <w:rPr>
-          <w:b/>
-          <w:bCs/>
-        </w:rPr>
-      </w:pPr>
-    </w:p>
-    <w:p>
-      <w:pPr>
-        <w:pStyle w:val="NoSpacing"/>
-        <w:rPr>
-          <w:b/>
-          <w:bCs/>
-        </w:rPr>
-      </w:pPr>
-      <w:r>
-        <w:rPr>
-          <w:b/>
-          <w:bCs/>
-        </w:rPr>
-        <w:t xml:space="preserve">Input </w:t>
-      </w:r>
-      <w:r>
-        <w:rPr>
-          <w:b/>
-          <w:bCs/>
-        </w:rPr>
-        <w:t>Device:</w:t>
-      </w:r>
-    </w:p>
-    <w:p>
-      <w:pPr>
-        <w:pStyle w:val="NoSpacing"/>
-        <w:numPr>
-          <w:ilvl w:val="0"/>
-          <w:numId w:val="2"/>
-        </w:numPr>
-      </w:pPr>
-      <w:r>
-        <w:t xml:space="preserve">Has </w:t>
-      </w:r>
-      <w:r>
-        <w:t>the</w:t>
-      </w:r>
-      <w:r>
-        <w:t xml:space="preserve"> look </w:t>
-      </w:r>
-      <w:r>
-        <w:t xml:space="preserve">and feel </w:t>
-      </w:r>
-      <w:r>
-        <w:t xml:space="preserve">of </w:t>
-      </w:r>
-      <w:r>
-        <w:t>a</w:t>
-      </w:r>
-      <w:r>
-        <w:t xml:space="preserve"> real instrument,</w:t>
-      </w:r>
-      <w:r>
-        <w:t xml:space="preserve"> only </w:t>
-      </w:r>
-      <w:r>
-        <w:t xml:space="preserve">instead </w:t>
-      </w:r>
-      <w:r>
-        <w:t xml:space="preserve">of </w:t>
-      </w:r>
-      <w:r>
-        <w:t>strings</w:t>
+        <w:t>or deleted.</w:t>
+      </w:r>
+    </w:p>
+    <w:p>
+      <w:pPr>
+        <w:pStyle w:val="NoSpacing"/>
+        <w:numPr>
+          <w:ilvl w:val="0"/>
+          <w:numId w:val="2"/>
+        </w:numPr>
+      </w:pPr>
+      <w:r>
+        <w:t xml:space="preserve">Practice Option: </w:t>
+      </w:r>
+      <w:r>
+        <w:t xml:space="preserve">the user </w:t>
+      </w:r>
+      <w:r>
+        <w:t>can load a tablature, play along with a song,</w:t>
+      </w:r>
+      <w:r>
+        <w:t xml:space="preserve"> and practice at different speeds.</w:t>
+      </w:r>
+      <w:r>
+        <w:t xml:space="preserve"> Different sections </w:t>
+      </w:r>
+      <w:r>
+        <w:t>of the music may be selected for repeated practice.</w:t>
+      </w:r>
+    </w:p>
+    <w:p>
+      <w:pPr>
+        <w:pStyle w:val="NoSpacing"/>
+        <w:numPr>
+          <w:ilvl w:val="0"/>
+          <w:numId w:val="2"/>
+        </w:numPr>
+      </w:pPr>
+      <w:r>
+        <w:t>Play Option: the user can play a</w:t>
+      </w:r>
+      <w:r>
+        <w:t xml:space="preserve"> piece of</w:t>
+      </w:r>
+      <w:r>
+        <w:t xml:space="preserve"> selected music</w:t>
+      </w:r>
+      <w:r>
+        <w:t>. T</w:t>
+      </w:r>
+      <w:r>
+        <w:t>he application will score the performance according to</w:t>
+      </w:r>
+      <w:r>
+        <w:t xml:space="preserve"> </w:t>
+      </w:r>
+      <w:r>
+        <w:t>accurate real-time feedback</w:t>
       </w:r>
       <w:r>
         <w:t>,</w:t>
       </w:r>
       <w:r>
-        <w:t xml:space="preserve"> it has </w:t>
-      </w:r>
-      <w:r>
-        <w:t>momentary press switches</w:t>
-      </w:r>
-      <w:r>
-        <w:t xml:space="preserve"> and a plastic body</w:t>
-      </w:r>
-      <w:r>
-        <w:t>,</w:t>
-      </w:r>
-    </w:p>
-    <w:p>
-      <w:pPr>
-        <w:pStyle w:val="NoSpacing"/>
-        <w:numPr>
-          <w:ilvl w:val="0"/>
-          <w:numId w:val="2"/>
-        </w:numPr>
-      </w:pPr>
-      <w:r>
-        <w:t>Lightweight, preferably plastic solution,</w:t>
-      </w:r>
-    </w:p>
-    <w:p>
-      <w:pPr>
-        <w:pStyle w:val="NoSpacing"/>
-        <w:numPr>
-          <w:ilvl w:val="0"/>
-          <w:numId w:val="2"/>
-        </w:numPr>
-      </w:pPr>
-      <w:r>
-        <w:t>Switch on</w:t>
-      </w:r>
-      <w:r>
-        <w:t>/off</w:t>
-      </w:r>
-      <w:r>
-        <w:t xml:space="preserve"> and </w:t>
-      </w:r>
-      <w:r>
-        <w:t>LED,</w:t>
-      </w:r>
-    </w:p>
-    <w:p>
-      <w:pPr>
-        <w:pStyle w:val="NoSpacing"/>
-        <w:numPr>
-          <w:ilvl w:val="0"/>
-          <w:numId w:val="2"/>
-        </w:numPr>
-      </w:pPr>
-      <w:r>
-        <w:t>Has six rows of 20</w:t>
-      </w:r>
-      <w:r>
-        <w:t>-</w:t>
-      </w:r>
-      <w:r>
-        <w:t xml:space="preserve">fret </w:t>
-      </w:r>
-      <w:r>
-        <w:t>buttons</w:t>
-      </w:r>
-      <w:r>
-        <w:t xml:space="preserve"> emulating the traditional guitar </w:t>
-      </w:r>
-      <w:r>
-        <w:t>neck</w:t>
-      </w:r>
-      <w:r>
-        <w:t>'</w:t>
-      </w:r>
-      <w:r>
-        <w:t>s</w:t>
-      </w:r>
-      <w:r>
-        <w:t xml:space="preserve"> layout,</w:t>
-      </w:r>
-    </w:p>
-    <w:p>
-      <w:pPr>
-        <w:pStyle w:val="NoSpacing"/>
-        <w:numPr>
-          <w:ilvl w:val="0"/>
-          <w:numId w:val="2"/>
-        </w:numPr>
-      </w:pPr>
-      <w:r>
-        <w:t xml:space="preserve">Has six strum </w:t>
-      </w:r>
-      <w:r>
-        <w:t>bars</w:t>
-      </w:r>
-      <w:r>
-        <w:t xml:space="preserve"> that can detect upward and downward strums</w:t>
-      </w:r>
-      <w:r>
-        <w:t>,</w:t>
-      </w:r>
-    </w:p>
-    <w:p>
-      <w:pPr>
-        <w:pStyle w:val="NoSpacing"/>
-        <w:numPr>
-          <w:ilvl w:val="0"/>
-          <w:numId w:val="2"/>
-        </w:numPr>
-      </w:pPr>
-      <w:r>
-        <w:t>Allow multiple</w:t>
-      </w:r>
-      <w:r>
-        <w:t xml:space="preserve"> fret</w:t>
-      </w:r>
-      <w:r>
-        <w:t xml:space="preserve"> button presses simultaneously</w:t>
-      </w:r>
-      <w:r>
-        <w:t xml:space="preserve"> on different string rows and the strums</w:t>
-      </w:r>
-      <w:r>
-        <w:t>,</w:t>
-      </w:r>
-    </w:p>
-    <w:p>
-      <w:pPr>
-        <w:pStyle w:val="NoSpacing"/>
-        <w:numPr>
-          <w:ilvl w:val="0"/>
-          <w:numId w:val="2"/>
-        </w:numPr>
-      </w:pPr>
-      <w:r>
-        <w:t>When the strum</w:t>
-      </w:r>
-      <w:r>
         <w:t xml:space="preserve"> </w:t>
       </w:r>
       <w:r>
-        <w:t xml:space="preserve">bar is activated, it reads the corresponding </w:t>
-      </w:r>
-      <w:r>
-        <w:t>string row to determine the notes being played</w:t>
-      </w:r>
-      <w:r>
-        <w:t>,</w:t>
-      </w:r>
-    </w:p>
-    <w:p>
-      <w:pPr>
-        <w:pStyle w:val="NoSpacing"/>
-        <w:numPr>
-          <w:ilvl w:val="0"/>
-          <w:numId w:val="2"/>
-        </w:numPr>
-      </w:pPr>
-      <w:r>
-        <w:t>The d</w:t>
-      </w:r>
-      <w:r>
-        <w:t>e</w:t>
-      </w:r>
-      <w:r>
-        <w:t xml:space="preserve">vice </w:t>
-      </w:r>
-      <w:r>
-        <w:t>is</w:t>
-      </w:r>
-      <w:r>
-        <w:t xml:space="preserve"> compatible with USB ports</w:t>
-      </w:r>
-      <w:r>
-        <w:t xml:space="preserve">. The output is </w:t>
-      </w:r>
-      <w:r>
-        <w:t xml:space="preserve">easily adaptable; other developers may write applications around </w:t>
-      </w:r>
-      <w:r>
-        <w:t>it.</w:t>
-      </w:r>
-    </w:p>
-    <w:p>
-      <w:pPr>
-        <w:pStyle w:val="NoSpacing"/>
-        <w:numPr>
-          <w:ilvl w:val="0"/>
-          <w:numId w:val="2"/>
-        </w:numPr>
-      </w:pPr>
-      <w:r>
-        <w:t>The device must be able to communicate with the computer</w:t>
-      </w:r>
-      <w:r>
-        <w:t xml:space="preserve"> so that it does not interfere with </w:t>
-      </w:r>
-      <w:r>
-        <w:t>the laptop</w:t>
-      </w:r>
-      <w:r>
-        <w:t>'s</w:t>
-      </w:r>
-      <w:r>
-        <w:t xml:space="preserve"> built-in </w:t>
-      </w:r>
-      <w:r>
-        <w:t>keyboard.</w:t>
-      </w:r>
-    </w:p>
-    <w:p>
-      <w:pPr>
-        <w:pStyle w:val="NoSpacing"/>
-        <w:ind w:left="720"/>
-      </w:pPr>
-    </w:p>
-    <w:p>
-      <w:pPr>
-        <w:pStyle w:val="NoSpacing"/>
-        <w:rPr>
-          <w:b/>
-          <w:bCs/>
-        </w:rPr>
-      </w:pPr>
-      <w:r>
-        <w:rPr>
-          <w:b/>
-          <w:bCs/>
-        </w:rPr>
-        <w:t>Software:</w:t>
-      </w:r>
-    </w:p>
-    <w:p>
-      <w:pPr>
-        <w:pStyle w:val="NoSpacing"/>
-        <w:numPr>
-          <w:ilvl w:val="0"/>
-          <w:numId w:val="2"/>
-        </w:numPr>
-      </w:pPr>
-      <w:r>
-        <w:t xml:space="preserve">The application </w:t>
-      </w:r>
-      <w:r>
-        <w:t>can</w:t>
-      </w:r>
-      <w:r>
-        <w:t xml:space="preserve"> listen to events on the input</w:t>
-      </w:r>
-      <w:r>
-        <w:t>, such as strum and button press actions,</w:t>
-      </w:r>
-    </w:p>
-    <w:p>
-      <w:pPr>
-        <w:pStyle w:val="NoSpacing"/>
-        <w:numPr>
-          <w:ilvl w:val="0"/>
-          <w:numId w:val="2"/>
-        </w:numPr>
-      </w:pPr>
-      <w:r>
-        <w:t>The applications</w:t>
-      </w:r>
-      <w:r>
-        <w:t xml:space="preserve"> can display tablature notations in a user</w:t>
-      </w:r>
-      <w:r>
-        <w:t>-</w:t>
-      </w:r>
-      <w:r>
-        <w:t xml:space="preserve">friendly </w:t>
-      </w:r>
-      <w:r>
-        <w:t>way,</w:t>
-      </w:r>
-    </w:p>
-    <w:p>
-      <w:pPr>
-        <w:pStyle w:val="NoSpacing"/>
-        <w:numPr>
-          <w:ilvl w:val="0"/>
-          <w:numId w:val="2"/>
-        </w:numPr>
-      </w:pPr>
-      <w:r>
-        <w:t xml:space="preserve">Jam option: the user can play the device and listen to </w:t>
-      </w:r>
-      <w:r>
-        <w:t xml:space="preserve">the generated </w:t>
-      </w:r>
-      <w:r>
-        <w:t>music,</w:t>
-      </w:r>
-    </w:p>
-    <w:p>
-      <w:pPr>
-        <w:pStyle w:val="NoSpacing"/>
-        <w:numPr>
-          <w:ilvl w:val="0"/>
-          <w:numId w:val="2"/>
-        </w:numPr>
-      </w:pPr>
-      <w:r>
-        <w:lastRenderedPageBreak/>
-        <w:t>Compose option: the user can record</w:t>
-      </w:r>
-      <w:r>
-        <w:t xml:space="preserve"> the device, </w:t>
+        <w:t>considering the</w:t>
+      </w:r>
+      <w:r>
+        <w:t xml:space="preserve"> </w:t>
+      </w:r>
+      <w:r>
+        <w:t>player's number of mistakes</w:t>
+      </w:r>
+      <w:r>
+        <w:t xml:space="preserve"> in note accuracy or r</w:t>
+      </w:r>
+      <w:r>
+        <w:t>hy</w:t>
+      </w:r>
+      <w:r>
+        <w:t>thm precision</w:t>
+      </w:r>
+      <w:r>
+        <w:t>.</w:t>
+      </w:r>
+    </w:p>
+    <w:p>
+      <w:pPr>
+        <w:pStyle w:val="NoSpacing"/>
+        <w:numPr>
+          <w:ilvl w:val="0"/>
+          <w:numId w:val="2"/>
+        </w:numPr>
+      </w:pPr>
+      <w:r>
+        <w:t>Chords</w:t>
+      </w:r>
+      <w:r>
+        <w:t xml:space="preserve"> </w:t>
+      </w:r>
+      <w:r>
+        <w:t>Explorer</w:t>
+      </w:r>
+      <w:r>
+        <w:t xml:space="preserve">: </w:t>
+      </w:r>
+      <w:r>
+        <w:t>chords will be clickable throughout the application. W</w:t>
+      </w:r>
+      <w:r>
+        <w:t>h</w:t>
+      </w:r>
+      <w:r>
+        <w:t>en pausing a running session</w:t>
+      </w:r>
+      <w:r>
+        <w:t>, the player</w:t>
+      </w:r>
+      <w:r>
+        <w:t xml:space="preserve"> </w:t>
+      </w:r>
+      <w:r>
+        <w:t xml:space="preserve">may </w:t>
+      </w:r>
+      <w:r>
+        <w:t>check chords,</w:t>
+      </w:r>
+    </w:p>
+    <w:p>
+      <w:pPr>
+        <w:pStyle w:val="NoSpacing"/>
+        <w:numPr>
+          <w:ilvl w:val="0"/>
+          <w:numId w:val="2"/>
+        </w:numPr>
+      </w:pPr>
+      <w:r>
+        <w:t>The software has</w:t>
+      </w:r>
+      <w:r>
+        <w:t xml:space="preserve"> to be thoroughly</w:t>
+      </w:r>
+      <w:r>
+        <w:t xml:space="preserve"> tested</w:t>
+      </w:r>
+      <w:r>
+        <w:t xml:space="preserve"> to </w:t>
+      </w:r>
+      <w:r>
+        <w:t xml:space="preserve">employ the best practices </w:t>
       </w:r>
       <w:r>
         <w:t xml:space="preserve">and </w:t>
       </w:r>
       <w:r>
-        <w:t>the produced music is translated into tablature notation</w:t>
-      </w:r>
-      <w:r>
-        <w:t>, which can be manually edited, saved</w:t>
-      </w:r>
-      <w:r>
-        <w:t>,</w:t>
+        <w:t>regulations</w:t>
       </w:r>
       <w:r>
         <w:t xml:space="preserve"> </w:t>
       </w:r>
       <w:r>
-        <w:t>or deleted.</w:t>
-      </w:r>
-    </w:p>
-    <w:p>
-      <w:pPr>
-        <w:pStyle w:val="NoSpacing"/>
-        <w:numPr>
-          <w:ilvl w:val="0"/>
-          <w:numId w:val="2"/>
-        </w:numPr>
-      </w:pPr>
-      <w:r>
-        <w:t xml:space="preserve">Practice Option: </w:t>
-      </w:r>
-      <w:r>
-        <w:t xml:space="preserve">the user </w:t>
-      </w:r>
-      <w:r>
-        <w:t>can load a tablature, play along with a song,</w:t>
-      </w:r>
-      <w:r>
-        <w:t xml:space="preserve"> and practice at different speeds.</w:t>
-      </w:r>
-      <w:r>
-        <w:t xml:space="preserve"> Different sections </w:t>
-      </w:r>
-      <w:r>
-        <w:t>of the music may be selected for repeated practice.</w:t>
-      </w:r>
-    </w:p>
-    <w:p>
-      <w:pPr>
-        <w:pStyle w:val="NoSpacing"/>
-        <w:numPr>
-          <w:ilvl w:val="0"/>
-          <w:numId w:val="2"/>
-        </w:numPr>
-      </w:pPr>
-      <w:r>
-        <w:t>Play Option: the user can play a</w:t>
-      </w:r>
-      <w:r>
-        <w:t xml:space="preserve"> piece of</w:t>
-      </w:r>
-      <w:r>
-        <w:t xml:space="preserve"> selected music</w:t>
-      </w:r>
-      <w:r>
-        <w:t>. T</w:t>
-      </w:r>
-      <w:r>
-        <w:t>he application will score the performance according to</w:t>
-      </w:r>
-      <w:r>
-        <w:t xml:space="preserve"> </w:t>
-      </w:r>
-      <w:r>
-        <w:t>accurate real-time feedback</w:t>
-      </w:r>
-      <w:r>
-        <w:t>,</w:t>
-      </w:r>
-      <w:r>
-        <w:t xml:space="preserve"> </w:t>
-      </w:r>
-      <w:r>
-        <w:t>considering the</w:t>
-      </w:r>
-      <w:r>
-        <w:t xml:space="preserve"> </w:t>
-      </w:r>
-      <w:r>
-        <w:t>player's number of mistakes</w:t>
-      </w:r>
-      <w:r>
-        <w:t xml:space="preserve"> in note accuracy or r</w:t>
-      </w:r>
-      <w:r>
-        <w:t>hy</w:t>
-      </w:r>
-      <w:r>
-        <w:t>thm precision</w:t>
-      </w:r>
-      <w:r>
-        <w:t>.</w:t>
-      </w:r>
-    </w:p>
-    <w:p>
-      <w:pPr>
-        <w:pStyle w:val="NoSpacing"/>
-        <w:numPr>
-          <w:ilvl w:val="0"/>
-          <w:numId w:val="2"/>
-        </w:numPr>
-      </w:pPr>
-      <w:r>
-        <w:t>Chords</w:t>
-      </w:r>
-      <w:r>
-        <w:t xml:space="preserve"> </w:t>
-      </w:r>
-      <w:r>
-        <w:t>Explorer</w:t>
-      </w:r>
-      <w:r>
-        <w:t xml:space="preserve">: </w:t>
-      </w:r>
-      <w:r>
-        <w:t>chords will be clickable throughout the application. W</w:t>
-      </w:r>
-      <w:r>
-        <w:t>h</w:t>
-      </w:r>
-      <w:r>
-        <w:t>en pausing a running session</w:t>
-      </w:r>
-      <w:r>
-        <w:t>, the player</w:t>
-      </w:r>
-      <w:r>
-        <w:t xml:space="preserve"> </w:t>
-      </w:r>
-      <w:r>
-        <w:t xml:space="preserve">may </w:t>
-      </w:r>
-      <w:r>
-        <w:t>check chords,</w:t>
+        <w:t xml:space="preserve">as an </w:t>
+      </w:r>
+      <w:r>
+        <w:t>utmost priority.</w:t>
       </w:r>
     </w:p>
     <w:p>
@@ -3438,10 +3250,7 @@
         <w:t xml:space="preserve">Source: </w:t>
       </w:r>
       <w:r>
-        <w:t>https://arduino-projects4u.com/guitar-hero/</w:t>
-      </w:r>
-      <w:r>
-        <w:t xml:space="preserve"> </w:t>
+        <w:t xml:space="preserve">https://arduino-projects4u.com/guitar-hero/ </w:t>
       </w:r>
     </w:p>
     <w:p>
@@ -3466,6 +3275,7 @@
         <w:rPr>
           <w:b/>
           <w:bCs/>
+          <w:noProof/>
         </w:rPr>
         <w:lastRenderedPageBreak/>
         <w:drawing>
@@ -3531,21 +3341,7 @@
           <w:b w:val="0"/>
           <w:bCs/>
         </w:rPr>
-        <w:t>(</w:t>
-      </w:r>
-      <w:r>
-        <w:rPr>
-          <w:b w:val="0"/>
-          <w:bCs/>
-        </w:rPr>
-        <w:t>https://fccid.io/VFIBW95123805/User-Manual/Users-Manual-814804</w:t>
-      </w:r>
-      <w:r>
-        <w:rPr>
-          <w:b w:val="0"/>
-          <w:bCs/>
-        </w:rPr>
-        <w:t>)</w:t>
+        <w:t>(https://fccid.io/VFIBW95123805/User-Manual/Users-Manual-814804)</w:t>
       </w:r>
     </w:p>
     <w:p>
@@ -3565,6 +3361,240 @@
         </w:rPr>
         <w:t xml:space="preserve"> </w:t>
       </w:r>
+    </w:p>
+    <w:p>
+      <w:pPr>
+        <w:suppressAutoHyphens w:val="0"/>
+        <w:spacing w:after="160"/>
+        <w:jc w:val="left"/>
+        <w:rPr>
+          <w:b/>
+          <w:bCs/>
+        </w:rPr>
+      </w:pPr>
+      <w:r>
+        <w:rPr>
+          <w:b/>
+          <w:bCs/>
+        </w:rPr>
+        <w:t>Literature Review</w:t>
+      </w:r>
+      <w:r>
+        <w:rPr>
+          <w:b/>
+          <w:bCs/>
+        </w:rPr>
+        <w:t xml:space="preserve">: Technical </w:t>
+      </w:r>
+      <w:r>
+        <w:rPr>
+          <w:b/>
+          <w:bCs/>
+        </w:rPr>
+        <w:t>Review and Challenges</w:t>
+      </w:r>
+    </w:p>
+    <w:p>
+      <w:pPr>
+        <w:suppressAutoHyphens w:val="0"/>
+        <w:spacing w:after="160"/>
+        <w:jc w:val="left"/>
+        <w:rPr>
+          <w:b/>
+          <w:bCs/>
+        </w:rPr>
+      </w:pPr>
+      <w:r>
+        <w:rPr>
+          <w:b/>
+          <w:bCs/>
+        </w:rPr>
+        <w:t xml:space="preserve">Exploring Design Options: </w:t>
+      </w:r>
+      <w:r>
+        <w:rPr>
+          <w:b/>
+          <w:bCs/>
+        </w:rPr>
+        <w:t>Strings</w:t>
+      </w:r>
+      <w:r>
+        <w:rPr>
+          <w:b/>
+          <w:bCs/>
+        </w:rPr>
+        <w:t xml:space="preserve"> vs Strumbar</w:t>
+      </w:r>
+    </w:p>
+    <w:p>
+      <w:pPr>
+        <w:pStyle w:val="ListParagraph"/>
+        <w:numPr>
+          <w:ilvl w:val="0"/>
+          <w:numId w:val="2"/>
+        </w:numPr>
+        <w:suppressAutoHyphens w:val="0"/>
+        <w:spacing w:after="160"/>
+        <w:jc w:val="left"/>
+        <w:rPr>
+          <w:b/>
+          <w:bCs/>
+        </w:rPr>
+      </w:pPr>
+      <w:r>
+        <w:rPr>
+          <w:b/>
+          <w:bCs/>
+        </w:rPr>
+        <w:t xml:space="preserve">Research on how </w:t>
+      </w:r>
+      <w:r>
+        <w:rPr>
+          <w:b/>
+          <w:bCs/>
+        </w:rPr>
+        <w:t xml:space="preserve">a </w:t>
+      </w:r>
+      <w:r>
+        <w:rPr>
+          <w:b/>
+          <w:bCs/>
+        </w:rPr>
+        <w:t xml:space="preserve">string frequency or change of </w:t>
+      </w:r>
+      <w:r>
+        <w:rPr>
+          <w:b/>
+          <w:bCs/>
+        </w:rPr>
+        <w:t>tension pressure can be detected and translated into Arduino digital Porst</w:t>
+      </w:r>
+    </w:p>
+    <w:p>
+      <w:pPr>
+        <w:pStyle w:val="ListParagraph"/>
+        <w:numPr>
+          <w:ilvl w:val="0"/>
+          <w:numId w:val="2"/>
+        </w:numPr>
+        <w:suppressAutoHyphens w:val="0"/>
+        <w:spacing w:after="160"/>
+        <w:jc w:val="left"/>
+        <w:rPr>
+          <w:b/>
+          <w:bCs/>
+        </w:rPr>
+      </w:pPr>
+      <w:r>
+        <w:rPr>
+          <w:b/>
+          <w:bCs/>
+        </w:rPr>
+        <w:t>Research on string-pulling tension on different strings</w:t>
+      </w:r>
+    </w:p>
+    <w:p>
+      <w:pPr>
+        <w:pStyle w:val="ListParagraph"/>
+        <w:numPr>
+          <w:ilvl w:val="0"/>
+          <w:numId w:val="2"/>
+        </w:numPr>
+        <w:suppressAutoHyphens w:val="0"/>
+        <w:spacing w:after="160"/>
+        <w:jc w:val="left"/>
+        <w:rPr>
+          <w:b/>
+          <w:bCs/>
+        </w:rPr>
+      </w:pPr>
+      <w:r>
+        <w:rPr>
+          <w:b/>
+          <w:bCs/>
+        </w:rPr>
+        <w:t>Try to build or experiment if possible</w:t>
+      </w:r>
+    </w:p>
+    <w:p>
+      <w:pPr>
+        <w:pStyle w:val="ListParagraph"/>
+        <w:numPr>
+          <w:ilvl w:val="0"/>
+          <w:numId w:val="2"/>
+        </w:numPr>
+        <w:suppressAutoHyphens w:val="0"/>
+        <w:spacing w:after="160"/>
+        <w:jc w:val="left"/>
+        <w:rPr>
+          <w:b/>
+          <w:bCs/>
+        </w:rPr>
+      </w:pPr>
+      <w:r>
+        <w:rPr>
+          <w:b/>
+          <w:bCs/>
+        </w:rPr>
+        <w:t>Research strum bar switches</w:t>
+      </w:r>
+    </w:p>
+    <w:p>
+      <w:pPr>
+        <w:pStyle w:val="ListParagraph"/>
+        <w:numPr>
+          <w:ilvl w:val="0"/>
+          <w:numId w:val="2"/>
+        </w:numPr>
+        <w:suppressAutoHyphens w:val="0"/>
+        <w:spacing w:after="160"/>
+        <w:jc w:val="left"/>
+        <w:rPr>
+          <w:b/>
+          <w:bCs/>
+        </w:rPr>
+      </w:pPr>
+      <w:r>
+        <w:rPr>
+          <w:b/>
+          <w:bCs/>
+        </w:rPr>
+        <w:t>Contrast them</w:t>
+      </w:r>
+    </w:p>
+    <w:p>
+      <w:pPr>
+        <w:pStyle w:val="ListParagraph"/>
+        <w:numPr>
+          <w:ilvl w:val="0"/>
+          <w:numId w:val="2"/>
+        </w:numPr>
+        <w:suppressAutoHyphens w:val="0"/>
+        <w:spacing w:after="160"/>
+        <w:jc w:val="left"/>
+        <w:rPr>
+          <w:b/>
+          <w:bCs/>
+        </w:rPr>
+      </w:pPr>
+      <w:r>
+        <w:rPr>
+          <w:b/>
+          <w:bCs/>
+        </w:rPr>
+        <w:t>Determine the chosen solution and justify</w:t>
+      </w:r>
+    </w:p>
+    <w:p>
+      <w:pPr>
+        <w:suppressAutoHyphens w:val="0"/>
+        <w:spacing w:after="160"/>
+        <w:jc w:val="left"/>
+        <w:rPr>
+          <w:b/>
+          <w:bCs/>
+        </w:rPr>
+      </w:pPr>
       <w:r>
         <w:rPr>
           <w:b/>
@@ -3740,23 +3770,7 @@
           <w:rStyle w:val="organisation"/>
           <w:sz w:val="22"/>
         </w:rPr>
-        <w:t xml:space="preserve">KTH, School of Computer Science and Communication (CSC), Speech, </w:t>
-      </w:r>
-      <w:proofErr w:type="gramStart"/>
-      <w:r>
-        <w:rPr>
-          <w:rStyle w:val="organisation"/>
-          <w:sz w:val="22"/>
-        </w:rPr>
-        <w:t>Music</w:t>
-      </w:r>
-      <w:proofErr w:type="gramEnd"/>
-      <w:r>
-        <w:rPr>
-          <w:rStyle w:val="organisation"/>
-          <w:sz w:val="22"/>
-        </w:rPr>
-        <w:t xml:space="preserve"> and Hearing, TMH, Speech Communication and Technology.</w:t>
+        <w:t>KTH, School of Computer Science and Communication (CSC), Speech, Music and Hearing, TMH, Speech Communication and Technology.</w:t>
       </w:r>
     </w:p>
     <w:p>

</xml_diff>

<commit_message>
Cost, Target Audience, Marketability and Feasibility
</commit_message>
<xml_diff>
--- a/Documentation/Master of Rock Device and App Development Notes.docx
+++ b/Documentation/Master of Rock Device and App Development Notes.docx
@@ -2,6 +2,15 @@
 <file path=word/document.xml><?xml version="1.0" encoding="utf-8"?>
 <w:document xmlns:wpc="http://schemas.microsoft.com/office/word/2010/wordprocessingCanvas" xmlns:cx="http://schemas.microsoft.com/office/drawing/2014/chartex" xmlns:cx1="http://schemas.microsoft.com/office/drawing/2015/9/8/chartex" xmlns:cx2="http://schemas.microsoft.com/office/drawing/2015/10/21/chartex" xmlns:cx3="http://schemas.microsoft.com/office/drawing/2016/5/9/chartex" xmlns:cx4="http://schemas.microsoft.com/office/drawing/2016/5/10/chartex" xmlns:cx5="http://schemas.microsoft.com/office/drawing/2016/5/11/chartex" xmlns:cx6="http://schemas.microsoft.com/office/drawing/2016/5/12/chartex" xmlns:cx7="http://schemas.microsoft.com/office/drawing/2016/5/13/chartex" xmlns:cx8="http://schemas.microsoft.com/office/drawing/2016/5/14/chartex" xmlns:mc="http://schemas.openxmlformats.org/markup-compatibility/2006" xmlns:aink="http://schemas.microsoft.com/office/drawing/2016/ink" xmlns:am3d="http://schemas.microsoft.com/office/drawing/2017/model3d" xmlns:o="urn:schemas-microsoft-com:office:office" xmlns:oel="http://schemas.microsoft.com/office/2019/extlst" xmlns:r="http://schemas.openxmlformats.org/officeDocument/2006/relationships" xmlns:m="http://schemas.openxmlformats.org/officeDocument/2006/math" xmlns:v="urn:schemas-microsoft-com:vml" xmlns:wp14="http://schemas.microsoft.com/office/word/2010/wordprocessingDrawing" xmlns:wp="http://schemas.openxmlformats.org/drawingml/2006/wordprocessingDrawing" xmlns:w10="urn:schemas-microsoft-com:office:word" xmlns:w="http://schemas.openxmlformats.org/wordprocessingml/2006/main" xmlns:w14="http://schemas.microsoft.com/office/word/2010/wordml" xmlns:w15="http://schemas.microsoft.com/office/word/2012/wordml" xmlns:w16cex="http://schemas.microsoft.com/office/word/2018/wordml/cex" xmlns:w16cid="http://schemas.microsoft.com/office/word/2016/wordml/cid" xmlns:w16="http://schemas.microsoft.com/office/word/2018/wordml" xmlns:w16sdtdh="http://schemas.microsoft.com/office/word/2020/wordml/sdtdatahash" xmlns:w16se="http://schemas.microsoft.com/office/word/2015/wordml/symex" xmlns:wpg="http://schemas.microsoft.com/office/word/2010/wordprocessingGroup" xmlns:wpi="http://schemas.microsoft.com/office/word/2010/wordprocessingInk" xmlns:wne="http://schemas.microsoft.com/office/word/2006/wordml" xmlns:wps="http://schemas.microsoft.com/office/word/2010/wordprocessingShape" mc:Ignorable="w14 w15 w16se w16cid w16 w16cex w16sdtdh wp14">
   <w:body>
+    <w:p>
+      <w:pPr>
+        <w:pStyle w:val="Title"/>
+        <w:rPr>
+          <w:sz w:val="22"/>
+          <w:szCs w:val="22"/>
+        </w:rPr>
+      </w:pPr>
+    </w:p>
     <w:p>
       <w:pPr>
         <w:pStyle w:val="Title"/>
@@ -493,6 +502,7 @@
         </w:numPr>
       </w:pPr>
       <w:r>
+        <w:lastRenderedPageBreak/>
         <w:t xml:space="preserve">RockSmith </w:t>
       </w:r>
       <w:r>
@@ -514,7 +524,6 @@
         </w:numPr>
       </w:pPr>
       <w:r>
-        <w:lastRenderedPageBreak/>
         <w:t>All available guitar tablature readers.</w:t>
       </w:r>
     </w:p>
@@ -881,6 +890,7 @@
         </w:numPr>
       </w:pPr>
       <w:r>
+        <w:lastRenderedPageBreak/>
         <w:t>Finding Gap</w:t>
       </w:r>
     </w:p>
@@ -893,7 +903,6 @@
         </w:numPr>
       </w:pPr>
       <w:r>
-        <w:lastRenderedPageBreak/>
         <w:t>Marketability</w:t>
       </w:r>
       <w:r>
@@ -1402,7 +1411,6 @@
     <w:p/>
     <w:p>
       <w:r>
-        <w:lastRenderedPageBreak/>
         <w:t>Even though humans are not the only species communicating by creating sounds, we invented a way of self-expression that conveyed broader spectrums of emotional range beyond spoken words; music. And from as early as 40000 years ago, music has played an essential part in our everyday life. Our humans' innate musicality drove us to experiment with new ranges of sounds, inventing the primary types of instruments. Ideophones (clapping and bells), membranophones (drums), aerophones (flute), and most importantly, chordophones (harp).</w:t>
       </w:r>
     </w:p>
@@ -5354,10 +5362,7 @@
         <w:t>, 2005</w:t>
       </w:r>
       <w:r>
-        <w:t>)</w:t>
-      </w:r>
-      <w:r>
-        <w:t>.</w:t>
+        <w:t>).</w:t>
       </w:r>
     </w:p>
     <w:p>
@@ -5720,6 +5725,48 @@
       </w:r>
       <w:r>
         <w:t>.</w:t>
+      </w:r>
+    </w:p>
+    <w:p>
+      <w:pPr>
+        <w:pStyle w:val="NoSpacing"/>
+      </w:pPr>
+    </w:p>
+    <w:p>
+      <w:pPr>
+        <w:pStyle w:val="NoSpacing"/>
+      </w:pPr>
+      <w:r>
+        <w:rPr>
+          <w:rStyle w:val="selectable"/>
+          <w:b/>
+          <w:bCs/>
+          <w:color w:val="000000"/>
+        </w:rPr>
+        <w:t>Ibrahim</w:t>
+      </w:r>
+      <w:r>
+        <w:rPr>
+          <w:rStyle w:val="selectable"/>
+          <w:color w:val="000000"/>
+        </w:rPr>
+        <w:t xml:space="preserve"> Rihan, M., 2022. </w:t>
+      </w:r>
+      <w:r>
+        <w:rPr>
+          <w:rStyle w:val="selectable"/>
+          <w:i/>
+          <w:iCs/>
+          <w:color w:val="000000"/>
+        </w:rPr>
+        <w:t>The Feasibility Study</w:t>
+      </w:r>
+      <w:r>
+        <w:rPr>
+          <w:rStyle w:val="selectable"/>
+          <w:color w:val="000000"/>
+        </w:rPr>
+        <w:t>. [online] Academia.edu. Available at: &lt;https://www.academia.edu/29462582/The_Feasibility_Study&gt; [Accessed 14 October 2022].</w:t>
       </w:r>
     </w:p>
     <w:p>
@@ -6193,18 +6240,17 @@
       <w:bookmarkEnd w:id="6"/>
     </w:p>
     <w:p>
+      <w:r>
+        <w:tab/>
+      </w:r>
+    </w:p>
+    <w:p>
       <w:pPr>
         <w:pStyle w:val="Heading2"/>
       </w:pPr>
       <w:bookmarkStart w:id="7" w:name="_Toc116042655"/>
       <w:r>
         <w:t xml:space="preserve">2.1. | </w:t>
-      </w:r>
-      <w:r>
-        <w:t>Understanding</w:t>
-      </w:r>
-      <w:r>
-        <w:t xml:space="preserve"> </w:t>
       </w:r>
       <w:r>
         <w:t>Digital</w:t>
@@ -7932,6 +7978,11 @@
       <w:color w:val="808080"/>
     </w:rPr>
   </w:style>
+  <w:style w:type="character" w:customStyle="1" w:styleId="selectable">
+    <w:name w:val="selectable"/>
+    <w:basedOn w:val="DefaultParagraphFont"/>
+    <w:rsid w:val="0090557D"/>
+  </w:style>
 </w:styles>
 </file>
 

</xml_diff>

<commit_message>
a whole bunch of changes that has not been pushed
</commit_message>
<xml_diff>
--- a/Documentation/Master of Rock Device and App Development Notes.docx
+++ b/Documentation/Master of Rock Device and App Development Notes.docx
@@ -6996,6 +6996,1131 @@
       </w:r>
     </w:p>
     <w:p/>
+    <w:p/>
+    <w:p/>
+    <w:p/>
+    <w:p>
+      <w:pPr>
+        <w:pStyle w:val="Heading1"/>
+        <w:numPr>
+          <w:ilvl w:val="0"/>
+          <w:numId w:val="0"/>
+        </w:numPr>
+        <w:ind w:left="360" w:hanging="360"/>
+      </w:pPr>
+      <w:r>
+        <w:t>Baud Rate</w:t>
+      </w:r>
+    </w:p>
+    <w:p/>
+    <w:p>
+      <w:pPr>
+        <w:rPr>
+          <w:rStyle w:val="hgkelc"/>
+          <w:lang w:val="en"/>
+        </w:rPr>
+      </w:pPr>
+    </w:p>
+    <w:p>
+      <w:pPr>
+        <w:rPr>
+          <w:rStyle w:val="hgkelc"/>
+          <w:lang w:val="en"/>
+        </w:rPr>
+      </w:pPr>
+    </w:p>
+    <w:p>
+      <w:pPr>
+        <w:rPr>
+          <w:rStyle w:val="hgkelc"/>
+          <w:lang w:val="en"/>
+        </w:rPr>
+      </w:pPr>
+      <w:r>
+        <w:rPr>
+          <w:rStyle w:val="hgkelc"/>
+          <w:lang w:val="en"/>
+        </w:rPr>
+        <w:t xml:space="preserve">In Arduino, you can use </w:t>
+      </w:r>
+      <w:r>
+        <w:rPr>
+          <w:rStyle w:val="hgkelc"/>
+          <w:b/>
+          <w:bCs/>
+          <w:lang w:val="en"/>
+        </w:rPr>
+        <w:t>300, 600, 1200, 2400, 4800, 9600, 14400, 19200, 28800, 38400, 57600, or 115200</w:t>
+      </w:r>
+      <w:r>
+        <w:rPr>
+          <w:rStyle w:val="hgkelc"/>
+          <w:lang w:val="en"/>
+        </w:rPr>
+        <w:t>. However, 9600 is the standard baud rate usually used.</w:t>
+      </w:r>
+    </w:p>
+    <w:p>
+      <w:pPr>
+        <w:pStyle w:val="Heading1"/>
+        <w:numPr>
+          <w:ilvl w:val="0"/>
+          <w:numId w:val="0"/>
+        </w:numPr>
+        <w:ind w:left="360" w:hanging="360"/>
+        <w:rPr>
+          <w:rStyle w:val="hgkelc"/>
+          <w:lang w:val="en"/>
+        </w:rPr>
+      </w:pPr>
+    </w:p>
+    <w:p>
+      <w:pPr>
+        <w:pStyle w:val="Heading1"/>
+        <w:numPr>
+          <w:ilvl w:val="0"/>
+          <w:numId w:val="0"/>
+        </w:numPr>
+        <w:ind w:left="360" w:hanging="360"/>
+        <w:rPr>
+          <w:rStyle w:val="hgkelc"/>
+          <w:lang w:val="en"/>
+        </w:rPr>
+      </w:pPr>
+      <w:r>
+        <w:rPr>
+          <w:rStyle w:val="hgkelc"/>
+          <w:lang w:val="en"/>
+        </w:rPr>
+        <w:t>Controller Comparision</w:t>
+      </w:r>
+    </w:p>
+    <w:p>
+      <w:pPr>
+        <w:rPr>
+          <w:lang w:val="en"/>
+        </w:rPr>
+      </w:pPr>
+    </w:p>
+    <w:p>
+      <w:pPr>
+        <w:rPr>
+          <w:rFonts w:ascii="Times New Roman" w:hAnsi="Times New Roman"/>
+        </w:rPr>
+      </w:pPr>
+      <w:r>
+        <w:t>The keyboard functions enable 32u4 or SAMD micro</w:t>
+      </w:r>
+      <w:r>
+        <w:t>-</w:t>
+      </w:r>
+      <w:r>
+        <w:t>based boards to send keystrokes to an attached computer through their micro</w:t>
+      </w:r>
+      <w:r>
+        <w:t>'</w:t>
+      </w:r>
+      <w:r>
+        <w:t>s native USB port.</w:t>
+      </w:r>
+    </w:p>
+    <w:p>
+      <w:r>
+        <w:rPr>
+          <w:rStyle w:val="Strong"/>
+        </w:rPr>
+        <w:t>Note: Not every possible ASCII character, particularly the non-printing ones, can be sent with the Keyboard library.</w:t>
+      </w:r>
+      <w:r>
+        <w:br/>
+        <w:t>The library supports the use of modifier keys. Modifier keys change the behavio</w:t>
+      </w:r>
+      <w:r>
+        <w:t>u</w:t>
+      </w:r>
+      <w:r>
+        <w:t xml:space="preserve">r of another key when pressed simultaneously. </w:t>
+      </w:r>
+      <w:hyperlink r:id="rId26" w:history="1">
+        <w:r>
+          <w:rPr>
+            <w:rStyle w:val="Hyperlink"/>
+          </w:rPr>
+          <w:t>See here</w:t>
+        </w:r>
+      </w:hyperlink>
+      <w:r>
+        <w:t xml:space="preserve"> for additional information on supported keys and their use.</w:t>
+      </w:r>
+    </w:p>
+    <w:p/>
+    <w:p>
+      <w:r>
+        <w:t>These core libraries allow the 32u4 and SAMD</w:t>
+      </w:r>
+      <w:r>
+        <w:t>-</w:t>
+      </w:r>
+      <w:r>
+        <w:t>based boards (Leonardo, Esplora, Zero, Due and MKR Family) to appear native Mouse and Keyboard to a connected computer.</w:t>
+      </w:r>
+    </w:p>
+    <w:p/>
+    <w:p>
+      <w:r>
+        <w:t xml:space="preserve">Before you reach for your Arduino Uno, you should know that this capability is limited to Arduino boards based on the ATmega32u4 microchip.  Unlike most Arduino boards (which have a separate microchip to handle serial communication over USB), the ATmega32u4 does everything in one chip, allowing it to </w:t>
+      </w:r>
+      <w:r>
+        <w:t>present itself as a keyboard directly</w:t>
+      </w:r>
+      <w:r>
+        <w:t>.</w:t>
+      </w:r>
+      <w:r>
+        <w:t xml:space="preserve"> </w:t>
+      </w:r>
+      <w:r>
+        <w:t xml:space="preserve">The boards </w:t>
+      </w:r>
+      <w:r>
+        <w:t>supporting</w:t>
+      </w:r>
+      <w:r>
+        <w:t xml:space="preserve"> this capability are the Arduino Leonardo, the Arduino Micro, and the Arduino-compatible Pro Micro.</w:t>
+      </w:r>
+    </w:p>
+    <w:p/>
+    <w:p>
+      <w:pPr>
+        <w:rPr>
+          <w:lang w:val="en"/>
+        </w:rPr>
+      </w:pPr>
+    </w:p>
+    <w:p>
+      <w:pPr>
+        <w:rPr>
+          <w:rStyle w:val="hgkelc"/>
+          <w:lang w:val="en"/>
+        </w:rPr>
+      </w:pPr>
+    </w:p>
+    <w:tbl>
+      <w:tblPr>
+        <w:tblStyle w:val="TableGrid"/>
+        <w:tblW w:w="0" w:type="auto"/>
+        <w:tblLook w:val="04A0" w:firstRow="1" w:lastRow="0" w:firstColumn="1" w:lastColumn="0" w:noHBand="0" w:noVBand="1"/>
+      </w:tblPr>
+      <w:tblGrid>
+        <w:gridCol w:w="2662"/>
+        <w:gridCol w:w="2847"/>
+        <w:gridCol w:w="2567"/>
+        <w:gridCol w:w="2380"/>
+      </w:tblGrid>
+      <w:tr>
+        <w:tc>
+          <w:tcPr>
+            <w:tcW w:w="2662" w:type="dxa"/>
+          </w:tcPr>
+          <w:p>
+            <w:pPr>
+              <w:rPr>
+                <w:rStyle w:val="hgkelc"/>
+                <w:b/>
+                <w:bCs/>
+                <w:lang w:val="en"/>
+              </w:rPr>
+            </w:pPr>
+            <w:r>
+              <w:rPr>
+                <w:rStyle w:val="hgkelc"/>
+                <w:b/>
+                <w:bCs/>
+                <w:lang w:val="en"/>
+              </w:rPr>
+              <w:t>Name</w:t>
+            </w:r>
+          </w:p>
+        </w:tc>
+        <w:tc>
+          <w:tcPr>
+            <w:tcW w:w="2847" w:type="dxa"/>
+          </w:tcPr>
+          <w:p>
+            <w:pPr>
+              <w:rPr>
+                <w:rStyle w:val="hgkelc"/>
+                <w:b/>
+                <w:bCs/>
+                <w:lang w:val="en"/>
+              </w:rPr>
+            </w:pPr>
+            <w:r>
+              <w:rPr>
+                <w:rStyle w:val="hgkelc"/>
+                <w:b/>
+                <w:bCs/>
+                <w:lang w:val="en"/>
+              </w:rPr>
+              <w:t>Microcontroller</w:t>
+            </w:r>
+          </w:p>
+        </w:tc>
+        <w:tc>
+          <w:tcPr>
+            <w:tcW w:w="2567" w:type="dxa"/>
+          </w:tcPr>
+          <w:p>
+            <w:pPr>
+              <w:rPr>
+                <w:rStyle w:val="hgkelc"/>
+                <w:b/>
+                <w:bCs/>
+                <w:lang w:val="en"/>
+              </w:rPr>
+            </w:pPr>
+            <w:r>
+              <w:rPr>
+                <w:rStyle w:val="hgkelc"/>
+                <w:b/>
+                <w:bCs/>
+                <w:lang w:val="en"/>
+              </w:rPr>
+              <w:t>Digital Pins</w:t>
+            </w:r>
+          </w:p>
+        </w:tc>
+        <w:tc>
+          <w:tcPr>
+            <w:tcW w:w="2380" w:type="dxa"/>
+          </w:tcPr>
+          <w:p>
+            <w:pPr>
+              <w:rPr>
+                <w:rStyle w:val="hgkelc"/>
+                <w:b/>
+                <w:bCs/>
+                <w:lang w:val="en"/>
+              </w:rPr>
+            </w:pPr>
+            <w:r>
+              <w:rPr>
+                <w:rStyle w:val="hgkelc"/>
+                <w:b/>
+                <w:bCs/>
+                <w:lang w:val="en"/>
+              </w:rPr>
+              <w:t>Voltage</w:t>
+            </w:r>
+          </w:p>
+        </w:tc>
+      </w:tr>
+      <w:tr>
+        <w:tc>
+          <w:tcPr>
+            <w:tcW w:w="2662" w:type="dxa"/>
+          </w:tcPr>
+          <w:p>
+            <w:pPr>
+              <w:rPr>
+                <w:rStyle w:val="hgkelc"/>
+                <w:b/>
+                <w:bCs/>
+                <w:lang w:val="en"/>
+              </w:rPr>
+            </w:pPr>
+            <w:r>
+              <w:rPr>
+                <w:rStyle w:val="hgkelc"/>
+                <w:b/>
+                <w:bCs/>
+                <w:lang w:val="en"/>
+              </w:rPr>
+              <w:t>Micro</w:t>
+            </w:r>
+          </w:p>
+        </w:tc>
+        <w:tc>
+          <w:tcPr>
+            <w:tcW w:w="2847" w:type="dxa"/>
+          </w:tcPr>
+          <w:p>
+            <w:pPr>
+              <w:rPr>
+                <w:rStyle w:val="hgkelc"/>
+                <w:lang w:val="en"/>
+              </w:rPr>
+            </w:pPr>
+            <w:r>
+              <w:rPr>
+                <w:rStyle w:val="hgkelc"/>
+                <w:lang w:val="en"/>
+              </w:rPr>
+              <w:t>Atmega32u4</w:t>
+            </w:r>
+          </w:p>
+        </w:tc>
+        <w:tc>
+          <w:tcPr>
+            <w:tcW w:w="2567" w:type="dxa"/>
+          </w:tcPr>
+          <w:p>
+            <w:pPr>
+              <w:rPr>
+                <w:rStyle w:val="hgkelc"/>
+                <w:lang w:val="en"/>
+              </w:rPr>
+            </w:pPr>
+            <w:r>
+              <w:rPr>
+                <w:rStyle w:val="hgkelc"/>
+                <w:lang w:val="en"/>
+              </w:rPr>
+              <w:t>20</w:t>
+            </w:r>
+          </w:p>
+        </w:tc>
+        <w:tc>
+          <w:tcPr>
+            <w:tcW w:w="2380" w:type="dxa"/>
+          </w:tcPr>
+          <w:p>
+            <w:pPr>
+              <w:rPr>
+                <w:rStyle w:val="hgkelc"/>
+                <w:lang w:val="en"/>
+              </w:rPr>
+            </w:pPr>
+            <w:r>
+              <w:rPr>
+                <w:rStyle w:val="hgkelc"/>
+                <w:lang w:val="en"/>
+              </w:rPr>
+              <w:t>5V</w:t>
+            </w:r>
+          </w:p>
+        </w:tc>
+      </w:tr>
+      <w:tr>
+        <w:tc>
+          <w:tcPr>
+            <w:tcW w:w="2662" w:type="dxa"/>
+          </w:tcPr>
+          <w:p>
+            <w:pPr>
+              <w:rPr>
+                <w:rStyle w:val="hgkelc"/>
+                <w:b/>
+                <w:bCs/>
+                <w:lang w:val="en"/>
+              </w:rPr>
+            </w:pPr>
+            <w:r>
+              <w:rPr>
+                <w:rStyle w:val="hgkelc"/>
+                <w:b/>
+                <w:bCs/>
+                <w:lang w:val="en"/>
+              </w:rPr>
+              <w:t>Leonardo</w:t>
+            </w:r>
+          </w:p>
+        </w:tc>
+        <w:tc>
+          <w:tcPr>
+            <w:tcW w:w="2847" w:type="dxa"/>
+          </w:tcPr>
+          <w:p>
+            <w:pPr>
+              <w:rPr>
+                <w:rStyle w:val="hgkelc"/>
+                <w:lang w:val="en"/>
+              </w:rPr>
+            </w:pPr>
+            <w:r>
+              <w:rPr>
+                <w:rStyle w:val="hgkelc"/>
+                <w:lang w:val="en"/>
+              </w:rPr>
+              <w:t>Atmega32u4</w:t>
+            </w:r>
+          </w:p>
+        </w:tc>
+        <w:tc>
+          <w:tcPr>
+            <w:tcW w:w="2567" w:type="dxa"/>
+          </w:tcPr>
+          <w:p>
+            <w:pPr>
+              <w:rPr>
+                <w:rStyle w:val="hgkelc"/>
+                <w:lang w:val="en"/>
+              </w:rPr>
+            </w:pPr>
+            <w:r>
+              <w:rPr>
+                <w:rStyle w:val="hgkelc"/>
+                <w:lang w:val="en"/>
+              </w:rPr>
+              <w:t>20</w:t>
+            </w:r>
+          </w:p>
+        </w:tc>
+        <w:tc>
+          <w:tcPr>
+            <w:tcW w:w="2380" w:type="dxa"/>
+          </w:tcPr>
+          <w:p>
+            <w:pPr>
+              <w:rPr>
+                <w:rStyle w:val="hgkelc"/>
+                <w:lang w:val="en"/>
+              </w:rPr>
+            </w:pPr>
+            <w:r>
+              <w:rPr>
+                <w:rStyle w:val="hgkelc"/>
+                <w:lang w:val="en"/>
+              </w:rPr>
+              <w:t>5V</w:t>
+            </w:r>
+          </w:p>
+        </w:tc>
+      </w:tr>
+      <w:tr>
+        <w:tc>
+          <w:tcPr>
+            <w:tcW w:w="2662" w:type="dxa"/>
+          </w:tcPr>
+          <w:p>
+            <w:pPr>
+              <w:rPr>
+                <w:rStyle w:val="hgkelc"/>
+                <w:b/>
+                <w:bCs/>
+                <w:lang w:val="en"/>
+              </w:rPr>
+            </w:pPr>
+            <w:r>
+              <w:rPr>
+                <w:rStyle w:val="hgkelc"/>
+                <w:b/>
+                <w:bCs/>
+                <w:lang w:val="en"/>
+              </w:rPr>
+              <w:t>Esplora</w:t>
+            </w:r>
+          </w:p>
+        </w:tc>
+        <w:tc>
+          <w:tcPr>
+            <w:tcW w:w="2847" w:type="dxa"/>
+          </w:tcPr>
+          <w:p>
+            <w:pPr>
+              <w:rPr>
+                <w:rStyle w:val="hgkelc"/>
+                <w:lang w:val="en"/>
+              </w:rPr>
+            </w:pPr>
+            <w:r>
+              <w:rPr>
+                <w:rStyle w:val="hgkelc"/>
+                <w:lang w:val="en"/>
+              </w:rPr>
+              <w:t>Atmega32u4</w:t>
+            </w:r>
+          </w:p>
+        </w:tc>
+        <w:tc>
+          <w:tcPr>
+            <w:tcW w:w="2567" w:type="dxa"/>
+          </w:tcPr>
+          <w:p>
+            <w:pPr>
+              <w:rPr>
+                <w:rStyle w:val="hgkelc"/>
+                <w:lang w:val="en"/>
+              </w:rPr>
+            </w:pPr>
+            <w:r>
+              <w:rPr>
+                <w:rStyle w:val="hgkelc"/>
+                <w:lang w:val="en"/>
+              </w:rPr>
+              <w:t>-</w:t>
+            </w:r>
+          </w:p>
+        </w:tc>
+        <w:tc>
+          <w:tcPr>
+            <w:tcW w:w="2380" w:type="dxa"/>
+          </w:tcPr>
+          <w:p>
+            <w:pPr>
+              <w:rPr>
+                <w:rStyle w:val="hgkelc"/>
+                <w:lang w:val="en"/>
+              </w:rPr>
+            </w:pPr>
+            <w:r>
+              <w:rPr>
+                <w:rStyle w:val="hgkelc"/>
+                <w:lang w:val="en"/>
+              </w:rPr>
+              <w:t>5V</w:t>
+            </w:r>
+          </w:p>
+        </w:tc>
+      </w:tr>
+      <w:tr>
+        <w:tc>
+          <w:tcPr>
+            <w:tcW w:w="2662" w:type="dxa"/>
+          </w:tcPr>
+          <w:p>
+            <w:pPr>
+              <w:rPr>
+                <w:rStyle w:val="hgkelc"/>
+                <w:b/>
+                <w:bCs/>
+                <w:lang w:val="en"/>
+              </w:rPr>
+            </w:pPr>
+          </w:p>
+        </w:tc>
+        <w:tc>
+          <w:tcPr>
+            <w:tcW w:w="2847" w:type="dxa"/>
+          </w:tcPr>
+          <w:p>
+            <w:pPr>
+              <w:rPr>
+                <w:rStyle w:val="hgkelc"/>
+                <w:lang w:val="en"/>
+              </w:rPr>
+            </w:pPr>
+          </w:p>
+        </w:tc>
+        <w:tc>
+          <w:tcPr>
+            <w:tcW w:w="2567" w:type="dxa"/>
+          </w:tcPr>
+          <w:p>
+            <w:pPr>
+              <w:rPr>
+                <w:rStyle w:val="hgkelc"/>
+                <w:lang w:val="en"/>
+              </w:rPr>
+            </w:pPr>
+          </w:p>
+        </w:tc>
+        <w:tc>
+          <w:tcPr>
+            <w:tcW w:w="2380" w:type="dxa"/>
+          </w:tcPr>
+          <w:p>
+            <w:pPr>
+              <w:rPr>
+                <w:rStyle w:val="hgkelc"/>
+                <w:lang w:val="en"/>
+              </w:rPr>
+            </w:pPr>
+          </w:p>
+        </w:tc>
+      </w:tr>
+    </w:tbl>
+    <w:p>
+      <w:pPr>
+        <w:rPr>
+          <w:rStyle w:val="hgkelc"/>
+          <w:lang w:val="en"/>
+        </w:rPr>
+      </w:pPr>
+    </w:p>
+    <w:p>
+      <w:pPr>
+        <w:rPr>
+          <w:rStyle w:val="hgkelc"/>
+          <w:lang w:val="en"/>
+        </w:rPr>
+      </w:pPr>
+      <w:r>
+        <w:rPr>
+          <w:noProof/>
+        </w:rPr>
+        <w:drawing>
+          <wp:inline distT="0" distB="0" distL="0" distR="0" wp14:anchorId="4CB88CC0" wp14:editId="1BB5183D">
+            <wp:extent cx="6645910" cy="3748405"/>
+            <wp:effectExtent l="0" t="0" r="2540" b="4445"/>
+            <wp:docPr id="26" name="Picture 26" descr="Arduino Due Pinout, Specifications, Schematic &amp; datasheet"/>
+            <wp:cNvGraphicFramePr>
+              <a:graphicFrameLocks xmlns:a="http://schemas.openxmlformats.org/drawingml/2006/main" noChangeAspect="1"/>
+            </wp:cNvGraphicFramePr>
+            <a:graphic xmlns:a="http://schemas.openxmlformats.org/drawingml/2006/main">
+              <a:graphicData uri="http://schemas.openxmlformats.org/drawingml/2006/picture">
+                <pic:pic xmlns:pic="http://schemas.openxmlformats.org/drawingml/2006/picture">
+                  <pic:nvPicPr>
+                    <pic:cNvPr id="0" name="Picture 1" descr="Arduino Due Pinout, Specifications, Schematic &amp; datasheet"/>
+                    <pic:cNvPicPr>
+                      <a:picLocks noChangeAspect="1" noChangeArrowheads="1"/>
+                    </pic:cNvPicPr>
+                  </pic:nvPicPr>
+                  <pic:blipFill>
+                    <a:blip r:embed="rId27">
+                      <a:extLst>
+                        <a:ext uri="{28A0092B-C50C-407E-A947-70E740481C1C}">
+                          <a14:useLocalDpi xmlns:a14="http://schemas.microsoft.com/office/drawing/2010/main" val="0"/>
+                        </a:ext>
+                      </a:extLst>
+                    </a:blip>
+                    <a:srcRect/>
+                    <a:stretch>
+                      <a:fillRect/>
+                    </a:stretch>
+                  </pic:blipFill>
+                  <pic:spPr bwMode="auto">
+                    <a:xfrm>
+                      <a:off x="0" y="0"/>
+                      <a:ext cx="6645910" cy="3748405"/>
+                    </a:xfrm>
+                    <a:prstGeom prst="rect">
+                      <a:avLst/>
+                    </a:prstGeom>
+                    <a:noFill/>
+                    <a:ln>
+                      <a:noFill/>
+                    </a:ln>
+                  </pic:spPr>
+                </pic:pic>
+              </a:graphicData>
+            </a:graphic>
+          </wp:inline>
+        </w:drawing>
+      </w:r>
+    </w:p>
+    <w:p>
+      <w:pPr>
+        <w:rPr>
+          <w:rStyle w:val="hgkelc"/>
+          <w:lang w:val="en"/>
+        </w:rPr>
+      </w:pPr>
+    </w:p>
+    <w:p>
+      <w:pPr>
+        <w:pStyle w:val="Heading1"/>
+        <w:numPr>
+          <w:ilvl w:val="0"/>
+          <w:numId w:val="0"/>
+        </w:numPr>
+      </w:pPr>
+      <w:r>
+        <w:rPr>
+          <w:noProof/>
+        </w:rPr>
+        <w:drawing>
+          <wp:inline distT="0" distB="0" distL="0" distR="0" wp14:anchorId="6A59E25D" wp14:editId="43FF68E2">
+            <wp:extent cx="5717540" cy="4045585"/>
+            <wp:effectExtent l="0" t="0" r="0" b="0"/>
+            <wp:docPr id="22" name="Picture 22" descr="Diagram, engineering drawing&#10;&#10;Description automatically generated"/>
+            <wp:cNvGraphicFramePr>
+              <a:graphicFrameLocks xmlns:a="http://schemas.openxmlformats.org/drawingml/2006/main" noChangeAspect="1"/>
+            </wp:cNvGraphicFramePr>
+            <a:graphic xmlns:a="http://schemas.openxmlformats.org/drawingml/2006/main">
+              <a:graphicData uri="http://schemas.openxmlformats.org/drawingml/2006/picture">
+                <pic:pic xmlns:pic="http://schemas.openxmlformats.org/drawingml/2006/picture">
+                  <pic:nvPicPr>
+                    <pic:cNvPr id="22" name="Picture 22" descr="Diagram, engineering drawing&#10;&#10;Description automatically generated"/>
+                    <pic:cNvPicPr>
+                      <a:picLocks noChangeAspect="1" noChangeArrowheads="1"/>
+                    </pic:cNvPicPr>
+                  </pic:nvPicPr>
+                  <pic:blipFill>
+                    <a:blip r:embed="rId28">
+                      <a:extLst>
+                        <a:ext uri="{28A0092B-C50C-407E-A947-70E740481C1C}">
+                          <a14:useLocalDpi xmlns:a14="http://schemas.microsoft.com/office/drawing/2010/main" val="0"/>
+                        </a:ext>
+                      </a:extLst>
+                    </a:blip>
+                    <a:srcRect/>
+                    <a:stretch>
+                      <a:fillRect/>
+                    </a:stretch>
+                  </pic:blipFill>
+                  <pic:spPr bwMode="auto">
+                    <a:xfrm>
+                      <a:off x="0" y="0"/>
+                      <a:ext cx="5717540" cy="4045585"/>
+                    </a:xfrm>
+                    <a:prstGeom prst="rect">
+                      <a:avLst/>
+                    </a:prstGeom>
+                    <a:noFill/>
+                    <a:ln>
+                      <a:noFill/>
+                    </a:ln>
+                  </pic:spPr>
+                </pic:pic>
+              </a:graphicData>
+            </a:graphic>
+          </wp:inline>
+        </w:drawing>
+      </w:r>
+    </w:p>
+    <w:p/>
+    <w:p>
+      <w:pPr>
+        <w:jc w:val="center"/>
+        <w:rPr>
+          <w:noProof/>
+        </w:rPr>
+      </w:pPr>
+    </w:p>
+    <w:p>
+      <w:pPr>
+        <w:jc w:val="center"/>
+        <w:rPr>
+          <w:noProof/>
+        </w:rPr>
+      </w:pPr>
+    </w:p>
+    <w:p>
+      <w:pPr>
+        <w:jc w:val="center"/>
+      </w:pPr>
+      <w:r>
+        <w:rPr>
+          <w:noProof/>
+        </w:rPr>
+        <w:lastRenderedPageBreak/>
+        <w:drawing>
+          <wp:inline distT="0" distB="0" distL="0" distR="0" wp14:anchorId="6DBE7AC1" wp14:editId="033789F3">
+            <wp:extent cx="9846287" cy="5156459"/>
+            <wp:effectExtent l="1588" t="0" r="4762" b="0"/>
+            <wp:docPr id="25" name="Picture 25" descr="A picture containing text, music, piano&#10;&#10;Description automatically generated"/>
+            <wp:cNvGraphicFramePr>
+              <a:graphicFrameLocks xmlns:a="http://schemas.openxmlformats.org/drawingml/2006/main" noChangeAspect="1"/>
+            </wp:cNvGraphicFramePr>
+            <a:graphic xmlns:a="http://schemas.openxmlformats.org/drawingml/2006/main">
+              <a:graphicData uri="http://schemas.openxmlformats.org/drawingml/2006/picture">
+                <pic:pic xmlns:pic="http://schemas.openxmlformats.org/drawingml/2006/picture">
+                  <pic:nvPicPr>
+                    <pic:cNvPr id="25" name="Picture 25" descr="A picture containing text, music, piano&#10;&#10;Description automatically generated"/>
+                    <pic:cNvPicPr/>
+                  </pic:nvPicPr>
+                  <pic:blipFill>
+                    <a:blip r:embed="rId29">
+                      <a:extLst>
+                        <a:ext uri="{28A0092B-C50C-407E-A947-70E740481C1C}">
+                          <a14:useLocalDpi xmlns:a14="http://schemas.microsoft.com/office/drawing/2010/main" val="0"/>
+                        </a:ext>
+                      </a:extLst>
+                    </a:blip>
+                    <a:stretch>
+                      <a:fillRect/>
+                    </a:stretch>
+                  </pic:blipFill>
+                  <pic:spPr>
+                    <a:xfrm rot="5400000">
+                      <a:off x="0" y="0"/>
+                      <a:ext cx="9856357" cy="5161732"/>
+                    </a:xfrm>
+                    <a:prstGeom prst="rect">
+                      <a:avLst/>
+                    </a:prstGeom>
+                  </pic:spPr>
+                </pic:pic>
+              </a:graphicData>
+            </a:graphic>
+          </wp:inline>
+        </w:drawing>
+      </w:r>
+      <w:r>
+        <w:br w:type="page"/>
+      </w:r>
+    </w:p>
+    <w:p>
+      <w:pPr>
+        <w:jc w:val="center"/>
+      </w:pPr>
+    </w:p>
+    <w:p>
+      <w:pPr>
+        <w:jc w:val="center"/>
+      </w:pPr>
+    </w:p>
+    <w:p>
+      <w:pPr>
+        <w:jc w:val="center"/>
+      </w:pPr>
+    </w:p>
+    <w:p>
+      <w:pPr>
+        <w:jc w:val="center"/>
+      </w:pPr>
+    </w:p>
+    <w:p>
+      <w:pPr>
+        <w:jc w:val="center"/>
+      </w:pPr>
+    </w:p>
+    <w:p>
+      <w:pPr>
+        <w:jc w:val="center"/>
+      </w:pPr>
+      <w:r>
+        <w:rPr>
+          <w:noProof/>
+        </w:rPr>
+        <w:drawing>
+          <wp:inline distT="0" distB="0" distL="0" distR="0" wp14:anchorId="069F796C" wp14:editId="69611937">
+            <wp:extent cx="6645910" cy="3651885"/>
+            <wp:effectExtent l="0" t="0" r="2540" b="0"/>
+            <wp:docPr id="35" name="Picture 35" descr="A picture containing diagram&#10;&#10;Description automatically generated"/>
+            <wp:cNvGraphicFramePr>
+              <a:graphicFrameLocks xmlns:a="http://schemas.openxmlformats.org/drawingml/2006/main" noChangeAspect="1"/>
+            </wp:cNvGraphicFramePr>
+            <a:graphic xmlns:a="http://schemas.openxmlformats.org/drawingml/2006/main">
+              <a:graphicData uri="http://schemas.openxmlformats.org/drawingml/2006/picture">
+                <pic:pic xmlns:pic="http://schemas.openxmlformats.org/drawingml/2006/picture">
+                  <pic:nvPicPr>
+                    <pic:cNvPr id="35" name="Picture 35" descr="A picture containing diagram&#10;&#10;Description automatically generated"/>
+                    <pic:cNvPicPr/>
+                  </pic:nvPicPr>
+                  <pic:blipFill>
+                    <a:blip r:embed="rId30">
+                      <a:extLst>
+                        <a:ext uri="{28A0092B-C50C-407E-A947-70E740481C1C}">
+                          <a14:useLocalDpi xmlns:a14="http://schemas.microsoft.com/office/drawing/2010/main" val="0"/>
+                        </a:ext>
+                      </a:extLst>
+                    </a:blip>
+                    <a:stretch>
+                      <a:fillRect/>
+                    </a:stretch>
+                  </pic:blipFill>
+                  <pic:spPr>
+                    <a:xfrm>
+                      <a:off x="0" y="0"/>
+                      <a:ext cx="6645910" cy="3651885"/>
+                    </a:xfrm>
+                    <a:prstGeom prst="rect">
+                      <a:avLst/>
+                    </a:prstGeom>
+                  </pic:spPr>
+                </pic:pic>
+              </a:graphicData>
+            </a:graphic>
+          </wp:inline>
+        </w:drawing>
+      </w:r>
+    </w:p>
+    <w:p>
+      <w:pPr>
+        <w:jc w:val="center"/>
+      </w:pPr>
+    </w:p>
+    <w:p>
+      <w:pPr>
+        <w:jc w:val="center"/>
+      </w:pPr>
+    </w:p>
+    <w:p>
+      <w:pPr>
+        <w:jc w:val="center"/>
+      </w:pPr>
+    </w:p>
+    <w:p>
+      <w:pPr>
+        <w:jc w:val="center"/>
+      </w:pPr>
+      <w:r>
+        <w:rPr>
+          <w:noProof/>
+        </w:rPr>
+        <w:drawing>
+          <wp:inline distT="0" distB="0" distL="0" distR="0" wp14:anchorId="6F010FEB" wp14:editId="04832643">
+            <wp:extent cx="6645910" cy="2985770"/>
+            <wp:effectExtent l="0" t="0" r="2540" b="5080"/>
+            <wp:docPr id="31" name="Picture 31" descr="A picture containing diagram&#10;&#10;Description automatically generated"/>
+            <wp:cNvGraphicFramePr>
+              <a:graphicFrameLocks xmlns:a="http://schemas.openxmlformats.org/drawingml/2006/main" noChangeAspect="1"/>
+            </wp:cNvGraphicFramePr>
+            <a:graphic xmlns:a="http://schemas.openxmlformats.org/drawingml/2006/main">
+              <a:graphicData uri="http://schemas.openxmlformats.org/drawingml/2006/picture">
+                <pic:pic xmlns:pic="http://schemas.openxmlformats.org/drawingml/2006/picture">
+                  <pic:nvPicPr>
+                    <pic:cNvPr id="31" name="Picture 31" descr="A picture containing diagram&#10;&#10;Description automatically generated"/>
+                    <pic:cNvPicPr/>
+                  </pic:nvPicPr>
+                  <pic:blipFill>
+                    <a:blip r:embed="rId31">
+                      <a:extLst>
+                        <a:ext uri="{28A0092B-C50C-407E-A947-70E740481C1C}">
+                          <a14:useLocalDpi xmlns:a14="http://schemas.microsoft.com/office/drawing/2010/main" val="0"/>
+                        </a:ext>
+                      </a:extLst>
+                    </a:blip>
+                    <a:stretch>
+                      <a:fillRect/>
+                    </a:stretch>
+                  </pic:blipFill>
+                  <pic:spPr>
+                    <a:xfrm>
+                      <a:off x="0" y="0"/>
+                      <a:ext cx="6645910" cy="2985770"/>
+                    </a:xfrm>
+                    <a:prstGeom prst="rect">
+                      <a:avLst/>
+                    </a:prstGeom>
+                  </pic:spPr>
+                </pic:pic>
+              </a:graphicData>
+            </a:graphic>
+          </wp:inline>
+        </w:drawing>
+      </w:r>
+    </w:p>
+    <w:p>
+      <w:pPr>
+        <w:suppressAutoHyphens w:val="0"/>
+        <w:spacing w:after="160"/>
+        <w:jc w:val="left"/>
+      </w:pPr>
+      <w:r>
+        <w:br w:type="page"/>
+      </w:r>
+    </w:p>
+    <w:p>
+      <w:pPr>
+        <w:jc w:val="center"/>
+      </w:pPr>
+    </w:p>
+    <w:p>
+      <w:pPr>
+        <w:jc w:val="center"/>
+      </w:pPr>
+    </w:p>
+    <w:p>
+      <w:pPr>
+        <w:jc w:val="center"/>
+      </w:pPr>
+    </w:p>
+    <w:p>
+      <w:pPr>
+        <w:jc w:val="center"/>
+      </w:pPr>
+      <w:r>
+        <w:rPr>
+          <w:noProof/>
+        </w:rPr>
+        <w:drawing>
+          <wp:inline distT="0" distB="0" distL="0" distR="0" wp14:anchorId="5EBD6CCD" wp14:editId="27B919B0">
+            <wp:extent cx="6645910" cy="3665855"/>
+            <wp:effectExtent l="0" t="0" r="2540" b="0"/>
+            <wp:docPr id="37" name="Picture 37" descr="Diagram&#10;&#10;Description automatically generated"/>
+            <wp:cNvGraphicFramePr>
+              <a:graphicFrameLocks xmlns:a="http://schemas.openxmlformats.org/drawingml/2006/main" noChangeAspect="1"/>
+            </wp:cNvGraphicFramePr>
+            <a:graphic xmlns:a="http://schemas.openxmlformats.org/drawingml/2006/main">
+              <a:graphicData uri="http://schemas.openxmlformats.org/drawingml/2006/picture">
+                <pic:pic xmlns:pic="http://schemas.openxmlformats.org/drawingml/2006/picture">
+                  <pic:nvPicPr>
+                    <pic:cNvPr id="37" name="Picture 37" descr="Diagram&#10;&#10;Description automatically generated"/>
+                    <pic:cNvPicPr/>
+                  </pic:nvPicPr>
+                  <pic:blipFill>
+                    <a:blip r:embed="rId32">
+                      <a:extLst>
+                        <a:ext uri="{28A0092B-C50C-407E-A947-70E740481C1C}">
+                          <a14:useLocalDpi xmlns:a14="http://schemas.microsoft.com/office/drawing/2010/main" val="0"/>
+                        </a:ext>
+                      </a:extLst>
+                    </a:blip>
+                    <a:stretch>
+                      <a:fillRect/>
+                    </a:stretch>
+                  </pic:blipFill>
+                  <pic:spPr>
+                    <a:xfrm>
+                      <a:off x="0" y="0"/>
+                      <a:ext cx="6645910" cy="3665855"/>
+                    </a:xfrm>
+                    <a:prstGeom prst="rect">
+                      <a:avLst/>
+                    </a:prstGeom>
+                  </pic:spPr>
+                </pic:pic>
+              </a:graphicData>
+            </a:graphic>
+          </wp:inline>
+        </w:drawing>
+      </w:r>
+    </w:p>
+    <w:p>
+      <w:pPr>
+        <w:suppressAutoHyphens w:val="0"/>
+        <w:spacing w:after="160"/>
+        <w:jc w:val="left"/>
+      </w:pPr>
+      <w:r>
+        <w:br w:type="page"/>
+      </w:r>
+    </w:p>
+    <w:p>
+      <w:pPr>
+        <w:jc w:val="center"/>
+      </w:pPr>
+      <w:r>
+        <w:rPr>
+          <w:noProof/>
+        </w:rPr>
+        <w:lastRenderedPageBreak/>
+        <w:drawing>
+          <wp:inline distT="0" distB="0" distL="0" distR="0" wp14:anchorId="6596448B" wp14:editId="496185EB">
+            <wp:extent cx="6645910" cy="7887970"/>
+            <wp:effectExtent l="0" t="0" r="2540" b="0"/>
+            <wp:docPr id="27" name="Picture 27" descr="A picture containing text, electronics&#10;&#10;Description automatically generated"/>
+            <wp:cNvGraphicFramePr>
+              <a:graphicFrameLocks xmlns:a="http://schemas.openxmlformats.org/drawingml/2006/main" noChangeAspect="1"/>
+            </wp:cNvGraphicFramePr>
+            <a:graphic xmlns:a="http://schemas.openxmlformats.org/drawingml/2006/main">
+              <a:graphicData uri="http://schemas.openxmlformats.org/drawingml/2006/picture">
+                <pic:pic xmlns:pic="http://schemas.openxmlformats.org/drawingml/2006/picture">
+                  <pic:nvPicPr>
+                    <pic:cNvPr id="27" name="Picture 27" descr="A picture containing text, electronics&#10;&#10;Description automatically generated"/>
+                    <pic:cNvPicPr/>
+                  </pic:nvPicPr>
+                  <pic:blipFill>
+                    <a:blip r:embed="rId33">
+                      <a:extLst>
+                        <a:ext uri="{28A0092B-C50C-407E-A947-70E740481C1C}">
+                          <a14:useLocalDpi xmlns:a14="http://schemas.microsoft.com/office/drawing/2010/main" val="0"/>
+                        </a:ext>
+                      </a:extLst>
+                    </a:blip>
+                    <a:stretch>
+                      <a:fillRect/>
+                    </a:stretch>
+                  </pic:blipFill>
+                  <pic:spPr>
+                    <a:xfrm>
+                      <a:off x="0" y="0"/>
+                      <a:ext cx="6645910" cy="7887970"/>
+                    </a:xfrm>
+                    <a:prstGeom prst="rect">
+                      <a:avLst/>
+                    </a:prstGeom>
+                  </pic:spPr>
+                </pic:pic>
+              </a:graphicData>
+            </a:graphic>
+          </wp:inline>
+        </w:drawing>
+      </w:r>
+    </w:p>
     <w:sectPr>
       <w:pgSz w:w="11906" w:h="16838"/>
       <w:pgMar w:top="720" w:right="720" w:bottom="720" w:left="720" w:header="708" w:footer="708" w:gutter="0"/>
@@ -7983,6 +9108,30 @@
     <w:basedOn w:val="DefaultParagraphFont"/>
     <w:rsid w:val="0090557D"/>
   </w:style>
+  <w:style w:type="character" w:customStyle="1" w:styleId="hgkelc">
+    <w:name w:val="hgkelc"/>
+    <w:basedOn w:val="DefaultParagraphFont"/>
+    <w:rsid w:val="00B625E8"/>
+  </w:style>
+  <w:style w:type="table" w:styleId="TableGrid">
+    <w:name w:val="Table Grid"/>
+    <w:basedOn w:val="TableNormal"/>
+    <w:uiPriority w:val="39"/>
+    <w:rsid w:val="0085558F"/>
+    <w:pPr>
+      <w:spacing w:after="0" w:line="240" w:lineRule="auto"/>
+    </w:pPr>
+    <w:tblPr>
+      <w:tblBorders>
+        <w:top w:val="single" w:sz="4" w:space="0" w:color="auto"/>
+        <w:left w:val="single" w:sz="4" w:space="0" w:color="auto"/>
+        <w:bottom w:val="single" w:sz="4" w:space="0" w:color="auto"/>
+        <w:right w:val="single" w:sz="4" w:space="0" w:color="auto"/>
+        <w:insideH w:val="single" w:sz="4" w:space="0" w:color="auto"/>
+        <w:insideV w:val="single" w:sz="4" w:space="0" w:color="auto"/>
+      </w:tblBorders>
+    </w:tblPr>
+  </w:style>
 </w:styles>
 </file>
 

</xml_diff>